<commit_message>
Updated ProgrammableCalculatorController package Update ProgrammableCalculatorControllerTest package
</commit_message>
<xml_diff>
--- a/ProgrammableCalculator/Product Backlog and Sprint Backlog/Product Backlog and next Sprint Backlog.docx
+++ b/ProgrammableCalculator/Product Backlog and Sprint Backlog/Product Backlog and next Sprint Backlog.docx
@@ -38,7 +38,7 @@
     <w:tbl>
       <w:tblPr>
         <w:tblStyle w:val="a"/>
-        <w:tblW w:w="9015" w:type="dxa"/>
+        <w:tblW w:w="9735" w:type="dxa"/>
         <w:tblInd w:w="0" w:type="dxa"/>
         <w:tblBorders>
           <w:top w:val="single" w:sz="8" w:space="0" w:color="000000"/>
@@ -57,6 +57,7 @@
         <w:gridCol w:w="585"/>
         <w:gridCol w:w="5415"/>
         <w:gridCol w:w="720"/>
+        <w:gridCol w:w="720"/>
       </w:tblGrid>
       <w:tr>
         <w:trPr>
@@ -89,6 +90,7 @@
                 <w:szCs w:val="16"/>
               </w:rPr>
             </w:pPr>
+            <w:proofErr w:type="spellStart"/>
             <w:r>
               <w:rPr>
                 <w:sz w:val="16"/>
@@ -96,6 +98,7 @@
               </w:rPr>
               <w:t>Priority</w:t>
             </w:r>
+            <w:proofErr w:type="spellEnd"/>
           </w:p>
         </w:tc>
         <w:tc>
@@ -239,6 +242,35 @@
                 <w:szCs w:val="16"/>
               </w:rPr>
               <w:t>Story Points</w:t>
+            </w:r>
+          </w:p>
+        </w:tc>
+        <w:tc>
+          <w:tcPr>
+            <w:tcW w:w="720" w:type="dxa"/>
+          </w:tcPr>
+          <w:p>
+            <w:pPr>
+              <w:widowControl w:val="0"/>
+              <w:pBdr>
+                <w:top w:val="nil"/>
+                <w:left w:val="nil"/>
+                <w:bottom w:val="nil"/>
+                <w:right w:val="nil"/>
+                <w:between w:val="nil"/>
+              </w:pBdr>
+              <w:spacing w:line="240" w:lineRule="auto"/>
+              <w:rPr>
+                <w:sz w:val="16"/>
+                <w:szCs w:val="16"/>
+              </w:rPr>
+            </w:pPr>
+            <w:r>
+              <w:rPr>
+                <w:sz w:val="16"/>
+                <w:szCs w:val="16"/>
+              </w:rPr>
+              <w:t>State</w:t>
             </w:r>
           </w:p>
         </w:tc>
@@ -309,13 +341,47 @@
                 <w:szCs w:val="16"/>
               </w:rPr>
             </w:pPr>
-            <w:r>
-              <w:rPr>
-                <w:sz w:val="16"/>
-                <w:szCs w:val="16"/>
-              </w:rPr>
-              <w:t>Insert Complex Number</w:t>
-            </w:r>
+            <w:proofErr w:type="spellStart"/>
+            <w:r>
+              <w:rPr>
+                <w:sz w:val="16"/>
+                <w:szCs w:val="16"/>
+              </w:rPr>
+              <w:t>Insert</w:t>
+            </w:r>
+            <w:proofErr w:type="spellEnd"/>
+            <w:r>
+              <w:rPr>
+                <w:sz w:val="16"/>
+                <w:szCs w:val="16"/>
+              </w:rPr>
+              <w:t xml:space="preserve"> </w:t>
+            </w:r>
+            <w:proofErr w:type="spellStart"/>
+            <w:r>
+              <w:rPr>
+                <w:sz w:val="16"/>
+                <w:szCs w:val="16"/>
+              </w:rPr>
+              <w:t>Complex</w:t>
+            </w:r>
+            <w:proofErr w:type="spellEnd"/>
+            <w:r>
+              <w:rPr>
+                <w:sz w:val="16"/>
+                <w:szCs w:val="16"/>
+              </w:rPr>
+              <w:t xml:space="preserve"> </w:t>
+            </w:r>
+            <w:proofErr w:type="spellStart"/>
+            <w:r>
+              <w:rPr>
+                <w:sz w:val="16"/>
+                <w:szCs w:val="16"/>
+              </w:rPr>
+              <w:t>Number</w:t>
+            </w:r>
+            <w:proofErr w:type="spellEnd"/>
           </w:p>
         </w:tc>
         <w:tc>
@@ -428,6 +494,37 @@
               </w:rPr>
               <w:t>21</w:t>
             </w:r>
+          </w:p>
+        </w:tc>
+        <w:tc>
+          <w:tcPr>
+            <w:tcW w:w="720" w:type="dxa"/>
+          </w:tcPr>
+          <w:p>
+            <w:pPr>
+              <w:widowControl w:val="0"/>
+              <w:pBdr>
+                <w:top w:val="nil"/>
+                <w:left w:val="nil"/>
+                <w:bottom w:val="nil"/>
+                <w:right w:val="nil"/>
+                <w:between w:val="nil"/>
+              </w:pBdr>
+              <w:spacing w:line="240" w:lineRule="auto"/>
+              <w:rPr>
+                <w:sz w:val="16"/>
+                <w:szCs w:val="16"/>
+              </w:rPr>
+            </w:pPr>
+            <w:proofErr w:type="spellStart"/>
+            <w:r>
+              <w:rPr>
+                <w:sz w:val="16"/>
+                <w:szCs w:val="16"/>
+              </w:rPr>
+              <w:t>Done</w:t>
+            </w:r>
+            <w:proofErr w:type="spellEnd"/>
           </w:p>
         </w:tc>
       </w:tr>
@@ -497,13 +594,47 @@
                 <w:szCs w:val="16"/>
               </w:rPr>
             </w:pPr>
-            <w:r>
-              <w:rPr>
-                <w:sz w:val="16"/>
-                <w:szCs w:val="16"/>
-              </w:rPr>
-              <w:t>Addition two numbers</w:t>
-            </w:r>
+            <w:proofErr w:type="spellStart"/>
+            <w:r>
+              <w:rPr>
+                <w:sz w:val="16"/>
+                <w:szCs w:val="16"/>
+              </w:rPr>
+              <w:t>Addition</w:t>
+            </w:r>
+            <w:proofErr w:type="spellEnd"/>
+            <w:r>
+              <w:rPr>
+                <w:sz w:val="16"/>
+                <w:szCs w:val="16"/>
+              </w:rPr>
+              <w:t xml:space="preserve"> </w:t>
+            </w:r>
+            <w:proofErr w:type="spellStart"/>
+            <w:r>
+              <w:rPr>
+                <w:sz w:val="16"/>
+                <w:szCs w:val="16"/>
+              </w:rPr>
+              <w:t>two</w:t>
+            </w:r>
+            <w:proofErr w:type="spellEnd"/>
+            <w:r>
+              <w:rPr>
+                <w:sz w:val="16"/>
+                <w:szCs w:val="16"/>
+              </w:rPr>
+              <w:t xml:space="preserve"> </w:t>
+            </w:r>
+            <w:proofErr w:type="spellStart"/>
+            <w:r>
+              <w:rPr>
+                <w:sz w:val="16"/>
+                <w:szCs w:val="16"/>
+              </w:rPr>
+              <w:t>numbers</w:t>
+            </w:r>
+            <w:proofErr w:type="spellEnd"/>
           </w:p>
         </w:tc>
         <w:tc>
@@ -619,6 +750,37 @@
             </w:r>
           </w:p>
         </w:tc>
+        <w:tc>
+          <w:tcPr>
+            <w:tcW w:w="720" w:type="dxa"/>
+          </w:tcPr>
+          <w:p>
+            <w:pPr>
+              <w:widowControl w:val="0"/>
+              <w:pBdr>
+                <w:top w:val="nil"/>
+                <w:left w:val="nil"/>
+                <w:bottom w:val="nil"/>
+                <w:right w:val="nil"/>
+                <w:between w:val="nil"/>
+              </w:pBdr>
+              <w:spacing w:line="240" w:lineRule="auto"/>
+              <w:rPr>
+                <w:sz w:val="16"/>
+                <w:szCs w:val="16"/>
+              </w:rPr>
+            </w:pPr>
+            <w:proofErr w:type="spellStart"/>
+            <w:r>
+              <w:rPr>
+                <w:sz w:val="16"/>
+                <w:szCs w:val="16"/>
+              </w:rPr>
+              <w:t>Done</w:t>
+            </w:r>
+            <w:proofErr w:type="spellEnd"/>
+          </w:p>
+        </w:tc>
       </w:tr>
       <w:tr>
         <w:tc>
@@ -686,13 +848,47 @@
                 <w:szCs w:val="16"/>
               </w:rPr>
             </w:pPr>
-            <w:r>
-              <w:rPr>
-                <w:sz w:val="16"/>
-                <w:szCs w:val="16"/>
-              </w:rPr>
-              <w:t>Subtraction two numbers</w:t>
-            </w:r>
+            <w:proofErr w:type="spellStart"/>
+            <w:r>
+              <w:rPr>
+                <w:sz w:val="16"/>
+                <w:szCs w:val="16"/>
+              </w:rPr>
+              <w:t>Subtraction</w:t>
+            </w:r>
+            <w:proofErr w:type="spellEnd"/>
+            <w:r>
+              <w:rPr>
+                <w:sz w:val="16"/>
+                <w:szCs w:val="16"/>
+              </w:rPr>
+              <w:t xml:space="preserve"> </w:t>
+            </w:r>
+            <w:proofErr w:type="spellStart"/>
+            <w:r>
+              <w:rPr>
+                <w:sz w:val="16"/>
+                <w:szCs w:val="16"/>
+              </w:rPr>
+              <w:t>two</w:t>
+            </w:r>
+            <w:proofErr w:type="spellEnd"/>
+            <w:r>
+              <w:rPr>
+                <w:sz w:val="16"/>
+                <w:szCs w:val="16"/>
+              </w:rPr>
+              <w:t xml:space="preserve"> </w:t>
+            </w:r>
+            <w:proofErr w:type="spellStart"/>
+            <w:r>
+              <w:rPr>
+                <w:sz w:val="16"/>
+                <w:szCs w:val="16"/>
+              </w:rPr>
+              <w:t>numbers</w:t>
+            </w:r>
+            <w:proofErr w:type="spellEnd"/>
           </w:p>
         </w:tc>
         <w:tc>
@@ -809,6 +1005,37 @@
             </w:r>
           </w:p>
         </w:tc>
+        <w:tc>
+          <w:tcPr>
+            <w:tcW w:w="720" w:type="dxa"/>
+          </w:tcPr>
+          <w:p>
+            <w:pPr>
+              <w:widowControl w:val="0"/>
+              <w:pBdr>
+                <w:top w:val="nil"/>
+                <w:left w:val="nil"/>
+                <w:bottom w:val="nil"/>
+                <w:right w:val="nil"/>
+                <w:between w:val="nil"/>
+              </w:pBdr>
+              <w:spacing w:line="240" w:lineRule="auto"/>
+              <w:rPr>
+                <w:sz w:val="16"/>
+                <w:szCs w:val="16"/>
+              </w:rPr>
+            </w:pPr>
+            <w:proofErr w:type="spellStart"/>
+            <w:r>
+              <w:rPr>
+                <w:sz w:val="16"/>
+                <w:szCs w:val="16"/>
+              </w:rPr>
+              <w:t>Done</w:t>
+            </w:r>
+            <w:proofErr w:type="spellEnd"/>
+          </w:p>
+        </w:tc>
       </w:tr>
       <w:tr>
         <w:tc>
@@ -876,13 +1103,47 @@
                 <w:szCs w:val="16"/>
               </w:rPr>
             </w:pPr>
-            <w:r>
-              <w:rPr>
-                <w:sz w:val="16"/>
-                <w:szCs w:val="16"/>
-              </w:rPr>
-              <w:t>Multiply two numbers</w:t>
-            </w:r>
+            <w:proofErr w:type="spellStart"/>
+            <w:r>
+              <w:rPr>
+                <w:sz w:val="16"/>
+                <w:szCs w:val="16"/>
+              </w:rPr>
+              <w:t>Multiply</w:t>
+            </w:r>
+            <w:proofErr w:type="spellEnd"/>
+            <w:r>
+              <w:rPr>
+                <w:sz w:val="16"/>
+                <w:szCs w:val="16"/>
+              </w:rPr>
+              <w:t xml:space="preserve"> </w:t>
+            </w:r>
+            <w:proofErr w:type="spellStart"/>
+            <w:r>
+              <w:rPr>
+                <w:sz w:val="16"/>
+                <w:szCs w:val="16"/>
+              </w:rPr>
+              <w:t>two</w:t>
+            </w:r>
+            <w:proofErr w:type="spellEnd"/>
+            <w:r>
+              <w:rPr>
+                <w:sz w:val="16"/>
+                <w:szCs w:val="16"/>
+              </w:rPr>
+              <w:t xml:space="preserve"> </w:t>
+            </w:r>
+            <w:proofErr w:type="spellStart"/>
+            <w:r>
+              <w:rPr>
+                <w:sz w:val="16"/>
+                <w:szCs w:val="16"/>
+              </w:rPr>
+              <w:t>numbers</w:t>
+            </w:r>
+            <w:proofErr w:type="spellEnd"/>
           </w:p>
         </w:tc>
         <w:tc>
@@ -999,6 +1260,37 @@
             </w:r>
           </w:p>
         </w:tc>
+        <w:tc>
+          <w:tcPr>
+            <w:tcW w:w="720" w:type="dxa"/>
+          </w:tcPr>
+          <w:p>
+            <w:pPr>
+              <w:widowControl w:val="0"/>
+              <w:pBdr>
+                <w:top w:val="nil"/>
+                <w:left w:val="nil"/>
+                <w:bottom w:val="nil"/>
+                <w:right w:val="nil"/>
+                <w:between w:val="nil"/>
+              </w:pBdr>
+              <w:spacing w:line="240" w:lineRule="auto"/>
+              <w:rPr>
+                <w:sz w:val="16"/>
+                <w:szCs w:val="16"/>
+              </w:rPr>
+            </w:pPr>
+            <w:proofErr w:type="spellStart"/>
+            <w:r>
+              <w:rPr>
+                <w:sz w:val="16"/>
+                <w:szCs w:val="16"/>
+              </w:rPr>
+              <w:t>Done</w:t>
+            </w:r>
+            <w:proofErr w:type="spellEnd"/>
+          </w:p>
+        </w:tc>
       </w:tr>
       <w:tr>
         <w:tc>
@@ -1072,8 +1364,33 @@
                 <w:sz w:val="16"/>
                 <w:szCs w:val="16"/>
               </w:rPr>
-              <w:t>Divide two numbers</w:t>
-            </w:r>
+              <w:t xml:space="preserve">Divide </w:t>
+            </w:r>
+            <w:proofErr w:type="spellStart"/>
+            <w:r>
+              <w:rPr>
+                <w:sz w:val="16"/>
+                <w:szCs w:val="16"/>
+              </w:rPr>
+              <w:t>two</w:t>
+            </w:r>
+            <w:proofErr w:type="spellEnd"/>
+            <w:r>
+              <w:rPr>
+                <w:sz w:val="16"/>
+                <w:szCs w:val="16"/>
+              </w:rPr>
+              <w:t xml:space="preserve"> </w:t>
+            </w:r>
+            <w:proofErr w:type="spellStart"/>
+            <w:r>
+              <w:rPr>
+                <w:sz w:val="16"/>
+                <w:szCs w:val="16"/>
+              </w:rPr>
+              <w:t>numbers</w:t>
+            </w:r>
+            <w:proofErr w:type="spellEnd"/>
           </w:p>
         </w:tc>
         <w:tc>
@@ -1190,6 +1507,37 @@
             </w:r>
           </w:p>
         </w:tc>
+        <w:tc>
+          <w:tcPr>
+            <w:tcW w:w="720" w:type="dxa"/>
+          </w:tcPr>
+          <w:p>
+            <w:pPr>
+              <w:widowControl w:val="0"/>
+              <w:pBdr>
+                <w:top w:val="nil"/>
+                <w:left w:val="nil"/>
+                <w:bottom w:val="nil"/>
+                <w:right w:val="nil"/>
+                <w:between w:val="nil"/>
+              </w:pBdr>
+              <w:spacing w:line="240" w:lineRule="auto"/>
+              <w:rPr>
+                <w:sz w:val="16"/>
+                <w:szCs w:val="16"/>
+              </w:rPr>
+            </w:pPr>
+            <w:proofErr w:type="spellStart"/>
+            <w:r>
+              <w:rPr>
+                <w:sz w:val="16"/>
+                <w:szCs w:val="16"/>
+              </w:rPr>
+              <w:t>Done</w:t>
+            </w:r>
+            <w:proofErr w:type="spellEnd"/>
+          </w:p>
+        </w:tc>
       </w:tr>
       <w:tr>
         <w:tc>
@@ -1381,6 +1729,35 @@
             </w:r>
           </w:p>
         </w:tc>
+        <w:tc>
+          <w:tcPr>
+            <w:tcW w:w="720" w:type="dxa"/>
+          </w:tcPr>
+          <w:p>
+            <w:pPr>
+              <w:widowControl w:val="0"/>
+              <w:pBdr>
+                <w:top w:val="nil"/>
+                <w:left w:val="nil"/>
+                <w:bottom w:val="nil"/>
+                <w:right w:val="nil"/>
+                <w:between w:val="nil"/>
+              </w:pBdr>
+              <w:spacing w:line="240" w:lineRule="auto"/>
+              <w:rPr>
+                <w:sz w:val="16"/>
+                <w:szCs w:val="16"/>
+              </w:rPr>
+            </w:pPr>
+            <w:r>
+              <w:rPr>
+                <w:sz w:val="16"/>
+                <w:szCs w:val="16"/>
+              </w:rPr>
+              <w:t>Next Sprint</w:t>
+            </w:r>
+          </w:p>
+        </w:tc>
       </w:tr>
       <w:tr>
         <w:tc>
@@ -1572,6 +1949,35 @@
             </w:r>
           </w:p>
         </w:tc>
+        <w:tc>
+          <w:tcPr>
+            <w:tcW w:w="720" w:type="dxa"/>
+          </w:tcPr>
+          <w:p>
+            <w:pPr>
+              <w:widowControl w:val="0"/>
+              <w:pBdr>
+                <w:top w:val="nil"/>
+                <w:left w:val="nil"/>
+                <w:bottom w:val="nil"/>
+                <w:right w:val="nil"/>
+                <w:between w:val="nil"/>
+              </w:pBdr>
+              <w:spacing w:line="240" w:lineRule="auto"/>
+              <w:rPr>
+                <w:sz w:val="16"/>
+                <w:szCs w:val="16"/>
+              </w:rPr>
+            </w:pPr>
+            <w:r>
+              <w:rPr>
+                <w:sz w:val="16"/>
+                <w:szCs w:val="16"/>
+              </w:rPr>
+              <w:t>Next Sprint</w:t>
+            </w:r>
+          </w:p>
+        </w:tc>
       </w:tr>
       <w:tr>
         <w:tc>
@@ -1763,6 +2169,37 @@
             </w:r>
           </w:p>
         </w:tc>
+        <w:tc>
+          <w:tcPr>
+            <w:tcW w:w="720" w:type="dxa"/>
+          </w:tcPr>
+          <w:p>
+            <w:pPr>
+              <w:widowControl w:val="0"/>
+              <w:pBdr>
+                <w:top w:val="nil"/>
+                <w:left w:val="nil"/>
+                <w:bottom w:val="nil"/>
+                <w:right w:val="nil"/>
+                <w:between w:val="nil"/>
+              </w:pBdr>
+              <w:spacing w:line="240" w:lineRule="auto"/>
+              <w:rPr>
+                <w:sz w:val="16"/>
+                <w:szCs w:val="16"/>
+              </w:rPr>
+            </w:pPr>
+            <w:proofErr w:type="spellStart"/>
+            <w:r>
+              <w:rPr>
+                <w:sz w:val="16"/>
+                <w:szCs w:val="16"/>
+              </w:rPr>
+              <w:t>Done</w:t>
+            </w:r>
+            <w:proofErr w:type="spellEnd"/>
+          </w:p>
+        </w:tc>
       </w:tr>
       <w:tr>
         <w:tc>
@@ -1835,7 +2272,23 @@
                 <w:sz w:val="16"/>
                 <w:szCs w:val="16"/>
               </w:rPr>
-              <w:t>Clear the numbers stack</w:t>
+              <w:t xml:space="preserve">Clear the </w:t>
+            </w:r>
+            <w:proofErr w:type="spellStart"/>
+            <w:r>
+              <w:rPr>
+                <w:sz w:val="16"/>
+                <w:szCs w:val="16"/>
+              </w:rPr>
+              <w:t>numbers</w:t>
+            </w:r>
+            <w:proofErr w:type="spellEnd"/>
+            <w:r>
+              <w:rPr>
+                <w:sz w:val="16"/>
+                <w:szCs w:val="16"/>
+              </w:rPr>
+              <w:t xml:space="preserve"> stack</w:t>
             </w:r>
           </w:p>
         </w:tc>
@@ -1952,6 +2405,35 @@
             </w:r>
           </w:p>
         </w:tc>
+        <w:tc>
+          <w:tcPr>
+            <w:tcW w:w="720" w:type="dxa"/>
+          </w:tcPr>
+          <w:p>
+            <w:pPr>
+              <w:widowControl w:val="0"/>
+              <w:pBdr>
+                <w:top w:val="nil"/>
+                <w:left w:val="nil"/>
+                <w:bottom w:val="nil"/>
+                <w:right w:val="nil"/>
+                <w:between w:val="nil"/>
+              </w:pBdr>
+              <w:spacing w:line="240" w:lineRule="auto"/>
+              <w:rPr>
+                <w:sz w:val="16"/>
+                <w:szCs w:val="16"/>
+              </w:rPr>
+            </w:pPr>
+            <w:r>
+              <w:rPr>
+                <w:sz w:val="16"/>
+                <w:szCs w:val="16"/>
+              </w:rPr>
+              <w:t>Next Sprint</w:t>
+            </w:r>
+          </w:p>
+        </w:tc>
       </w:tr>
       <w:tr>
         <w:tc>
@@ -2137,6 +2619,35 @@
             </w:r>
           </w:p>
         </w:tc>
+        <w:tc>
+          <w:tcPr>
+            <w:tcW w:w="720" w:type="dxa"/>
+          </w:tcPr>
+          <w:p>
+            <w:pPr>
+              <w:widowControl w:val="0"/>
+              <w:pBdr>
+                <w:top w:val="nil"/>
+                <w:left w:val="nil"/>
+                <w:bottom w:val="nil"/>
+                <w:right w:val="nil"/>
+                <w:between w:val="nil"/>
+              </w:pBdr>
+              <w:spacing w:line="240" w:lineRule="auto"/>
+              <w:rPr>
+                <w:sz w:val="16"/>
+                <w:szCs w:val="16"/>
+              </w:rPr>
+            </w:pPr>
+            <w:r>
+              <w:rPr>
+                <w:sz w:val="16"/>
+                <w:szCs w:val="16"/>
+              </w:rPr>
+              <w:t>Next Sprint</w:t>
+            </w:r>
+          </w:p>
+        </w:tc>
       </w:tr>
       <w:tr>
         <w:tc>
@@ -2328,6 +2839,35 @@
             </w:r>
           </w:p>
         </w:tc>
+        <w:tc>
+          <w:tcPr>
+            <w:tcW w:w="720" w:type="dxa"/>
+          </w:tcPr>
+          <w:p>
+            <w:pPr>
+              <w:widowControl w:val="0"/>
+              <w:pBdr>
+                <w:top w:val="nil"/>
+                <w:left w:val="nil"/>
+                <w:bottom w:val="nil"/>
+                <w:right w:val="nil"/>
+                <w:between w:val="nil"/>
+              </w:pBdr>
+              <w:spacing w:line="240" w:lineRule="auto"/>
+              <w:rPr>
+                <w:sz w:val="16"/>
+                <w:szCs w:val="16"/>
+              </w:rPr>
+            </w:pPr>
+            <w:r>
+              <w:rPr>
+                <w:sz w:val="16"/>
+                <w:szCs w:val="16"/>
+              </w:rPr>
+              <w:t>Next Sprint</w:t>
+            </w:r>
+          </w:p>
+        </w:tc>
       </w:tr>
       <w:tr>
         <w:tc>
@@ -2519,6 +3059,35 @@
             </w:r>
           </w:p>
         </w:tc>
+        <w:tc>
+          <w:tcPr>
+            <w:tcW w:w="720" w:type="dxa"/>
+          </w:tcPr>
+          <w:p>
+            <w:pPr>
+              <w:widowControl w:val="0"/>
+              <w:pBdr>
+                <w:top w:val="nil"/>
+                <w:left w:val="nil"/>
+                <w:bottom w:val="nil"/>
+                <w:right w:val="nil"/>
+                <w:between w:val="nil"/>
+              </w:pBdr>
+              <w:spacing w:line="240" w:lineRule="auto"/>
+              <w:rPr>
+                <w:sz w:val="16"/>
+                <w:szCs w:val="16"/>
+              </w:rPr>
+            </w:pPr>
+            <w:r>
+              <w:rPr>
+                <w:sz w:val="16"/>
+                <w:szCs w:val="16"/>
+              </w:rPr>
+              <w:t>Next Sprint</w:t>
+            </w:r>
+          </w:p>
+        </w:tc>
       </w:tr>
       <w:tr>
         <w:tc>
@@ -2710,6 +3279,35 @@
             </w:r>
           </w:p>
         </w:tc>
+        <w:tc>
+          <w:tcPr>
+            <w:tcW w:w="720" w:type="dxa"/>
+          </w:tcPr>
+          <w:p>
+            <w:pPr>
+              <w:widowControl w:val="0"/>
+              <w:pBdr>
+                <w:top w:val="nil"/>
+                <w:left w:val="nil"/>
+                <w:bottom w:val="nil"/>
+                <w:right w:val="nil"/>
+                <w:between w:val="nil"/>
+              </w:pBdr>
+              <w:spacing w:line="240" w:lineRule="auto"/>
+              <w:rPr>
+                <w:sz w:val="16"/>
+                <w:szCs w:val="16"/>
+              </w:rPr>
+            </w:pPr>
+            <w:r>
+              <w:rPr>
+                <w:sz w:val="16"/>
+                <w:szCs w:val="16"/>
+              </w:rPr>
+              <w:t>Next Sprint</w:t>
+            </w:r>
+          </w:p>
+        </w:tc>
       </w:tr>
       <w:tr>
         <w:tc>
@@ -2901,6 +3499,35 @@
             </w:r>
           </w:p>
         </w:tc>
+        <w:tc>
+          <w:tcPr>
+            <w:tcW w:w="720" w:type="dxa"/>
+          </w:tcPr>
+          <w:p>
+            <w:pPr>
+              <w:widowControl w:val="0"/>
+              <w:pBdr>
+                <w:top w:val="nil"/>
+                <w:left w:val="nil"/>
+                <w:bottom w:val="nil"/>
+                <w:right w:val="nil"/>
+                <w:between w:val="nil"/>
+              </w:pBdr>
+              <w:spacing w:line="240" w:lineRule="auto"/>
+              <w:rPr>
+                <w:sz w:val="16"/>
+                <w:szCs w:val="16"/>
+              </w:rPr>
+            </w:pPr>
+            <w:r>
+              <w:rPr>
+                <w:sz w:val="16"/>
+                <w:szCs w:val="16"/>
+              </w:rPr>
+              <w:t>Next Sprint</w:t>
+            </w:r>
+          </w:p>
+        </w:tc>
       </w:tr>
       <w:tr>
         <w:tc>
@@ -3092,6 +3719,35 @@
             </w:r>
           </w:p>
         </w:tc>
+        <w:tc>
+          <w:tcPr>
+            <w:tcW w:w="720" w:type="dxa"/>
+          </w:tcPr>
+          <w:p>
+            <w:pPr>
+              <w:widowControl w:val="0"/>
+              <w:pBdr>
+                <w:top w:val="nil"/>
+                <w:left w:val="nil"/>
+                <w:bottom w:val="nil"/>
+                <w:right w:val="nil"/>
+                <w:between w:val="nil"/>
+              </w:pBdr>
+              <w:spacing w:line="240" w:lineRule="auto"/>
+              <w:rPr>
+                <w:sz w:val="16"/>
+                <w:szCs w:val="16"/>
+              </w:rPr>
+            </w:pPr>
+            <w:r>
+              <w:rPr>
+                <w:sz w:val="16"/>
+                <w:szCs w:val="16"/>
+              </w:rPr>
+              <w:t>Next Sprint</w:t>
+            </w:r>
+          </w:p>
+        </w:tc>
       </w:tr>
       <w:tr>
         <w:tc>
@@ -3283,6 +3939,35 @@
             </w:r>
           </w:p>
         </w:tc>
+        <w:tc>
+          <w:tcPr>
+            <w:tcW w:w="720" w:type="dxa"/>
+          </w:tcPr>
+          <w:p>
+            <w:pPr>
+              <w:widowControl w:val="0"/>
+              <w:pBdr>
+                <w:top w:val="nil"/>
+                <w:left w:val="nil"/>
+                <w:bottom w:val="nil"/>
+                <w:right w:val="nil"/>
+                <w:between w:val="nil"/>
+              </w:pBdr>
+              <w:spacing w:line="240" w:lineRule="auto"/>
+              <w:rPr>
+                <w:sz w:val="16"/>
+                <w:szCs w:val="16"/>
+              </w:rPr>
+            </w:pPr>
+            <w:r>
+              <w:rPr>
+                <w:sz w:val="16"/>
+                <w:szCs w:val="16"/>
+              </w:rPr>
+              <w:t>Next Sprint</w:t>
+            </w:r>
+          </w:p>
+        </w:tc>
       </w:tr>
       <w:tr>
         <w:tc>
@@ -3494,6 +4179,43 @@
             </w:r>
           </w:p>
         </w:tc>
+        <w:tc>
+          <w:tcPr>
+            <w:tcW w:w="720" w:type="dxa"/>
+          </w:tcPr>
+          <w:p>
+            <w:pPr>
+              <w:widowControl w:val="0"/>
+              <w:pBdr>
+                <w:top w:val="nil"/>
+                <w:left w:val="nil"/>
+                <w:bottom w:val="nil"/>
+                <w:right w:val="nil"/>
+                <w:between w:val="nil"/>
+              </w:pBdr>
+              <w:spacing w:line="240" w:lineRule="auto"/>
+              <w:rPr>
+                <w:sz w:val="16"/>
+                <w:szCs w:val="16"/>
+              </w:rPr>
+            </w:pPr>
+            <w:r>
+              <w:rPr>
+                <w:sz w:val="16"/>
+                <w:szCs w:val="16"/>
+              </w:rPr>
+              <w:t xml:space="preserve">Next </w:t>
+            </w:r>
+            <w:r>
+              <w:rPr>
+                <w:sz w:val="16"/>
+                <w:szCs w:val="16"/>
+              </w:rPr>
+              <w:lastRenderedPageBreak/>
+              <w:t>Sprint</w:t>
+            </w:r>
+          </w:p>
+        </w:tc>
       </w:tr>
       <w:tr>
         <w:tc>
@@ -3685,6 +4407,28 @@
             </w:r>
           </w:p>
         </w:tc>
+        <w:tc>
+          <w:tcPr>
+            <w:tcW w:w="720" w:type="dxa"/>
+          </w:tcPr>
+          <w:p>
+            <w:pPr>
+              <w:widowControl w:val="0"/>
+              <w:pBdr>
+                <w:top w:val="nil"/>
+                <w:left w:val="nil"/>
+                <w:bottom w:val="nil"/>
+                <w:right w:val="nil"/>
+                <w:between w:val="nil"/>
+              </w:pBdr>
+              <w:spacing w:line="240" w:lineRule="auto"/>
+              <w:rPr>
+                <w:sz w:val="16"/>
+                <w:szCs w:val="16"/>
+              </w:rPr>
+            </w:pPr>
+          </w:p>
+        </w:tc>
       </w:tr>
       <w:tr>
         <w:tc>
@@ -3876,6 +4620,28 @@
             </w:r>
           </w:p>
         </w:tc>
+        <w:tc>
+          <w:tcPr>
+            <w:tcW w:w="720" w:type="dxa"/>
+          </w:tcPr>
+          <w:p>
+            <w:pPr>
+              <w:widowControl w:val="0"/>
+              <w:pBdr>
+                <w:top w:val="nil"/>
+                <w:left w:val="nil"/>
+                <w:bottom w:val="nil"/>
+                <w:right w:val="nil"/>
+                <w:between w:val="nil"/>
+              </w:pBdr>
+              <w:spacing w:line="240" w:lineRule="auto"/>
+              <w:rPr>
+                <w:sz w:val="16"/>
+                <w:szCs w:val="16"/>
+              </w:rPr>
+            </w:pPr>
+          </w:p>
+        </w:tc>
       </w:tr>
       <w:tr>
         <w:tc>
@@ -4067,6 +4833,28 @@
             </w:r>
           </w:p>
         </w:tc>
+        <w:tc>
+          <w:tcPr>
+            <w:tcW w:w="720" w:type="dxa"/>
+          </w:tcPr>
+          <w:p>
+            <w:pPr>
+              <w:widowControl w:val="0"/>
+              <w:pBdr>
+                <w:top w:val="nil"/>
+                <w:left w:val="nil"/>
+                <w:bottom w:val="nil"/>
+                <w:right w:val="nil"/>
+                <w:between w:val="nil"/>
+              </w:pBdr>
+              <w:spacing w:line="240" w:lineRule="auto"/>
+              <w:rPr>
+                <w:sz w:val="16"/>
+                <w:szCs w:val="16"/>
+              </w:rPr>
+            </w:pPr>
+          </w:p>
+        </w:tc>
       </w:tr>
       <w:tr>
         <w:tc>
@@ -4258,6 +5046,28 @@
             </w:r>
           </w:p>
         </w:tc>
+        <w:tc>
+          <w:tcPr>
+            <w:tcW w:w="720" w:type="dxa"/>
+          </w:tcPr>
+          <w:p>
+            <w:pPr>
+              <w:widowControl w:val="0"/>
+              <w:pBdr>
+                <w:top w:val="nil"/>
+                <w:left w:val="nil"/>
+                <w:bottom w:val="nil"/>
+                <w:right w:val="nil"/>
+                <w:between w:val="nil"/>
+              </w:pBdr>
+              <w:spacing w:line="240" w:lineRule="auto"/>
+              <w:rPr>
+                <w:sz w:val="16"/>
+                <w:szCs w:val="16"/>
+              </w:rPr>
+            </w:pPr>
+          </w:p>
+        </w:tc>
       </w:tr>
       <w:tr>
         <w:tc>
@@ -4449,6 +5259,28 @@
             </w:r>
           </w:p>
         </w:tc>
+        <w:tc>
+          <w:tcPr>
+            <w:tcW w:w="720" w:type="dxa"/>
+          </w:tcPr>
+          <w:p>
+            <w:pPr>
+              <w:widowControl w:val="0"/>
+              <w:pBdr>
+                <w:top w:val="nil"/>
+                <w:left w:val="nil"/>
+                <w:bottom w:val="nil"/>
+                <w:right w:val="nil"/>
+                <w:between w:val="nil"/>
+              </w:pBdr>
+              <w:spacing w:line="240" w:lineRule="auto"/>
+              <w:rPr>
+                <w:sz w:val="16"/>
+                <w:szCs w:val="16"/>
+              </w:rPr>
+            </w:pPr>
+          </w:p>
+        </w:tc>
       </w:tr>
       <w:tr>
         <w:tc>
@@ -4600,8 +5432,18 @@
                 <w:szCs w:val="16"/>
                 <w:lang w:val="en-US"/>
               </w:rPr>
-              <w:t>AS A user I WANT TO modify the sequence of operations of a user-defined operation SO I CAN edit its behaviour</w:t>
-            </w:r>
+              <w:t xml:space="preserve">AS A user I WANT TO modify the sequence of operations of a user-defined operation SO I CAN edit its </w:t>
+            </w:r>
+            <w:proofErr w:type="spellStart"/>
+            <w:r>
+              <w:rPr>
+                <w:sz w:val="16"/>
+                <w:szCs w:val="16"/>
+                <w:lang w:val="en-US"/>
+              </w:rPr>
+              <w:t>behaviour</w:t>
+            </w:r>
+            <w:proofErr w:type="spellEnd"/>
           </w:p>
         </w:tc>
         <w:tc>
@@ -4638,6 +5480,28 @@
               </w:rPr>
               <w:t>5</w:t>
             </w:r>
+          </w:p>
+        </w:tc>
+        <w:tc>
+          <w:tcPr>
+            <w:tcW w:w="720" w:type="dxa"/>
+          </w:tcPr>
+          <w:p>
+            <w:pPr>
+              <w:widowControl w:val="0"/>
+              <w:pBdr>
+                <w:top w:val="nil"/>
+                <w:left w:val="nil"/>
+                <w:bottom w:val="nil"/>
+                <w:right w:val="nil"/>
+                <w:between w:val="nil"/>
+              </w:pBdr>
+              <w:spacing w:line="240" w:lineRule="auto"/>
+              <w:rPr>
+                <w:sz w:val="16"/>
+                <w:szCs w:val="16"/>
+              </w:rPr>
+            </w:pPr>
           </w:p>
         </w:tc>
       </w:tr>
@@ -4831,6 +5695,28 @@
             </w:r>
           </w:p>
         </w:tc>
+        <w:tc>
+          <w:tcPr>
+            <w:tcW w:w="720" w:type="dxa"/>
+          </w:tcPr>
+          <w:p>
+            <w:pPr>
+              <w:widowControl w:val="0"/>
+              <w:pBdr>
+                <w:top w:val="nil"/>
+                <w:left w:val="nil"/>
+                <w:bottom w:val="nil"/>
+                <w:right w:val="nil"/>
+                <w:between w:val="nil"/>
+              </w:pBdr>
+              <w:spacing w:line="240" w:lineRule="auto"/>
+              <w:rPr>
+                <w:sz w:val="16"/>
+                <w:szCs w:val="16"/>
+              </w:rPr>
+            </w:pPr>
+          </w:p>
+        </w:tc>
       </w:tr>
       <w:tr>
         <w:tc>
@@ -4924,13 +5810,31 @@
                 <w:szCs w:val="16"/>
               </w:rPr>
             </w:pPr>
-            <w:r>
-              <w:rPr>
-                <w:sz w:val="16"/>
-                <w:szCs w:val="16"/>
-              </w:rPr>
-              <w:t>fined operations</w:t>
-            </w:r>
+            <w:proofErr w:type="spellStart"/>
+            <w:r>
+              <w:rPr>
+                <w:sz w:val="16"/>
+                <w:szCs w:val="16"/>
+              </w:rPr>
+              <w:t>fined</w:t>
+            </w:r>
+            <w:proofErr w:type="spellEnd"/>
+            <w:r>
+              <w:rPr>
+                <w:sz w:val="16"/>
+                <w:szCs w:val="16"/>
+              </w:rPr>
+              <w:t xml:space="preserve"> </w:t>
+            </w:r>
+            <w:proofErr w:type="spellStart"/>
+            <w:r>
+              <w:rPr>
+                <w:sz w:val="16"/>
+                <w:szCs w:val="16"/>
+              </w:rPr>
+              <w:t>operations</w:t>
+            </w:r>
+            <w:proofErr w:type="spellEnd"/>
           </w:p>
         </w:tc>
         <w:tc>
@@ -5046,6 +5950,28 @@
             </w:r>
           </w:p>
         </w:tc>
+        <w:tc>
+          <w:tcPr>
+            <w:tcW w:w="720" w:type="dxa"/>
+          </w:tcPr>
+          <w:p>
+            <w:pPr>
+              <w:widowControl w:val="0"/>
+              <w:pBdr>
+                <w:top w:val="nil"/>
+                <w:left w:val="nil"/>
+                <w:bottom w:val="nil"/>
+                <w:right w:val="nil"/>
+                <w:between w:val="nil"/>
+              </w:pBdr>
+              <w:spacing w:line="240" w:lineRule="auto"/>
+              <w:rPr>
+                <w:sz w:val="16"/>
+                <w:szCs w:val="16"/>
+              </w:rPr>
+            </w:pPr>
+          </w:p>
+        </w:tc>
       </w:tr>
       <w:tr>
         <w:tc>
@@ -5237,6 +6163,28 @@
             </w:r>
           </w:p>
         </w:tc>
+        <w:tc>
+          <w:tcPr>
+            <w:tcW w:w="720" w:type="dxa"/>
+          </w:tcPr>
+          <w:p>
+            <w:pPr>
+              <w:widowControl w:val="0"/>
+              <w:pBdr>
+                <w:top w:val="nil"/>
+                <w:left w:val="nil"/>
+                <w:bottom w:val="nil"/>
+                <w:right w:val="nil"/>
+                <w:between w:val="nil"/>
+              </w:pBdr>
+              <w:spacing w:line="240" w:lineRule="auto"/>
+              <w:rPr>
+                <w:sz w:val="16"/>
+                <w:szCs w:val="16"/>
+              </w:rPr>
+            </w:pPr>
+          </w:p>
+        </w:tc>
       </w:tr>
       <w:tr>
         <w:tc>
@@ -5428,6 +6376,28 @@
             </w:r>
           </w:p>
         </w:tc>
+        <w:tc>
+          <w:tcPr>
+            <w:tcW w:w="720" w:type="dxa"/>
+          </w:tcPr>
+          <w:p>
+            <w:pPr>
+              <w:widowControl w:val="0"/>
+              <w:pBdr>
+                <w:top w:val="nil"/>
+                <w:left w:val="nil"/>
+                <w:bottom w:val="nil"/>
+                <w:right w:val="nil"/>
+                <w:between w:val="nil"/>
+              </w:pBdr>
+              <w:spacing w:line="240" w:lineRule="auto"/>
+              <w:rPr>
+                <w:sz w:val="16"/>
+                <w:szCs w:val="16"/>
+              </w:rPr>
+            </w:pPr>
+          </w:p>
+        </w:tc>
       </w:tr>
       <w:tr>
         <w:tc>
@@ -5617,6 +6587,28 @@
               </w:rPr>
               <w:t>1</w:t>
             </w:r>
+          </w:p>
+        </w:tc>
+        <w:tc>
+          <w:tcPr>
+            <w:tcW w:w="720" w:type="dxa"/>
+          </w:tcPr>
+          <w:p>
+            <w:pPr>
+              <w:widowControl w:val="0"/>
+              <w:pBdr>
+                <w:top w:val="nil"/>
+                <w:left w:val="nil"/>
+                <w:bottom w:val="nil"/>
+                <w:right w:val="nil"/>
+                <w:between w:val="nil"/>
+              </w:pBdr>
+              <w:spacing w:line="240" w:lineRule="auto"/>
+              <w:rPr>
+                <w:sz w:val="16"/>
+                <w:szCs w:val="16"/>
+              </w:rPr>
+            </w:pPr>
           </w:p>
         </w:tc>
       </w:tr>
@@ -6138,13 +7130,31 @@
                 <w:szCs w:val="16"/>
               </w:rPr>
             </w:pPr>
-            <w:r>
-              <w:rPr>
-                <w:sz w:val="16"/>
-                <w:szCs w:val="16"/>
-              </w:rPr>
-              <w:t>Assigned to member</w:t>
-            </w:r>
+            <w:proofErr w:type="spellStart"/>
+            <w:r>
+              <w:rPr>
+                <w:sz w:val="16"/>
+                <w:szCs w:val="16"/>
+              </w:rPr>
+              <w:t>Assigned</w:t>
+            </w:r>
+            <w:proofErr w:type="spellEnd"/>
+            <w:r>
+              <w:rPr>
+                <w:sz w:val="16"/>
+                <w:szCs w:val="16"/>
+              </w:rPr>
+              <w:t xml:space="preserve"> to </w:t>
+            </w:r>
+            <w:proofErr w:type="spellStart"/>
+            <w:r>
+              <w:rPr>
+                <w:sz w:val="16"/>
+                <w:szCs w:val="16"/>
+              </w:rPr>
+              <w:t>member</w:t>
+            </w:r>
+            <w:proofErr w:type="spellEnd"/>
           </w:p>
         </w:tc>
       </w:tr>
@@ -6212,13 +7222,47 @@
                 <w:szCs w:val="16"/>
               </w:rPr>
             </w:pPr>
-            <w:r>
-              <w:rPr>
-                <w:sz w:val="16"/>
-                <w:szCs w:val="16"/>
-              </w:rPr>
-              <w:t>Insert Complex Number</w:t>
-            </w:r>
+            <w:proofErr w:type="spellStart"/>
+            <w:r>
+              <w:rPr>
+                <w:sz w:val="16"/>
+                <w:szCs w:val="16"/>
+              </w:rPr>
+              <w:t>Insert</w:t>
+            </w:r>
+            <w:proofErr w:type="spellEnd"/>
+            <w:r>
+              <w:rPr>
+                <w:sz w:val="16"/>
+                <w:szCs w:val="16"/>
+              </w:rPr>
+              <w:t xml:space="preserve"> </w:t>
+            </w:r>
+            <w:proofErr w:type="spellStart"/>
+            <w:r>
+              <w:rPr>
+                <w:sz w:val="16"/>
+                <w:szCs w:val="16"/>
+              </w:rPr>
+              <w:t>Complex</w:t>
+            </w:r>
+            <w:proofErr w:type="spellEnd"/>
+            <w:r>
+              <w:rPr>
+                <w:sz w:val="16"/>
+                <w:szCs w:val="16"/>
+              </w:rPr>
+              <w:t xml:space="preserve"> </w:t>
+            </w:r>
+            <w:proofErr w:type="spellStart"/>
+            <w:r>
+              <w:rPr>
+                <w:sz w:val="16"/>
+                <w:szCs w:val="16"/>
+              </w:rPr>
+              <w:t>Number</w:t>
+            </w:r>
+            <w:proofErr w:type="spellEnd"/>
           </w:p>
         </w:tc>
         <w:tc>
@@ -6253,7 +7297,23 @@
                 <w:sz w:val="16"/>
                 <w:szCs w:val="16"/>
               </w:rPr>
-              <w:t xml:space="preserve">US:1.1 Create Class ComplexNumber </w:t>
+              <w:t xml:space="preserve">US:1.1 Create Class </w:t>
+            </w:r>
+            <w:proofErr w:type="spellStart"/>
+            <w:r>
+              <w:rPr>
+                <w:sz w:val="16"/>
+                <w:szCs w:val="16"/>
+              </w:rPr>
+              <w:t>ComplexNumber</w:t>
+            </w:r>
+            <w:proofErr w:type="spellEnd"/>
+            <w:r>
+              <w:rPr>
+                <w:sz w:val="16"/>
+                <w:szCs w:val="16"/>
+              </w:rPr>
+              <w:t xml:space="preserve"> </w:t>
             </w:r>
           </w:p>
         </w:tc>
@@ -6394,13 +7454,47 @@
                 <w:szCs w:val="16"/>
               </w:rPr>
             </w:pPr>
-            <w:r>
-              <w:rPr>
-                <w:sz w:val="16"/>
-                <w:szCs w:val="16"/>
-              </w:rPr>
-              <w:t>Insert Complex Number</w:t>
-            </w:r>
+            <w:proofErr w:type="spellStart"/>
+            <w:r>
+              <w:rPr>
+                <w:sz w:val="16"/>
+                <w:szCs w:val="16"/>
+              </w:rPr>
+              <w:t>Insert</w:t>
+            </w:r>
+            <w:proofErr w:type="spellEnd"/>
+            <w:r>
+              <w:rPr>
+                <w:sz w:val="16"/>
+                <w:szCs w:val="16"/>
+              </w:rPr>
+              <w:t xml:space="preserve"> </w:t>
+            </w:r>
+            <w:proofErr w:type="spellStart"/>
+            <w:r>
+              <w:rPr>
+                <w:sz w:val="16"/>
+                <w:szCs w:val="16"/>
+              </w:rPr>
+              <w:t>Complex</w:t>
+            </w:r>
+            <w:proofErr w:type="spellEnd"/>
+            <w:r>
+              <w:rPr>
+                <w:sz w:val="16"/>
+                <w:szCs w:val="16"/>
+              </w:rPr>
+              <w:t xml:space="preserve"> </w:t>
+            </w:r>
+            <w:proofErr w:type="spellStart"/>
+            <w:r>
+              <w:rPr>
+                <w:sz w:val="16"/>
+                <w:szCs w:val="16"/>
+              </w:rPr>
+              <w:t>Number</w:t>
+            </w:r>
+            <w:proofErr w:type="spellEnd"/>
           </w:p>
         </w:tc>
         <w:tc>
@@ -6437,7 +7531,25 @@
                 <w:szCs w:val="16"/>
                 <w:lang w:val="en-US"/>
               </w:rPr>
-              <w:t xml:space="preserve">US:1.2 Make utility methods for class ComplexNumber </w:t>
+              <w:t xml:space="preserve">US:1.2 Make utility methods for class </w:t>
+            </w:r>
+            <w:proofErr w:type="spellStart"/>
+            <w:r>
+              <w:rPr>
+                <w:sz w:val="16"/>
+                <w:szCs w:val="16"/>
+                <w:lang w:val="en-US"/>
+              </w:rPr>
+              <w:t>ComplexNumber</w:t>
+            </w:r>
+            <w:proofErr w:type="spellEnd"/>
+            <w:r>
+              <w:rPr>
+                <w:sz w:val="16"/>
+                <w:szCs w:val="16"/>
+                <w:lang w:val="en-US"/>
+              </w:rPr>
+              <w:t xml:space="preserve"> </w:t>
             </w:r>
           </w:p>
         </w:tc>
@@ -6578,13 +7690,47 @@
                 <w:szCs w:val="16"/>
               </w:rPr>
             </w:pPr>
-            <w:r>
-              <w:rPr>
-                <w:sz w:val="16"/>
-                <w:szCs w:val="16"/>
-              </w:rPr>
-              <w:t>Insert Complex Number</w:t>
-            </w:r>
+            <w:proofErr w:type="spellStart"/>
+            <w:r>
+              <w:rPr>
+                <w:sz w:val="16"/>
+                <w:szCs w:val="16"/>
+              </w:rPr>
+              <w:t>Insert</w:t>
+            </w:r>
+            <w:proofErr w:type="spellEnd"/>
+            <w:r>
+              <w:rPr>
+                <w:sz w:val="16"/>
+                <w:szCs w:val="16"/>
+              </w:rPr>
+              <w:t xml:space="preserve"> </w:t>
+            </w:r>
+            <w:proofErr w:type="spellStart"/>
+            <w:r>
+              <w:rPr>
+                <w:sz w:val="16"/>
+                <w:szCs w:val="16"/>
+              </w:rPr>
+              <w:t>Complex</w:t>
+            </w:r>
+            <w:proofErr w:type="spellEnd"/>
+            <w:r>
+              <w:rPr>
+                <w:sz w:val="16"/>
+                <w:szCs w:val="16"/>
+              </w:rPr>
+              <w:t xml:space="preserve"> </w:t>
+            </w:r>
+            <w:proofErr w:type="spellStart"/>
+            <w:r>
+              <w:rPr>
+                <w:sz w:val="16"/>
+                <w:szCs w:val="16"/>
+              </w:rPr>
+              <w:t>Number</w:t>
+            </w:r>
+            <w:proofErr w:type="spellEnd"/>
           </w:p>
         </w:tc>
         <w:tc>
@@ -6621,7 +7767,25 @@
                 <w:szCs w:val="16"/>
                 <w:lang w:val="en-US"/>
               </w:rPr>
-              <w:t xml:space="preserve">US 1.3: Creation of a JFrame </w:t>
+              <w:t xml:space="preserve">US 1.3: Creation of a </w:t>
+            </w:r>
+            <w:proofErr w:type="spellStart"/>
+            <w:r>
+              <w:rPr>
+                <w:sz w:val="16"/>
+                <w:szCs w:val="16"/>
+                <w:lang w:val="en-US"/>
+              </w:rPr>
+              <w:t>JFrame</w:t>
+            </w:r>
+            <w:proofErr w:type="spellEnd"/>
+            <w:r>
+              <w:rPr>
+                <w:sz w:val="16"/>
+                <w:szCs w:val="16"/>
+                <w:lang w:val="en-US"/>
+              </w:rPr>
+              <w:t xml:space="preserve"> </w:t>
             </w:r>
           </w:p>
         </w:tc>
@@ -6762,13 +7926,47 @@
                 <w:szCs w:val="16"/>
               </w:rPr>
             </w:pPr>
-            <w:r>
-              <w:rPr>
-                <w:sz w:val="16"/>
-                <w:szCs w:val="16"/>
-              </w:rPr>
-              <w:t>Insert Complex Number</w:t>
-            </w:r>
+            <w:proofErr w:type="spellStart"/>
+            <w:r>
+              <w:rPr>
+                <w:sz w:val="16"/>
+                <w:szCs w:val="16"/>
+              </w:rPr>
+              <w:t>Insert</w:t>
+            </w:r>
+            <w:proofErr w:type="spellEnd"/>
+            <w:r>
+              <w:rPr>
+                <w:sz w:val="16"/>
+                <w:szCs w:val="16"/>
+              </w:rPr>
+              <w:t xml:space="preserve"> </w:t>
+            </w:r>
+            <w:proofErr w:type="spellStart"/>
+            <w:r>
+              <w:rPr>
+                <w:sz w:val="16"/>
+                <w:szCs w:val="16"/>
+              </w:rPr>
+              <w:t>Complex</w:t>
+            </w:r>
+            <w:proofErr w:type="spellEnd"/>
+            <w:r>
+              <w:rPr>
+                <w:sz w:val="16"/>
+                <w:szCs w:val="16"/>
+              </w:rPr>
+              <w:t xml:space="preserve"> </w:t>
+            </w:r>
+            <w:proofErr w:type="spellStart"/>
+            <w:r>
+              <w:rPr>
+                <w:sz w:val="16"/>
+                <w:szCs w:val="16"/>
+              </w:rPr>
+              <w:t>Number</w:t>
+            </w:r>
+            <w:proofErr w:type="spellEnd"/>
           </w:p>
         </w:tc>
         <w:tc>
@@ -6805,7 +8003,43 @@
                 <w:szCs w:val="16"/>
                 <w:lang w:val="en-US"/>
               </w:rPr>
-              <w:t xml:space="preserve">US 1.4: Create an input TextField in JFrame and check inputs </w:t>
+              <w:t xml:space="preserve">US 1.4: Create an input </w:t>
+            </w:r>
+            <w:proofErr w:type="spellStart"/>
+            <w:r>
+              <w:rPr>
+                <w:sz w:val="16"/>
+                <w:szCs w:val="16"/>
+                <w:lang w:val="en-US"/>
+              </w:rPr>
+              <w:t>TextField</w:t>
+            </w:r>
+            <w:proofErr w:type="spellEnd"/>
+            <w:r>
+              <w:rPr>
+                <w:sz w:val="16"/>
+                <w:szCs w:val="16"/>
+                <w:lang w:val="en-US"/>
+              </w:rPr>
+              <w:t xml:space="preserve"> in </w:t>
+            </w:r>
+            <w:proofErr w:type="spellStart"/>
+            <w:r>
+              <w:rPr>
+                <w:sz w:val="16"/>
+                <w:szCs w:val="16"/>
+                <w:lang w:val="en-US"/>
+              </w:rPr>
+              <w:t>JFrame</w:t>
+            </w:r>
+            <w:proofErr w:type="spellEnd"/>
+            <w:r>
+              <w:rPr>
+                <w:sz w:val="16"/>
+                <w:szCs w:val="16"/>
+                <w:lang w:val="en-US"/>
+              </w:rPr>
+              <w:t xml:space="preserve"> and check inputs </w:t>
             </w:r>
           </w:p>
         </w:tc>
@@ -6946,13 +8180,47 @@
                 <w:szCs w:val="16"/>
               </w:rPr>
             </w:pPr>
-            <w:r>
-              <w:rPr>
-                <w:sz w:val="16"/>
-                <w:szCs w:val="16"/>
-              </w:rPr>
-              <w:t>Insert Complex Number</w:t>
-            </w:r>
+            <w:proofErr w:type="spellStart"/>
+            <w:r>
+              <w:rPr>
+                <w:sz w:val="16"/>
+                <w:szCs w:val="16"/>
+              </w:rPr>
+              <w:t>Insert</w:t>
+            </w:r>
+            <w:proofErr w:type="spellEnd"/>
+            <w:r>
+              <w:rPr>
+                <w:sz w:val="16"/>
+                <w:szCs w:val="16"/>
+              </w:rPr>
+              <w:t xml:space="preserve"> </w:t>
+            </w:r>
+            <w:proofErr w:type="spellStart"/>
+            <w:r>
+              <w:rPr>
+                <w:sz w:val="16"/>
+                <w:szCs w:val="16"/>
+              </w:rPr>
+              <w:t>Complex</w:t>
+            </w:r>
+            <w:proofErr w:type="spellEnd"/>
+            <w:r>
+              <w:rPr>
+                <w:sz w:val="16"/>
+                <w:szCs w:val="16"/>
+              </w:rPr>
+              <w:t xml:space="preserve"> </w:t>
+            </w:r>
+            <w:proofErr w:type="spellStart"/>
+            <w:r>
+              <w:rPr>
+                <w:sz w:val="16"/>
+                <w:szCs w:val="16"/>
+              </w:rPr>
+              <w:t>Number</w:t>
+            </w:r>
+            <w:proofErr w:type="spellEnd"/>
           </w:p>
         </w:tc>
         <w:tc>
@@ -7130,13 +8398,47 @@
                 <w:szCs w:val="16"/>
               </w:rPr>
             </w:pPr>
-            <w:r>
-              <w:rPr>
-                <w:sz w:val="16"/>
-                <w:szCs w:val="16"/>
-              </w:rPr>
-              <w:t>Insert Complex Number</w:t>
-            </w:r>
+            <w:proofErr w:type="spellStart"/>
+            <w:r>
+              <w:rPr>
+                <w:sz w:val="16"/>
+                <w:szCs w:val="16"/>
+              </w:rPr>
+              <w:t>Insert</w:t>
+            </w:r>
+            <w:proofErr w:type="spellEnd"/>
+            <w:r>
+              <w:rPr>
+                <w:sz w:val="16"/>
+                <w:szCs w:val="16"/>
+              </w:rPr>
+              <w:t xml:space="preserve"> </w:t>
+            </w:r>
+            <w:proofErr w:type="spellStart"/>
+            <w:r>
+              <w:rPr>
+                <w:sz w:val="16"/>
+                <w:szCs w:val="16"/>
+              </w:rPr>
+              <w:t>Complex</w:t>
+            </w:r>
+            <w:proofErr w:type="spellEnd"/>
+            <w:r>
+              <w:rPr>
+                <w:sz w:val="16"/>
+                <w:szCs w:val="16"/>
+              </w:rPr>
+              <w:t xml:space="preserve"> </w:t>
+            </w:r>
+            <w:proofErr w:type="spellStart"/>
+            <w:r>
+              <w:rPr>
+                <w:sz w:val="16"/>
+                <w:szCs w:val="16"/>
+              </w:rPr>
+              <w:t>Number</w:t>
+            </w:r>
+            <w:proofErr w:type="spellEnd"/>
           </w:p>
         </w:tc>
         <w:tc>
@@ -7330,13 +8632,47 @@
                 <w:szCs w:val="16"/>
               </w:rPr>
             </w:pPr>
-            <w:r>
-              <w:rPr>
-                <w:sz w:val="16"/>
-                <w:szCs w:val="16"/>
-              </w:rPr>
-              <w:t>Addition two numbers</w:t>
-            </w:r>
+            <w:proofErr w:type="spellStart"/>
+            <w:r>
+              <w:rPr>
+                <w:sz w:val="16"/>
+                <w:szCs w:val="16"/>
+              </w:rPr>
+              <w:t>Addition</w:t>
+            </w:r>
+            <w:proofErr w:type="spellEnd"/>
+            <w:r>
+              <w:rPr>
+                <w:sz w:val="16"/>
+                <w:szCs w:val="16"/>
+              </w:rPr>
+              <w:t xml:space="preserve"> </w:t>
+            </w:r>
+            <w:proofErr w:type="spellStart"/>
+            <w:r>
+              <w:rPr>
+                <w:sz w:val="16"/>
+                <w:szCs w:val="16"/>
+              </w:rPr>
+              <w:t>two</w:t>
+            </w:r>
+            <w:proofErr w:type="spellEnd"/>
+            <w:r>
+              <w:rPr>
+                <w:sz w:val="16"/>
+                <w:szCs w:val="16"/>
+              </w:rPr>
+              <w:t xml:space="preserve"> </w:t>
+            </w:r>
+            <w:proofErr w:type="spellStart"/>
+            <w:r>
+              <w:rPr>
+                <w:sz w:val="16"/>
+                <w:szCs w:val="16"/>
+              </w:rPr>
+              <w:t>numbers</w:t>
+            </w:r>
+            <w:proofErr w:type="spellEnd"/>
           </w:p>
         </w:tc>
         <w:tc>
@@ -7505,13 +8841,47 @@
                 <w:szCs w:val="16"/>
               </w:rPr>
             </w:pPr>
-            <w:r>
-              <w:rPr>
-                <w:sz w:val="16"/>
-                <w:szCs w:val="16"/>
-              </w:rPr>
-              <w:t>Addition two numbers</w:t>
-            </w:r>
+            <w:proofErr w:type="spellStart"/>
+            <w:r>
+              <w:rPr>
+                <w:sz w:val="16"/>
+                <w:szCs w:val="16"/>
+              </w:rPr>
+              <w:t>Addition</w:t>
+            </w:r>
+            <w:proofErr w:type="spellEnd"/>
+            <w:r>
+              <w:rPr>
+                <w:sz w:val="16"/>
+                <w:szCs w:val="16"/>
+              </w:rPr>
+              <w:t xml:space="preserve"> </w:t>
+            </w:r>
+            <w:proofErr w:type="spellStart"/>
+            <w:r>
+              <w:rPr>
+                <w:sz w:val="16"/>
+                <w:szCs w:val="16"/>
+              </w:rPr>
+              <w:t>two</w:t>
+            </w:r>
+            <w:proofErr w:type="spellEnd"/>
+            <w:r>
+              <w:rPr>
+                <w:sz w:val="16"/>
+                <w:szCs w:val="16"/>
+              </w:rPr>
+              <w:t xml:space="preserve"> </w:t>
+            </w:r>
+            <w:proofErr w:type="spellStart"/>
+            <w:r>
+              <w:rPr>
+                <w:sz w:val="16"/>
+                <w:szCs w:val="16"/>
+              </w:rPr>
+              <w:t>numbers</w:t>
+            </w:r>
+            <w:proofErr w:type="spellEnd"/>
           </w:p>
         </w:tc>
         <w:tc>
@@ -7698,13 +9068,47 @@
                 <w:szCs w:val="16"/>
               </w:rPr>
             </w:pPr>
-            <w:r>
-              <w:rPr>
-                <w:sz w:val="16"/>
-                <w:szCs w:val="16"/>
-              </w:rPr>
-              <w:t>Adding two numbers</w:t>
-            </w:r>
+            <w:proofErr w:type="spellStart"/>
+            <w:r>
+              <w:rPr>
+                <w:sz w:val="16"/>
+                <w:szCs w:val="16"/>
+              </w:rPr>
+              <w:t>Adding</w:t>
+            </w:r>
+            <w:proofErr w:type="spellEnd"/>
+            <w:r>
+              <w:rPr>
+                <w:sz w:val="16"/>
+                <w:szCs w:val="16"/>
+              </w:rPr>
+              <w:t xml:space="preserve"> </w:t>
+            </w:r>
+            <w:proofErr w:type="spellStart"/>
+            <w:r>
+              <w:rPr>
+                <w:sz w:val="16"/>
+                <w:szCs w:val="16"/>
+              </w:rPr>
+              <w:t>two</w:t>
+            </w:r>
+            <w:proofErr w:type="spellEnd"/>
+            <w:r>
+              <w:rPr>
+                <w:sz w:val="16"/>
+                <w:szCs w:val="16"/>
+              </w:rPr>
+              <w:t xml:space="preserve"> </w:t>
+            </w:r>
+            <w:proofErr w:type="spellStart"/>
+            <w:r>
+              <w:rPr>
+                <w:sz w:val="16"/>
+                <w:szCs w:val="16"/>
+              </w:rPr>
+              <w:t>numbers</w:t>
+            </w:r>
+            <w:proofErr w:type="spellEnd"/>
           </w:p>
         </w:tc>
         <w:tc>
@@ -7931,8 +9335,18 @@
                 <w:szCs w:val="16"/>
                 <w:lang w:val="en-US"/>
               </w:rPr>
-              <w:t>US 8.1: Create an output TextArea in JFrame</w:t>
-            </w:r>
+              <w:t xml:space="preserve">US 8.1: Create an output TextArea in </w:t>
+            </w:r>
+            <w:proofErr w:type="spellStart"/>
+            <w:r>
+              <w:rPr>
+                <w:sz w:val="16"/>
+                <w:szCs w:val="16"/>
+                <w:lang w:val="en-US"/>
+              </w:rPr>
+              <w:t>JFrame</w:t>
+            </w:r>
+            <w:proofErr w:type="spellEnd"/>
           </w:p>
         </w:tc>
         <w:tc>
@@ -8503,6 +9917,7 @@
               </w:rPr>
               <w:t xml:space="preserve"> Make update method for the </w:t>
             </w:r>
+            <w:proofErr w:type="spellStart"/>
             <w:r>
               <w:rPr>
                 <w:sz w:val="16"/>
@@ -8510,7 +9925,16 @@
                 <w:lang w:val="en-US"/>
               </w:rPr>
               <w:lastRenderedPageBreak/>
-              <w:t xml:space="preserve">JFrame </w:t>
+              <w:t>JFrame</w:t>
+            </w:r>
+            <w:proofErr w:type="spellEnd"/>
+            <w:r>
+              <w:rPr>
+                <w:sz w:val="16"/>
+                <w:szCs w:val="16"/>
+                <w:lang w:val="en-US"/>
+              </w:rPr>
+              <w:t xml:space="preserve"> </w:t>
             </w:r>
           </w:p>
         </w:tc>
@@ -9027,14 +10451,34 @@
           <w:szCs w:val="28"/>
         </w:rPr>
       </w:pPr>
+      <w:proofErr w:type="spellStart"/>
       <w:r>
         <w:rPr>
           <w:b/>
           <w:sz w:val="28"/>
           <w:szCs w:val="28"/>
         </w:rPr>
-        <w:t>Acceptance criteria</w:t>
+        <w:t>Acceptance</w:t>
       </w:r>
+      <w:proofErr w:type="spellEnd"/>
+      <w:r>
+        <w:rPr>
+          <w:b/>
+          <w:sz w:val="28"/>
+          <w:szCs w:val="28"/>
+        </w:rPr>
+        <w:t xml:space="preserve"> </w:t>
+      </w:r>
+      <w:proofErr w:type="spellStart"/>
+      <w:r>
+        <w:rPr>
+          <w:b/>
+          <w:sz w:val="28"/>
+          <w:szCs w:val="28"/>
+        </w:rPr>
+        <w:t>criteria</w:t>
+      </w:r>
+      <w:proofErr w:type="spellEnd"/>
     </w:p>
     <w:p>
       <w:pPr>
@@ -9800,7 +11244,25 @@
           <w:szCs w:val="20"/>
           <w:lang w:val="en-US"/>
         </w:rPr>
-        <w:t>Given I have defined an operation and I have accessed the user interface when I insert “del userDefinedOperationName” then I can delete the operation from the calculator</w:t>
+        <w:t xml:space="preserve">Given I have defined an operation and I have accessed the user interface when I insert “del </w:t>
+      </w:r>
+      <w:proofErr w:type="spellStart"/>
+      <w:r>
+        <w:rPr>
+          <w:sz w:val="20"/>
+          <w:szCs w:val="20"/>
+          <w:lang w:val="en-US"/>
+        </w:rPr>
+        <w:t>userDefinedOperationName</w:t>
+      </w:r>
+      <w:proofErr w:type="spellEnd"/>
+      <w:r>
+        <w:rPr>
+          <w:sz w:val="20"/>
+          <w:szCs w:val="20"/>
+          <w:lang w:val="en-US"/>
+        </w:rPr>
+        <w:t>” then I can delete the operation from the calculator</w:t>
       </w:r>
     </w:p>
     <w:p>
@@ -9831,7 +11293,25 @@
           <w:szCs w:val="20"/>
           <w:lang w:val="en-US"/>
         </w:rPr>
-        <w:t>Given I have defined an operation and I have accessed the user interface when I insert “edit userDefinedOperationName” then I can edit its name</w:t>
+        <w:t xml:space="preserve">Given I have defined an operation and I have accessed the user interface when I insert “edit </w:t>
+      </w:r>
+      <w:proofErr w:type="spellStart"/>
+      <w:r>
+        <w:rPr>
+          <w:sz w:val="20"/>
+          <w:szCs w:val="20"/>
+          <w:lang w:val="en-US"/>
+        </w:rPr>
+        <w:t>userDefinedOperationName</w:t>
+      </w:r>
+      <w:proofErr w:type="spellEnd"/>
+      <w:r>
+        <w:rPr>
+          <w:sz w:val="20"/>
+          <w:szCs w:val="20"/>
+          <w:lang w:val="en-US"/>
+        </w:rPr>
+        <w:t>” then I can edit its name</w:t>
       </w:r>
     </w:p>
     <w:p>
@@ -9862,7 +11342,25 @@
           <w:szCs w:val="20"/>
           <w:lang w:val="en-US"/>
         </w:rPr>
-        <w:t>Given I have defined an operation and have accessed the user interface when I insert “edit userDefinedOperationName” then I can edit its sequence of operations</w:t>
+        <w:t xml:space="preserve">Given I have defined an operation and have accessed the user interface when I insert “edit </w:t>
+      </w:r>
+      <w:proofErr w:type="spellStart"/>
+      <w:r>
+        <w:rPr>
+          <w:sz w:val="20"/>
+          <w:szCs w:val="20"/>
+          <w:lang w:val="en-US"/>
+        </w:rPr>
+        <w:t>userDefinedOperationName</w:t>
+      </w:r>
+      <w:proofErr w:type="spellEnd"/>
+      <w:r>
+        <w:rPr>
+          <w:sz w:val="20"/>
+          <w:szCs w:val="20"/>
+          <w:lang w:val="en-US"/>
+        </w:rPr>
+        <w:t>” then I can edit its sequence of operations</w:t>
       </w:r>
     </w:p>
     <w:p>
@@ -10059,8 +11557,18 @@
           <w:sz w:val="28"/>
           <w:szCs w:val="28"/>
         </w:rPr>
-        <w:t>Definition of Done</w:t>
+        <w:t xml:space="preserve">Definition of </w:t>
       </w:r>
+      <w:proofErr w:type="spellStart"/>
+      <w:r>
+        <w:rPr>
+          <w:b/>
+          <w:sz w:val="28"/>
+          <w:szCs w:val="28"/>
+        </w:rPr>
+        <w:t>Done</w:t>
+      </w:r>
+      <w:proofErr w:type="spellEnd"/>
     </w:p>
     <w:p>
       <w:pPr>
@@ -10170,6 +11678,1873 @@
         </w:rPr>
       </w:pPr>
     </w:p>
+    <w:p>
+      <w:pPr>
+        <w:rPr>
+          <w:sz w:val="24"/>
+          <w:szCs w:val="24"/>
+          <w:lang w:val="en-US"/>
+        </w:rPr>
+      </w:pPr>
+    </w:p>
+    <w:p>
+      <w:pPr>
+        <w:rPr>
+          <w:sz w:val="24"/>
+          <w:szCs w:val="24"/>
+          <w:lang w:val="en-US"/>
+        </w:rPr>
+      </w:pPr>
+    </w:p>
+    <w:p>
+      <w:pPr>
+        <w:rPr>
+          <w:sz w:val="24"/>
+          <w:szCs w:val="24"/>
+          <w:lang w:val="en-US"/>
+        </w:rPr>
+      </w:pPr>
+    </w:p>
+    <w:p>
+      <w:pPr>
+        <w:rPr>
+          <w:sz w:val="24"/>
+          <w:szCs w:val="24"/>
+          <w:lang w:val="en-US"/>
+        </w:rPr>
+      </w:pPr>
+    </w:p>
+    <w:p>
+      <w:pPr>
+        <w:rPr>
+          <w:sz w:val="24"/>
+          <w:szCs w:val="24"/>
+          <w:lang w:val="en-US"/>
+        </w:rPr>
+      </w:pPr>
+    </w:p>
+    <w:p>
+      <w:pPr>
+        <w:rPr>
+          <w:sz w:val="24"/>
+          <w:szCs w:val="24"/>
+          <w:lang w:val="en-US"/>
+        </w:rPr>
+      </w:pPr>
+    </w:p>
+    <w:p>
+      <w:pPr>
+        <w:rPr>
+          <w:sz w:val="24"/>
+          <w:szCs w:val="24"/>
+          <w:lang w:val="en-US"/>
+        </w:rPr>
+      </w:pPr>
+    </w:p>
+    <w:p>
+      <w:pPr>
+        <w:rPr>
+          <w:sz w:val="24"/>
+          <w:szCs w:val="24"/>
+          <w:lang w:val="en-US"/>
+        </w:rPr>
+      </w:pPr>
+    </w:p>
+    <w:p>
+      <w:pPr>
+        <w:rPr>
+          <w:sz w:val="24"/>
+          <w:szCs w:val="24"/>
+          <w:lang w:val="en-US"/>
+        </w:rPr>
+      </w:pPr>
+    </w:p>
+    <w:p>
+      <w:pPr>
+        <w:rPr>
+          <w:sz w:val="24"/>
+          <w:szCs w:val="24"/>
+          <w:lang w:val="en-US"/>
+        </w:rPr>
+      </w:pPr>
+    </w:p>
+    <w:p>
+      <w:pPr>
+        <w:rPr>
+          <w:sz w:val="24"/>
+          <w:szCs w:val="24"/>
+          <w:lang w:val="en-US"/>
+        </w:rPr>
+      </w:pPr>
+    </w:p>
+    <w:p>
+      <w:pPr>
+        <w:rPr>
+          <w:sz w:val="28"/>
+          <w:szCs w:val="28"/>
+          <w:lang w:val="en-US"/>
+        </w:rPr>
+      </w:pPr>
+      <w:r>
+        <w:rPr>
+          <w:b/>
+          <w:bCs/>
+          <w:sz w:val="28"/>
+          <w:szCs w:val="28"/>
+          <w:lang w:val="en-US"/>
+        </w:rPr>
+        <w:lastRenderedPageBreak/>
+        <w:t>Sprint Backlog</w:t>
+      </w:r>
+    </w:p>
+    <w:p>
+      <w:pPr>
+        <w:rPr>
+          <w:b/>
+          <w:bCs/>
+          <w:sz w:val="24"/>
+          <w:szCs w:val="24"/>
+          <w:lang w:val="en-US"/>
+        </w:rPr>
+      </w:pPr>
+      <w:r>
+        <w:rPr>
+          <w:b/>
+          <w:bCs/>
+          <w:sz w:val="24"/>
+          <w:szCs w:val="24"/>
+          <w:lang w:val="en-US"/>
+        </w:rPr>
+        <w:t>Second Sprint</w:t>
+      </w:r>
+    </w:p>
+    <w:p>
+      <w:pPr>
+        <w:rPr>
+          <w:sz w:val="24"/>
+          <w:szCs w:val="24"/>
+          <w:lang w:val="en-US"/>
+        </w:rPr>
+      </w:pPr>
+      <w:r>
+        <w:rPr>
+          <w:b/>
+          <w:bCs/>
+          <w:sz w:val="24"/>
+          <w:szCs w:val="24"/>
+          <w:lang w:val="en-US"/>
+        </w:rPr>
+        <w:t>Estimated</w:t>
+      </w:r>
+      <w:r>
+        <w:rPr>
+          <w:sz w:val="24"/>
+          <w:szCs w:val="24"/>
+          <w:lang w:val="en-US"/>
+        </w:rPr>
+        <w:t xml:space="preserve"> </w:t>
+      </w:r>
+      <w:r>
+        <w:rPr>
+          <w:b/>
+          <w:bCs/>
+          <w:sz w:val="24"/>
+          <w:szCs w:val="24"/>
+          <w:lang w:val="en-US"/>
+        </w:rPr>
+        <w:t xml:space="preserve">Velocity: </w:t>
+      </w:r>
+      <w:r>
+        <w:rPr>
+          <w:sz w:val="24"/>
+          <w:szCs w:val="24"/>
+          <w:lang w:val="en-US"/>
+        </w:rPr>
+        <w:t>62</w:t>
+      </w:r>
+    </w:p>
+    <w:p>
+      <w:pPr>
+        <w:rPr>
+          <w:sz w:val="24"/>
+          <w:szCs w:val="24"/>
+          <w:lang w:val="en-US"/>
+        </w:rPr>
+      </w:pPr>
+      <w:r>
+        <w:rPr>
+          <w:b/>
+          <w:bCs/>
+          <w:sz w:val="24"/>
+          <w:szCs w:val="24"/>
+          <w:lang w:val="en-US"/>
+        </w:rPr>
+        <w:t xml:space="preserve">Sprint Story points: </w:t>
+      </w:r>
+      <w:r>
+        <w:rPr>
+          <w:sz w:val="24"/>
+          <w:szCs w:val="24"/>
+          <w:lang w:val="en-US"/>
+        </w:rPr>
+        <w:t>54</w:t>
+      </w:r>
+    </w:p>
+    <w:p>
+      <w:pPr>
+        <w:rPr>
+          <w:sz w:val="24"/>
+          <w:szCs w:val="24"/>
+          <w:lang w:val="en-US"/>
+        </w:rPr>
+      </w:pPr>
+      <w:r>
+        <w:rPr>
+          <w:b/>
+          <w:bCs/>
+          <w:sz w:val="24"/>
+          <w:szCs w:val="24"/>
+          <w:lang w:val="en-US"/>
+        </w:rPr>
+        <w:t xml:space="preserve">Goal of the second Sprint: </w:t>
+      </w:r>
+      <w:r>
+        <w:rPr>
+          <w:sz w:val="24"/>
+          <w:szCs w:val="24"/>
+          <w:lang w:val="en-US"/>
+        </w:rPr>
+        <w:t>Adding the following features to the first sprint release software:</w:t>
+      </w:r>
+    </w:p>
+    <w:p>
+      <w:pPr>
+        <w:numPr>
+          <w:ilvl w:val="0"/>
+          <w:numId w:val="4"/>
+        </w:numPr>
+        <w:rPr>
+          <w:sz w:val="24"/>
+          <w:szCs w:val="24"/>
+          <w:lang w:val="en-US"/>
+        </w:rPr>
+      </w:pPr>
+      <w:r>
+        <w:rPr>
+          <w:sz w:val="24"/>
+          <w:szCs w:val="24"/>
+          <w:lang w:val="en-US"/>
+        </w:rPr>
+        <w:t>square root and invert sign operations</w:t>
+      </w:r>
+    </w:p>
+    <w:p>
+      <w:pPr>
+        <w:numPr>
+          <w:ilvl w:val="0"/>
+          <w:numId w:val="4"/>
+        </w:numPr>
+        <w:rPr>
+          <w:sz w:val="24"/>
+          <w:szCs w:val="24"/>
+          <w:lang w:val="it-IT"/>
+        </w:rPr>
+      </w:pPr>
+      <w:r>
+        <w:rPr>
+          <w:sz w:val="24"/>
+          <w:szCs w:val="24"/>
+          <w:lang w:val="it-IT"/>
+        </w:rPr>
+        <w:t xml:space="preserve">stack </w:t>
+      </w:r>
+      <w:proofErr w:type="spellStart"/>
+      <w:r>
+        <w:rPr>
+          <w:sz w:val="24"/>
+          <w:szCs w:val="24"/>
+          <w:lang w:val="it-IT"/>
+        </w:rPr>
+        <w:t>operations</w:t>
+      </w:r>
+      <w:proofErr w:type="spellEnd"/>
+    </w:p>
+    <w:p>
+      <w:pPr>
+        <w:numPr>
+          <w:ilvl w:val="0"/>
+          <w:numId w:val="4"/>
+        </w:numPr>
+        <w:rPr>
+          <w:sz w:val="24"/>
+          <w:szCs w:val="24"/>
+          <w:lang w:val="it-IT"/>
+        </w:rPr>
+      </w:pPr>
+      <w:proofErr w:type="spellStart"/>
+      <w:r>
+        <w:rPr>
+          <w:sz w:val="24"/>
+          <w:szCs w:val="24"/>
+          <w:lang w:val="it-IT"/>
+        </w:rPr>
+        <w:t>usage</w:t>
+      </w:r>
+      <w:proofErr w:type="spellEnd"/>
+      <w:r>
+        <w:rPr>
+          <w:sz w:val="24"/>
+          <w:szCs w:val="24"/>
+          <w:lang w:val="it-IT"/>
+        </w:rPr>
+        <w:t xml:space="preserve"> of </w:t>
+      </w:r>
+      <w:proofErr w:type="spellStart"/>
+      <w:r>
+        <w:rPr>
+          <w:sz w:val="24"/>
+          <w:szCs w:val="24"/>
+          <w:lang w:val="it-IT"/>
+        </w:rPr>
+        <w:t>variables</w:t>
+      </w:r>
+      <w:proofErr w:type="spellEnd"/>
+    </w:p>
+    <w:p>
+      <w:pPr>
+        <w:numPr>
+          <w:ilvl w:val="0"/>
+          <w:numId w:val="4"/>
+        </w:numPr>
+        <w:rPr>
+          <w:sz w:val="24"/>
+          <w:szCs w:val="24"/>
+          <w:lang w:val="it-IT"/>
+        </w:rPr>
+      </w:pPr>
+      <w:proofErr w:type="spellStart"/>
+      <w:r>
+        <w:rPr>
+          <w:sz w:val="24"/>
+          <w:szCs w:val="24"/>
+          <w:lang w:val="it-IT"/>
+        </w:rPr>
+        <w:t>variables</w:t>
+      </w:r>
+      <w:proofErr w:type="spellEnd"/>
+      <w:r>
+        <w:rPr>
+          <w:sz w:val="24"/>
+          <w:szCs w:val="24"/>
+          <w:lang w:val="it-IT"/>
+        </w:rPr>
+        <w:t xml:space="preserve"> </w:t>
+      </w:r>
+      <w:proofErr w:type="spellStart"/>
+      <w:r>
+        <w:rPr>
+          <w:sz w:val="24"/>
+          <w:szCs w:val="24"/>
+          <w:lang w:val="it-IT"/>
+        </w:rPr>
+        <w:t>operations</w:t>
+      </w:r>
+      <w:proofErr w:type="spellEnd"/>
+    </w:p>
+    <w:tbl>
+      <w:tblPr>
+        <w:tblW w:w="0" w:type="auto"/>
+        <w:tblCellMar>
+          <w:top w:w="15" w:type="dxa"/>
+          <w:left w:w="15" w:type="dxa"/>
+          <w:bottom w:w="15" w:type="dxa"/>
+          <w:right w:w="15" w:type="dxa"/>
+        </w:tblCellMar>
+        <w:tblLook w:val="04A0" w:firstRow="1" w:lastRow="0" w:firstColumn="1" w:lastColumn="0" w:noHBand="0" w:noVBand="1"/>
+      </w:tblPr>
+      <w:tblGrid>
+        <w:gridCol w:w="1135"/>
+        <w:gridCol w:w="4955"/>
+        <w:gridCol w:w="1153"/>
+        <w:gridCol w:w="1766"/>
+      </w:tblGrid>
+      <w:tr>
+        <w:tc>
+          <w:tcPr>
+            <w:tcW w:w="0" w:type="auto"/>
+            <w:tcBorders>
+              <w:top w:val="single" w:sz="8" w:space="0" w:color="000000"/>
+              <w:left w:val="single" w:sz="8" w:space="0" w:color="000000"/>
+              <w:bottom w:val="single" w:sz="8" w:space="0" w:color="000000"/>
+              <w:right w:val="single" w:sz="8" w:space="0" w:color="000000"/>
+            </w:tcBorders>
+            <w:tcMar>
+              <w:top w:w="100" w:type="dxa"/>
+              <w:left w:w="100" w:type="dxa"/>
+              <w:bottom w:w="100" w:type="dxa"/>
+              <w:right w:w="100" w:type="dxa"/>
+            </w:tcMar>
+            <w:hideMark/>
+          </w:tcPr>
+          <w:p>
+            <w:pPr>
+              <w:rPr>
+                <w:lang w:val="it-IT"/>
+              </w:rPr>
+            </w:pPr>
+            <w:r>
+              <w:rPr>
+                <w:lang w:val="it-IT"/>
+              </w:rPr>
+              <w:t>User Story #</w:t>
+            </w:r>
+          </w:p>
+        </w:tc>
+        <w:tc>
+          <w:tcPr>
+            <w:tcW w:w="0" w:type="auto"/>
+            <w:tcBorders>
+              <w:top w:val="single" w:sz="8" w:space="0" w:color="000000"/>
+              <w:left w:val="single" w:sz="8" w:space="0" w:color="000000"/>
+              <w:bottom w:val="single" w:sz="8" w:space="0" w:color="000000"/>
+              <w:right w:val="single" w:sz="8" w:space="0" w:color="000000"/>
+            </w:tcBorders>
+            <w:tcMar>
+              <w:top w:w="100" w:type="dxa"/>
+              <w:left w:w="100" w:type="dxa"/>
+              <w:bottom w:w="100" w:type="dxa"/>
+              <w:right w:w="100" w:type="dxa"/>
+            </w:tcMar>
+            <w:hideMark/>
+          </w:tcPr>
+          <w:p>
+            <w:pPr>
+              <w:rPr>
+                <w:lang w:val="it-IT"/>
+              </w:rPr>
+            </w:pPr>
+            <w:r>
+              <w:rPr>
+                <w:lang w:val="it-IT"/>
+              </w:rPr>
+              <w:t>Product Backlog Item</w:t>
+            </w:r>
+          </w:p>
+        </w:tc>
+        <w:tc>
+          <w:tcPr>
+            <w:tcW w:w="0" w:type="auto"/>
+            <w:tcBorders>
+              <w:top w:val="single" w:sz="8" w:space="0" w:color="000000"/>
+              <w:left w:val="single" w:sz="8" w:space="0" w:color="000000"/>
+              <w:bottom w:val="single" w:sz="8" w:space="0" w:color="000000"/>
+              <w:right w:val="single" w:sz="8" w:space="0" w:color="000000"/>
+            </w:tcBorders>
+            <w:tcMar>
+              <w:top w:w="100" w:type="dxa"/>
+              <w:left w:w="100" w:type="dxa"/>
+              <w:bottom w:w="100" w:type="dxa"/>
+              <w:right w:w="100" w:type="dxa"/>
+            </w:tcMar>
+            <w:hideMark/>
+          </w:tcPr>
+          <w:p>
+            <w:pPr>
+              <w:rPr>
+                <w:lang w:val="it-IT"/>
+              </w:rPr>
+            </w:pPr>
+            <w:r>
+              <w:rPr>
+                <w:lang w:val="it-IT"/>
+              </w:rPr>
+              <w:t>Story Points</w:t>
+            </w:r>
+          </w:p>
+        </w:tc>
+        <w:tc>
+          <w:tcPr>
+            <w:tcW w:w="0" w:type="auto"/>
+            <w:tcBorders>
+              <w:top w:val="single" w:sz="8" w:space="0" w:color="000000"/>
+              <w:left w:val="single" w:sz="8" w:space="0" w:color="000000"/>
+              <w:bottom w:val="single" w:sz="8" w:space="0" w:color="000000"/>
+              <w:right w:val="single" w:sz="8" w:space="0" w:color="000000"/>
+            </w:tcBorders>
+            <w:tcMar>
+              <w:top w:w="100" w:type="dxa"/>
+              <w:left w:w="100" w:type="dxa"/>
+              <w:bottom w:w="100" w:type="dxa"/>
+              <w:right w:w="100" w:type="dxa"/>
+            </w:tcMar>
+            <w:hideMark/>
+          </w:tcPr>
+          <w:p>
+            <w:pPr>
+              <w:rPr>
+                <w:lang w:val="it-IT"/>
+              </w:rPr>
+            </w:pPr>
+            <w:proofErr w:type="spellStart"/>
+            <w:r>
+              <w:rPr>
+                <w:lang w:val="it-IT"/>
+              </w:rPr>
+              <w:t>Assigned</w:t>
+            </w:r>
+            <w:proofErr w:type="spellEnd"/>
+            <w:r>
+              <w:rPr>
+                <w:lang w:val="it-IT"/>
+              </w:rPr>
+              <w:t xml:space="preserve"> to </w:t>
+            </w:r>
+            <w:proofErr w:type="spellStart"/>
+            <w:r>
+              <w:rPr>
+                <w:lang w:val="it-IT"/>
+              </w:rPr>
+              <w:t>member</w:t>
+            </w:r>
+            <w:proofErr w:type="spellEnd"/>
+          </w:p>
+        </w:tc>
+      </w:tr>
+      <w:tr>
+        <w:tc>
+          <w:tcPr>
+            <w:tcW w:w="0" w:type="auto"/>
+            <w:tcBorders>
+              <w:top w:val="single" w:sz="8" w:space="0" w:color="000000"/>
+              <w:left w:val="single" w:sz="8" w:space="0" w:color="000000"/>
+              <w:bottom w:val="single" w:sz="8" w:space="0" w:color="000000"/>
+              <w:right w:val="single" w:sz="8" w:space="0" w:color="000000"/>
+            </w:tcBorders>
+            <w:tcMar>
+              <w:top w:w="100" w:type="dxa"/>
+              <w:left w:w="100" w:type="dxa"/>
+              <w:bottom w:w="100" w:type="dxa"/>
+              <w:right w:w="100" w:type="dxa"/>
+            </w:tcMar>
+            <w:hideMark/>
+          </w:tcPr>
+          <w:p>
+            <w:pPr>
+              <w:rPr>
+                <w:lang w:val="it-IT"/>
+              </w:rPr>
+            </w:pPr>
+            <w:r>
+              <w:rPr>
+                <w:lang w:val="it-IT"/>
+              </w:rPr>
+              <w:t>6</w:t>
+            </w:r>
+          </w:p>
+        </w:tc>
+        <w:tc>
+          <w:tcPr>
+            <w:tcW w:w="0" w:type="auto"/>
+            <w:tcBorders>
+              <w:top w:val="single" w:sz="8" w:space="0" w:color="000000"/>
+              <w:left w:val="single" w:sz="8" w:space="0" w:color="000000"/>
+              <w:bottom w:val="single" w:sz="8" w:space="0" w:color="000000"/>
+              <w:right w:val="single" w:sz="8" w:space="0" w:color="000000"/>
+            </w:tcBorders>
+            <w:tcMar>
+              <w:top w:w="100" w:type="dxa"/>
+              <w:left w:w="100" w:type="dxa"/>
+              <w:bottom w:w="100" w:type="dxa"/>
+              <w:right w:w="100" w:type="dxa"/>
+            </w:tcMar>
+            <w:hideMark/>
+          </w:tcPr>
+          <w:p>
+            <w:pPr>
+              <w:rPr>
+                <w:lang w:val="en-US"/>
+              </w:rPr>
+            </w:pPr>
+            <w:r>
+              <w:rPr>
+                <w:lang w:val="en-US"/>
+              </w:rPr>
+              <w:t>Square root of a number</w:t>
+            </w:r>
+          </w:p>
+        </w:tc>
+        <w:tc>
+          <w:tcPr>
+            <w:tcW w:w="0" w:type="auto"/>
+            <w:tcBorders>
+              <w:top w:val="single" w:sz="8" w:space="0" w:color="000000"/>
+              <w:left w:val="single" w:sz="8" w:space="0" w:color="000000"/>
+              <w:bottom w:val="single" w:sz="8" w:space="0" w:color="000000"/>
+              <w:right w:val="single" w:sz="8" w:space="0" w:color="000000"/>
+            </w:tcBorders>
+            <w:tcMar>
+              <w:top w:w="100" w:type="dxa"/>
+              <w:left w:w="100" w:type="dxa"/>
+              <w:bottom w:w="100" w:type="dxa"/>
+              <w:right w:w="100" w:type="dxa"/>
+            </w:tcMar>
+            <w:hideMark/>
+          </w:tcPr>
+          <w:p>
+            <w:pPr>
+              <w:rPr>
+                <w:lang w:val="it-IT"/>
+              </w:rPr>
+            </w:pPr>
+            <w:r>
+              <w:rPr>
+                <w:lang w:val="it-IT"/>
+              </w:rPr>
+              <w:t>5</w:t>
+            </w:r>
+          </w:p>
+        </w:tc>
+        <w:tc>
+          <w:tcPr>
+            <w:tcW w:w="0" w:type="auto"/>
+            <w:tcBorders>
+              <w:top w:val="single" w:sz="8" w:space="0" w:color="000000"/>
+              <w:left w:val="single" w:sz="8" w:space="0" w:color="000000"/>
+              <w:bottom w:val="single" w:sz="8" w:space="0" w:color="000000"/>
+              <w:right w:val="single" w:sz="8" w:space="0" w:color="000000"/>
+            </w:tcBorders>
+            <w:tcMar>
+              <w:top w:w="100" w:type="dxa"/>
+              <w:left w:w="100" w:type="dxa"/>
+              <w:bottom w:w="100" w:type="dxa"/>
+              <w:right w:w="100" w:type="dxa"/>
+            </w:tcMar>
+            <w:hideMark/>
+          </w:tcPr>
+          <w:p>
+            <w:pPr>
+              <w:rPr>
+                <w:lang w:val="it-IT"/>
+              </w:rPr>
+            </w:pPr>
+          </w:p>
+        </w:tc>
+      </w:tr>
+      <w:tr>
+        <w:tc>
+          <w:tcPr>
+            <w:tcW w:w="0" w:type="auto"/>
+            <w:tcBorders>
+              <w:top w:val="single" w:sz="8" w:space="0" w:color="000000"/>
+              <w:left w:val="single" w:sz="8" w:space="0" w:color="000000"/>
+              <w:bottom w:val="single" w:sz="8" w:space="0" w:color="000000"/>
+              <w:right w:val="single" w:sz="8" w:space="0" w:color="000000"/>
+            </w:tcBorders>
+            <w:tcMar>
+              <w:top w:w="100" w:type="dxa"/>
+              <w:left w:w="100" w:type="dxa"/>
+              <w:bottom w:w="100" w:type="dxa"/>
+              <w:right w:w="100" w:type="dxa"/>
+            </w:tcMar>
+            <w:hideMark/>
+          </w:tcPr>
+          <w:p>
+            <w:pPr>
+              <w:rPr>
+                <w:lang w:val="it-IT"/>
+              </w:rPr>
+            </w:pPr>
+            <w:r>
+              <w:rPr>
+                <w:lang w:val="it-IT"/>
+              </w:rPr>
+              <w:t>7</w:t>
+            </w:r>
+          </w:p>
+        </w:tc>
+        <w:tc>
+          <w:tcPr>
+            <w:tcW w:w="0" w:type="auto"/>
+            <w:tcBorders>
+              <w:top w:val="single" w:sz="8" w:space="0" w:color="000000"/>
+              <w:left w:val="single" w:sz="8" w:space="0" w:color="000000"/>
+              <w:bottom w:val="single" w:sz="8" w:space="0" w:color="000000"/>
+              <w:right w:val="single" w:sz="8" w:space="0" w:color="000000"/>
+            </w:tcBorders>
+            <w:tcMar>
+              <w:top w:w="100" w:type="dxa"/>
+              <w:left w:w="100" w:type="dxa"/>
+              <w:bottom w:w="100" w:type="dxa"/>
+              <w:right w:w="100" w:type="dxa"/>
+            </w:tcMar>
+            <w:hideMark/>
+          </w:tcPr>
+          <w:p>
+            <w:pPr>
+              <w:rPr>
+                <w:lang w:val="en-US"/>
+              </w:rPr>
+            </w:pPr>
+            <w:r>
+              <w:rPr>
+                <w:lang w:val="en-US"/>
+              </w:rPr>
+              <w:t>Invert sign of a number</w:t>
+            </w:r>
+          </w:p>
+        </w:tc>
+        <w:tc>
+          <w:tcPr>
+            <w:tcW w:w="0" w:type="auto"/>
+            <w:tcBorders>
+              <w:top w:val="single" w:sz="8" w:space="0" w:color="000000"/>
+              <w:left w:val="single" w:sz="8" w:space="0" w:color="000000"/>
+              <w:bottom w:val="single" w:sz="8" w:space="0" w:color="000000"/>
+              <w:right w:val="single" w:sz="8" w:space="0" w:color="000000"/>
+            </w:tcBorders>
+            <w:tcMar>
+              <w:top w:w="100" w:type="dxa"/>
+              <w:left w:w="100" w:type="dxa"/>
+              <w:bottom w:w="100" w:type="dxa"/>
+              <w:right w:w="100" w:type="dxa"/>
+            </w:tcMar>
+            <w:hideMark/>
+          </w:tcPr>
+          <w:p>
+            <w:pPr>
+              <w:rPr>
+                <w:lang w:val="it-IT"/>
+              </w:rPr>
+            </w:pPr>
+            <w:r>
+              <w:rPr>
+                <w:lang w:val="it-IT"/>
+              </w:rPr>
+              <w:t>5</w:t>
+            </w:r>
+          </w:p>
+        </w:tc>
+        <w:tc>
+          <w:tcPr>
+            <w:tcW w:w="0" w:type="auto"/>
+            <w:tcBorders>
+              <w:top w:val="single" w:sz="8" w:space="0" w:color="000000"/>
+              <w:left w:val="single" w:sz="8" w:space="0" w:color="000000"/>
+              <w:bottom w:val="single" w:sz="8" w:space="0" w:color="000000"/>
+              <w:right w:val="single" w:sz="8" w:space="0" w:color="000000"/>
+            </w:tcBorders>
+            <w:tcMar>
+              <w:top w:w="100" w:type="dxa"/>
+              <w:left w:w="100" w:type="dxa"/>
+              <w:bottom w:w="100" w:type="dxa"/>
+              <w:right w:w="100" w:type="dxa"/>
+            </w:tcMar>
+            <w:hideMark/>
+          </w:tcPr>
+          <w:p>
+            <w:pPr>
+              <w:rPr>
+                <w:lang w:val="it-IT"/>
+              </w:rPr>
+            </w:pPr>
+          </w:p>
+        </w:tc>
+      </w:tr>
+      <w:tr>
+        <w:tc>
+          <w:tcPr>
+            <w:tcW w:w="0" w:type="auto"/>
+            <w:tcBorders>
+              <w:top w:val="single" w:sz="8" w:space="0" w:color="000000"/>
+              <w:left w:val="single" w:sz="8" w:space="0" w:color="000000"/>
+              <w:bottom w:val="single" w:sz="8" w:space="0" w:color="000000"/>
+              <w:right w:val="single" w:sz="8" w:space="0" w:color="000000"/>
+            </w:tcBorders>
+            <w:tcMar>
+              <w:top w:w="100" w:type="dxa"/>
+              <w:left w:w="100" w:type="dxa"/>
+              <w:bottom w:w="100" w:type="dxa"/>
+              <w:right w:w="100" w:type="dxa"/>
+            </w:tcMar>
+            <w:hideMark/>
+          </w:tcPr>
+          <w:p>
+            <w:pPr>
+              <w:rPr>
+                <w:lang w:val="it-IT"/>
+              </w:rPr>
+            </w:pPr>
+            <w:r>
+              <w:rPr>
+                <w:lang w:val="it-IT"/>
+              </w:rPr>
+              <w:t>9</w:t>
+            </w:r>
+          </w:p>
+        </w:tc>
+        <w:tc>
+          <w:tcPr>
+            <w:tcW w:w="0" w:type="auto"/>
+            <w:tcBorders>
+              <w:top w:val="single" w:sz="8" w:space="0" w:color="000000"/>
+              <w:left w:val="single" w:sz="8" w:space="0" w:color="000000"/>
+              <w:bottom w:val="single" w:sz="8" w:space="0" w:color="000000"/>
+              <w:right w:val="single" w:sz="8" w:space="0" w:color="000000"/>
+            </w:tcBorders>
+            <w:tcMar>
+              <w:top w:w="100" w:type="dxa"/>
+              <w:left w:w="100" w:type="dxa"/>
+              <w:bottom w:w="100" w:type="dxa"/>
+              <w:right w:w="100" w:type="dxa"/>
+            </w:tcMar>
+            <w:hideMark/>
+          </w:tcPr>
+          <w:p>
+            <w:pPr>
+              <w:rPr>
+                <w:lang w:val="it-IT"/>
+              </w:rPr>
+            </w:pPr>
+            <w:r>
+              <w:rPr>
+                <w:lang w:val="it-IT"/>
+              </w:rPr>
+              <w:t xml:space="preserve">Clear the </w:t>
+            </w:r>
+            <w:proofErr w:type="spellStart"/>
+            <w:r>
+              <w:rPr>
+                <w:lang w:val="it-IT"/>
+              </w:rPr>
+              <w:t>numbers</w:t>
+            </w:r>
+            <w:proofErr w:type="spellEnd"/>
+            <w:r>
+              <w:rPr>
+                <w:lang w:val="it-IT"/>
+              </w:rPr>
+              <w:t xml:space="preserve"> stack</w:t>
+            </w:r>
+          </w:p>
+        </w:tc>
+        <w:tc>
+          <w:tcPr>
+            <w:tcW w:w="0" w:type="auto"/>
+            <w:tcBorders>
+              <w:top w:val="single" w:sz="8" w:space="0" w:color="000000"/>
+              <w:left w:val="single" w:sz="8" w:space="0" w:color="000000"/>
+              <w:bottom w:val="single" w:sz="8" w:space="0" w:color="000000"/>
+              <w:right w:val="single" w:sz="8" w:space="0" w:color="000000"/>
+            </w:tcBorders>
+            <w:tcMar>
+              <w:top w:w="100" w:type="dxa"/>
+              <w:left w:w="100" w:type="dxa"/>
+              <w:bottom w:w="100" w:type="dxa"/>
+              <w:right w:w="100" w:type="dxa"/>
+            </w:tcMar>
+            <w:hideMark/>
+          </w:tcPr>
+          <w:p>
+            <w:pPr>
+              <w:rPr>
+                <w:lang w:val="it-IT"/>
+              </w:rPr>
+            </w:pPr>
+            <w:r>
+              <w:rPr>
+                <w:lang w:val="it-IT"/>
+              </w:rPr>
+              <w:t>2</w:t>
+            </w:r>
+          </w:p>
+        </w:tc>
+        <w:tc>
+          <w:tcPr>
+            <w:tcW w:w="0" w:type="auto"/>
+            <w:tcBorders>
+              <w:top w:val="single" w:sz="8" w:space="0" w:color="000000"/>
+              <w:left w:val="single" w:sz="8" w:space="0" w:color="000000"/>
+              <w:bottom w:val="single" w:sz="8" w:space="0" w:color="000000"/>
+              <w:right w:val="single" w:sz="8" w:space="0" w:color="000000"/>
+            </w:tcBorders>
+            <w:tcMar>
+              <w:top w:w="100" w:type="dxa"/>
+              <w:left w:w="100" w:type="dxa"/>
+              <w:bottom w:w="100" w:type="dxa"/>
+              <w:right w:w="100" w:type="dxa"/>
+            </w:tcMar>
+            <w:hideMark/>
+          </w:tcPr>
+          <w:p>
+            <w:pPr>
+              <w:rPr>
+                <w:lang w:val="it-IT"/>
+              </w:rPr>
+            </w:pPr>
+          </w:p>
+        </w:tc>
+      </w:tr>
+      <w:tr>
+        <w:tc>
+          <w:tcPr>
+            <w:tcW w:w="0" w:type="auto"/>
+            <w:tcBorders>
+              <w:top w:val="single" w:sz="8" w:space="0" w:color="000000"/>
+              <w:left w:val="single" w:sz="8" w:space="0" w:color="000000"/>
+              <w:bottom w:val="single" w:sz="8" w:space="0" w:color="000000"/>
+              <w:right w:val="single" w:sz="8" w:space="0" w:color="000000"/>
+            </w:tcBorders>
+            <w:tcMar>
+              <w:top w:w="100" w:type="dxa"/>
+              <w:left w:w="100" w:type="dxa"/>
+              <w:bottom w:w="100" w:type="dxa"/>
+              <w:right w:w="100" w:type="dxa"/>
+            </w:tcMar>
+            <w:hideMark/>
+          </w:tcPr>
+          <w:p>
+            <w:pPr>
+              <w:rPr>
+                <w:lang w:val="it-IT"/>
+              </w:rPr>
+            </w:pPr>
+            <w:r>
+              <w:rPr>
+                <w:lang w:val="it-IT"/>
+              </w:rPr>
+              <w:t>10</w:t>
+            </w:r>
+          </w:p>
+        </w:tc>
+        <w:tc>
+          <w:tcPr>
+            <w:tcW w:w="0" w:type="auto"/>
+            <w:tcBorders>
+              <w:top w:val="single" w:sz="8" w:space="0" w:color="000000"/>
+              <w:left w:val="single" w:sz="8" w:space="0" w:color="000000"/>
+              <w:bottom w:val="single" w:sz="8" w:space="0" w:color="000000"/>
+              <w:right w:val="single" w:sz="8" w:space="0" w:color="000000"/>
+            </w:tcBorders>
+            <w:tcMar>
+              <w:top w:w="100" w:type="dxa"/>
+              <w:left w:w="100" w:type="dxa"/>
+              <w:bottom w:w="100" w:type="dxa"/>
+              <w:right w:w="100" w:type="dxa"/>
+            </w:tcMar>
+            <w:hideMark/>
+          </w:tcPr>
+          <w:p>
+            <w:pPr>
+              <w:rPr>
+                <w:lang w:val="en-US"/>
+              </w:rPr>
+            </w:pPr>
+            <w:r>
+              <w:rPr>
+                <w:lang w:val="en-US"/>
+              </w:rPr>
+              <w:t>Remove the last element of numbers stack</w:t>
+            </w:r>
+          </w:p>
+        </w:tc>
+        <w:tc>
+          <w:tcPr>
+            <w:tcW w:w="0" w:type="auto"/>
+            <w:tcBorders>
+              <w:top w:val="single" w:sz="8" w:space="0" w:color="000000"/>
+              <w:left w:val="single" w:sz="8" w:space="0" w:color="000000"/>
+              <w:bottom w:val="single" w:sz="8" w:space="0" w:color="000000"/>
+              <w:right w:val="single" w:sz="8" w:space="0" w:color="000000"/>
+            </w:tcBorders>
+            <w:tcMar>
+              <w:top w:w="100" w:type="dxa"/>
+              <w:left w:w="100" w:type="dxa"/>
+              <w:bottom w:w="100" w:type="dxa"/>
+              <w:right w:w="100" w:type="dxa"/>
+            </w:tcMar>
+            <w:hideMark/>
+          </w:tcPr>
+          <w:p>
+            <w:pPr>
+              <w:rPr>
+                <w:lang w:val="it-IT"/>
+              </w:rPr>
+            </w:pPr>
+            <w:r>
+              <w:rPr>
+                <w:lang w:val="it-IT"/>
+              </w:rPr>
+              <w:t>2</w:t>
+            </w:r>
+          </w:p>
+        </w:tc>
+        <w:tc>
+          <w:tcPr>
+            <w:tcW w:w="0" w:type="auto"/>
+            <w:tcBorders>
+              <w:top w:val="single" w:sz="8" w:space="0" w:color="000000"/>
+              <w:left w:val="single" w:sz="8" w:space="0" w:color="000000"/>
+              <w:bottom w:val="single" w:sz="8" w:space="0" w:color="000000"/>
+              <w:right w:val="single" w:sz="8" w:space="0" w:color="000000"/>
+            </w:tcBorders>
+            <w:tcMar>
+              <w:top w:w="100" w:type="dxa"/>
+              <w:left w:w="100" w:type="dxa"/>
+              <w:bottom w:w="100" w:type="dxa"/>
+              <w:right w:w="100" w:type="dxa"/>
+            </w:tcMar>
+            <w:hideMark/>
+          </w:tcPr>
+          <w:p>
+            <w:pPr>
+              <w:rPr>
+                <w:lang w:val="it-IT"/>
+              </w:rPr>
+            </w:pPr>
+          </w:p>
+        </w:tc>
+      </w:tr>
+      <w:tr>
+        <w:tc>
+          <w:tcPr>
+            <w:tcW w:w="0" w:type="auto"/>
+            <w:tcBorders>
+              <w:top w:val="single" w:sz="8" w:space="0" w:color="000000"/>
+              <w:left w:val="single" w:sz="8" w:space="0" w:color="000000"/>
+              <w:bottom w:val="single" w:sz="8" w:space="0" w:color="000000"/>
+              <w:right w:val="single" w:sz="8" w:space="0" w:color="000000"/>
+            </w:tcBorders>
+            <w:tcMar>
+              <w:top w:w="100" w:type="dxa"/>
+              <w:left w:w="100" w:type="dxa"/>
+              <w:bottom w:w="100" w:type="dxa"/>
+              <w:right w:w="100" w:type="dxa"/>
+            </w:tcMar>
+            <w:hideMark/>
+          </w:tcPr>
+          <w:p>
+            <w:pPr>
+              <w:rPr>
+                <w:lang w:val="it-IT"/>
+              </w:rPr>
+            </w:pPr>
+            <w:r>
+              <w:rPr>
+                <w:lang w:val="it-IT"/>
+              </w:rPr>
+              <w:t>11</w:t>
+            </w:r>
+          </w:p>
+        </w:tc>
+        <w:tc>
+          <w:tcPr>
+            <w:tcW w:w="0" w:type="auto"/>
+            <w:tcBorders>
+              <w:top w:val="single" w:sz="8" w:space="0" w:color="000000"/>
+              <w:left w:val="single" w:sz="8" w:space="0" w:color="000000"/>
+              <w:bottom w:val="single" w:sz="8" w:space="0" w:color="000000"/>
+              <w:right w:val="single" w:sz="8" w:space="0" w:color="000000"/>
+            </w:tcBorders>
+            <w:tcMar>
+              <w:top w:w="100" w:type="dxa"/>
+              <w:left w:w="100" w:type="dxa"/>
+              <w:bottom w:w="100" w:type="dxa"/>
+              <w:right w:w="100" w:type="dxa"/>
+            </w:tcMar>
+            <w:hideMark/>
+          </w:tcPr>
+          <w:p>
+            <w:pPr>
+              <w:rPr>
+                <w:lang w:val="en-US"/>
+              </w:rPr>
+            </w:pPr>
+            <w:r>
+              <w:rPr>
+                <w:lang w:val="en-US"/>
+              </w:rPr>
+              <w:t>Copy the last element of numbers stack</w:t>
+            </w:r>
+          </w:p>
+        </w:tc>
+        <w:tc>
+          <w:tcPr>
+            <w:tcW w:w="0" w:type="auto"/>
+            <w:tcBorders>
+              <w:top w:val="single" w:sz="8" w:space="0" w:color="000000"/>
+              <w:left w:val="single" w:sz="8" w:space="0" w:color="000000"/>
+              <w:bottom w:val="single" w:sz="8" w:space="0" w:color="000000"/>
+              <w:right w:val="single" w:sz="8" w:space="0" w:color="000000"/>
+            </w:tcBorders>
+            <w:tcMar>
+              <w:top w:w="100" w:type="dxa"/>
+              <w:left w:w="100" w:type="dxa"/>
+              <w:bottom w:w="100" w:type="dxa"/>
+              <w:right w:w="100" w:type="dxa"/>
+            </w:tcMar>
+            <w:hideMark/>
+          </w:tcPr>
+          <w:p>
+            <w:pPr>
+              <w:rPr>
+                <w:lang w:val="it-IT"/>
+              </w:rPr>
+            </w:pPr>
+            <w:r>
+              <w:rPr>
+                <w:lang w:val="it-IT"/>
+              </w:rPr>
+              <w:t>2</w:t>
+            </w:r>
+          </w:p>
+        </w:tc>
+        <w:tc>
+          <w:tcPr>
+            <w:tcW w:w="0" w:type="auto"/>
+            <w:tcBorders>
+              <w:top w:val="single" w:sz="8" w:space="0" w:color="000000"/>
+              <w:left w:val="single" w:sz="8" w:space="0" w:color="000000"/>
+              <w:bottom w:val="single" w:sz="8" w:space="0" w:color="000000"/>
+              <w:right w:val="single" w:sz="8" w:space="0" w:color="000000"/>
+            </w:tcBorders>
+            <w:tcMar>
+              <w:top w:w="100" w:type="dxa"/>
+              <w:left w:w="100" w:type="dxa"/>
+              <w:bottom w:w="100" w:type="dxa"/>
+              <w:right w:w="100" w:type="dxa"/>
+            </w:tcMar>
+            <w:hideMark/>
+          </w:tcPr>
+          <w:p>
+            <w:pPr>
+              <w:rPr>
+                <w:lang w:val="it-IT"/>
+              </w:rPr>
+            </w:pPr>
+          </w:p>
+        </w:tc>
+      </w:tr>
+      <w:tr>
+        <w:tc>
+          <w:tcPr>
+            <w:tcW w:w="0" w:type="auto"/>
+            <w:tcBorders>
+              <w:top w:val="single" w:sz="8" w:space="0" w:color="000000"/>
+              <w:left w:val="single" w:sz="8" w:space="0" w:color="000000"/>
+              <w:bottom w:val="single" w:sz="8" w:space="0" w:color="000000"/>
+              <w:right w:val="single" w:sz="8" w:space="0" w:color="000000"/>
+            </w:tcBorders>
+            <w:tcMar>
+              <w:top w:w="100" w:type="dxa"/>
+              <w:left w:w="100" w:type="dxa"/>
+              <w:bottom w:w="100" w:type="dxa"/>
+              <w:right w:w="100" w:type="dxa"/>
+            </w:tcMar>
+            <w:hideMark/>
+          </w:tcPr>
+          <w:p>
+            <w:pPr>
+              <w:rPr>
+                <w:lang w:val="it-IT"/>
+              </w:rPr>
+            </w:pPr>
+            <w:r>
+              <w:rPr>
+                <w:lang w:val="it-IT"/>
+              </w:rPr>
+              <w:t>12</w:t>
+            </w:r>
+          </w:p>
+        </w:tc>
+        <w:tc>
+          <w:tcPr>
+            <w:tcW w:w="0" w:type="auto"/>
+            <w:tcBorders>
+              <w:top w:val="single" w:sz="8" w:space="0" w:color="000000"/>
+              <w:left w:val="single" w:sz="8" w:space="0" w:color="000000"/>
+              <w:bottom w:val="single" w:sz="8" w:space="0" w:color="000000"/>
+              <w:right w:val="single" w:sz="8" w:space="0" w:color="000000"/>
+            </w:tcBorders>
+            <w:tcMar>
+              <w:top w:w="100" w:type="dxa"/>
+              <w:left w:w="100" w:type="dxa"/>
+              <w:bottom w:w="100" w:type="dxa"/>
+              <w:right w:w="100" w:type="dxa"/>
+            </w:tcMar>
+            <w:hideMark/>
+          </w:tcPr>
+          <w:p>
+            <w:pPr>
+              <w:rPr>
+                <w:lang w:val="en-US"/>
+              </w:rPr>
+            </w:pPr>
+            <w:r>
+              <w:rPr>
+                <w:lang w:val="en-US"/>
+              </w:rPr>
+              <w:t>Swap the last two elements of numbers stack</w:t>
+            </w:r>
+          </w:p>
+        </w:tc>
+        <w:tc>
+          <w:tcPr>
+            <w:tcW w:w="0" w:type="auto"/>
+            <w:tcBorders>
+              <w:top w:val="single" w:sz="8" w:space="0" w:color="000000"/>
+              <w:left w:val="single" w:sz="8" w:space="0" w:color="000000"/>
+              <w:bottom w:val="single" w:sz="8" w:space="0" w:color="000000"/>
+              <w:right w:val="single" w:sz="8" w:space="0" w:color="000000"/>
+            </w:tcBorders>
+            <w:tcMar>
+              <w:top w:w="100" w:type="dxa"/>
+              <w:left w:w="100" w:type="dxa"/>
+              <w:bottom w:w="100" w:type="dxa"/>
+              <w:right w:w="100" w:type="dxa"/>
+            </w:tcMar>
+            <w:hideMark/>
+          </w:tcPr>
+          <w:p>
+            <w:pPr>
+              <w:rPr>
+                <w:lang w:val="it-IT"/>
+              </w:rPr>
+            </w:pPr>
+            <w:r>
+              <w:rPr>
+                <w:lang w:val="it-IT"/>
+              </w:rPr>
+              <w:t>2</w:t>
+            </w:r>
+          </w:p>
+        </w:tc>
+        <w:tc>
+          <w:tcPr>
+            <w:tcW w:w="0" w:type="auto"/>
+            <w:tcBorders>
+              <w:top w:val="single" w:sz="8" w:space="0" w:color="000000"/>
+              <w:left w:val="single" w:sz="8" w:space="0" w:color="000000"/>
+              <w:bottom w:val="single" w:sz="8" w:space="0" w:color="000000"/>
+              <w:right w:val="single" w:sz="8" w:space="0" w:color="000000"/>
+            </w:tcBorders>
+            <w:tcMar>
+              <w:top w:w="100" w:type="dxa"/>
+              <w:left w:w="100" w:type="dxa"/>
+              <w:bottom w:w="100" w:type="dxa"/>
+              <w:right w:w="100" w:type="dxa"/>
+            </w:tcMar>
+            <w:hideMark/>
+          </w:tcPr>
+          <w:p>
+            <w:pPr>
+              <w:rPr>
+                <w:lang w:val="it-IT"/>
+              </w:rPr>
+            </w:pPr>
+          </w:p>
+        </w:tc>
+      </w:tr>
+      <w:tr>
+        <w:tc>
+          <w:tcPr>
+            <w:tcW w:w="0" w:type="auto"/>
+            <w:tcBorders>
+              <w:top w:val="single" w:sz="8" w:space="0" w:color="000000"/>
+              <w:left w:val="single" w:sz="8" w:space="0" w:color="000000"/>
+              <w:bottom w:val="single" w:sz="8" w:space="0" w:color="000000"/>
+              <w:right w:val="single" w:sz="8" w:space="0" w:color="000000"/>
+            </w:tcBorders>
+            <w:tcMar>
+              <w:top w:w="100" w:type="dxa"/>
+              <w:left w:w="100" w:type="dxa"/>
+              <w:bottom w:w="100" w:type="dxa"/>
+              <w:right w:w="100" w:type="dxa"/>
+            </w:tcMar>
+            <w:hideMark/>
+          </w:tcPr>
+          <w:p>
+            <w:pPr>
+              <w:rPr>
+                <w:lang w:val="it-IT"/>
+              </w:rPr>
+            </w:pPr>
+            <w:r>
+              <w:rPr>
+                <w:lang w:val="it-IT"/>
+              </w:rPr>
+              <w:t>13</w:t>
+            </w:r>
+          </w:p>
+        </w:tc>
+        <w:tc>
+          <w:tcPr>
+            <w:tcW w:w="0" w:type="auto"/>
+            <w:tcBorders>
+              <w:top w:val="single" w:sz="8" w:space="0" w:color="000000"/>
+              <w:left w:val="single" w:sz="8" w:space="0" w:color="000000"/>
+              <w:bottom w:val="single" w:sz="8" w:space="0" w:color="000000"/>
+              <w:right w:val="single" w:sz="8" w:space="0" w:color="000000"/>
+            </w:tcBorders>
+            <w:tcMar>
+              <w:top w:w="100" w:type="dxa"/>
+              <w:left w:w="100" w:type="dxa"/>
+              <w:bottom w:w="100" w:type="dxa"/>
+              <w:right w:w="100" w:type="dxa"/>
+            </w:tcMar>
+            <w:hideMark/>
+          </w:tcPr>
+          <w:p>
+            <w:pPr>
+              <w:rPr>
+                <w:lang w:val="en-US"/>
+              </w:rPr>
+            </w:pPr>
+            <w:r>
+              <w:rPr>
+                <w:lang w:val="en-US"/>
+              </w:rPr>
+              <w:t>Push a copy of the second to last element of numbers stack</w:t>
+            </w:r>
+          </w:p>
+        </w:tc>
+        <w:tc>
+          <w:tcPr>
+            <w:tcW w:w="0" w:type="auto"/>
+            <w:tcBorders>
+              <w:top w:val="single" w:sz="8" w:space="0" w:color="000000"/>
+              <w:left w:val="single" w:sz="8" w:space="0" w:color="000000"/>
+              <w:bottom w:val="single" w:sz="8" w:space="0" w:color="000000"/>
+              <w:right w:val="single" w:sz="8" w:space="0" w:color="000000"/>
+            </w:tcBorders>
+            <w:tcMar>
+              <w:top w:w="100" w:type="dxa"/>
+              <w:left w:w="100" w:type="dxa"/>
+              <w:bottom w:w="100" w:type="dxa"/>
+              <w:right w:w="100" w:type="dxa"/>
+            </w:tcMar>
+            <w:hideMark/>
+          </w:tcPr>
+          <w:p>
+            <w:pPr>
+              <w:rPr>
+                <w:lang w:val="it-IT"/>
+              </w:rPr>
+            </w:pPr>
+            <w:r>
+              <w:rPr>
+                <w:lang w:val="it-IT"/>
+              </w:rPr>
+              <w:t>2</w:t>
+            </w:r>
+          </w:p>
+        </w:tc>
+        <w:tc>
+          <w:tcPr>
+            <w:tcW w:w="0" w:type="auto"/>
+            <w:tcBorders>
+              <w:top w:val="single" w:sz="8" w:space="0" w:color="000000"/>
+              <w:left w:val="single" w:sz="8" w:space="0" w:color="000000"/>
+              <w:bottom w:val="single" w:sz="8" w:space="0" w:color="000000"/>
+              <w:right w:val="single" w:sz="8" w:space="0" w:color="000000"/>
+            </w:tcBorders>
+            <w:tcMar>
+              <w:top w:w="100" w:type="dxa"/>
+              <w:left w:w="100" w:type="dxa"/>
+              <w:bottom w:w="100" w:type="dxa"/>
+              <w:right w:w="100" w:type="dxa"/>
+            </w:tcMar>
+            <w:hideMark/>
+          </w:tcPr>
+          <w:p>
+            <w:pPr>
+              <w:rPr>
+                <w:lang w:val="it-IT"/>
+              </w:rPr>
+            </w:pPr>
+          </w:p>
+        </w:tc>
+      </w:tr>
+      <w:tr>
+        <w:tc>
+          <w:tcPr>
+            <w:tcW w:w="0" w:type="auto"/>
+            <w:tcBorders>
+              <w:top w:val="single" w:sz="8" w:space="0" w:color="000000"/>
+              <w:left w:val="single" w:sz="8" w:space="0" w:color="000000"/>
+              <w:bottom w:val="single" w:sz="8" w:space="0" w:color="000000"/>
+              <w:right w:val="single" w:sz="8" w:space="0" w:color="000000"/>
+            </w:tcBorders>
+            <w:tcMar>
+              <w:top w:w="100" w:type="dxa"/>
+              <w:left w:w="100" w:type="dxa"/>
+              <w:bottom w:w="100" w:type="dxa"/>
+              <w:right w:w="100" w:type="dxa"/>
+            </w:tcMar>
+            <w:hideMark/>
+          </w:tcPr>
+          <w:p>
+            <w:pPr>
+              <w:rPr>
+                <w:lang w:val="it-IT"/>
+              </w:rPr>
+            </w:pPr>
+            <w:r>
+              <w:rPr>
+                <w:lang w:val="it-IT"/>
+              </w:rPr>
+              <w:t>14</w:t>
+            </w:r>
+          </w:p>
+        </w:tc>
+        <w:tc>
+          <w:tcPr>
+            <w:tcW w:w="0" w:type="auto"/>
+            <w:tcBorders>
+              <w:top w:val="single" w:sz="8" w:space="0" w:color="000000"/>
+              <w:left w:val="single" w:sz="8" w:space="0" w:color="000000"/>
+              <w:bottom w:val="single" w:sz="8" w:space="0" w:color="000000"/>
+              <w:right w:val="single" w:sz="8" w:space="0" w:color="000000"/>
+            </w:tcBorders>
+            <w:tcMar>
+              <w:top w:w="100" w:type="dxa"/>
+              <w:left w:w="100" w:type="dxa"/>
+              <w:bottom w:w="100" w:type="dxa"/>
+              <w:right w:w="100" w:type="dxa"/>
+            </w:tcMar>
+            <w:hideMark/>
+          </w:tcPr>
+          <w:p>
+            <w:pPr>
+              <w:rPr>
+                <w:lang w:val="en-US"/>
+              </w:rPr>
+            </w:pPr>
+            <w:r>
+              <w:rPr>
+                <w:lang w:val="en-US"/>
+              </w:rPr>
+              <w:t>Save the last element of the numbers stack in a variable</w:t>
+            </w:r>
+          </w:p>
+        </w:tc>
+        <w:tc>
+          <w:tcPr>
+            <w:tcW w:w="0" w:type="auto"/>
+            <w:tcBorders>
+              <w:top w:val="single" w:sz="8" w:space="0" w:color="000000"/>
+              <w:left w:val="single" w:sz="8" w:space="0" w:color="000000"/>
+              <w:bottom w:val="single" w:sz="8" w:space="0" w:color="000000"/>
+              <w:right w:val="single" w:sz="8" w:space="0" w:color="000000"/>
+            </w:tcBorders>
+            <w:tcMar>
+              <w:top w:w="100" w:type="dxa"/>
+              <w:left w:w="100" w:type="dxa"/>
+              <w:bottom w:w="100" w:type="dxa"/>
+              <w:right w:w="100" w:type="dxa"/>
+            </w:tcMar>
+            <w:hideMark/>
+          </w:tcPr>
+          <w:p>
+            <w:pPr>
+              <w:rPr>
+                <w:lang w:val="it-IT"/>
+              </w:rPr>
+            </w:pPr>
+            <w:r>
+              <w:rPr>
+                <w:lang w:val="it-IT"/>
+              </w:rPr>
+              <w:t>21</w:t>
+            </w:r>
+          </w:p>
+        </w:tc>
+        <w:tc>
+          <w:tcPr>
+            <w:tcW w:w="0" w:type="auto"/>
+            <w:tcBorders>
+              <w:top w:val="single" w:sz="8" w:space="0" w:color="000000"/>
+              <w:left w:val="single" w:sz="8" w:space="0" w:color="000000"/>
+              <w:bottom w:val="single" w:sz="8" w:space="0" w:color="000000"/>
+              <w:right w:val="single" w:sz="8" w:space="0" w:color="000000"/>
+            </w:tcBorders>
+            <w:tcMar>
+              <w:top w:w="100" w:type="dxa"/>
+              <w:left w:w="100" w:type="dxa"/>
+              <w:bottom w:w="100" w:type="dxa"/>
+              <w:right w:w="100" w:type="dxa"/>
+            </w:tcMar>
+            <w:hideMark/>
+          </w:tcPr>
+          <w:p>
+            <w:pPr>
+              <w:rPr>
+                <w:lang w:val="it-IT"/>
+              </w:rPr>
+            </w:pPr>
+          </w:p>
+        </w:tc>
+      </w:tr>
+      <w:tr>
+        <w:tc>
+          <w:tcPr>
+            <w:tcW w:w="0" w:type="auto"/>
+            <w:tcBorders>
+              <w:top w:val="single" w:sz="8" w:space="0" w:color="000000"/>
+              <w:left w:val="single" w:sz="8" w:space="0" w:color="000000"/>
+              <w:bottom w:val="single" w:sz="8" w:space="0" w:color="000000"/>
+              <w:right w:val="single" w:sz="8" w:space="0" w:color="000000"/>
+            </w:tcBorders>
+            <w:tcMar>
+              <w:top w:w="100" w:type="dxa"/>
+              <w:left w:w="100" w:type="dxa"/>
+              <w:bottom w:w="100" w:type="dxa"/>
+              <w:right w:w="100" w:type="dxa"/>
+            </w:tcMar>
+            <w:hideMark/>
+          </w:tcPr>
+          <w:p>
+            <w:pPr>
+              <w:rPr>
+                <w:lang w:val="it-IT"/>
+              </w:rPr>
+            </w:pPr>
+            <w:r>
+              <w:rPr>
+                <w:lang w:val="it-IT"/>
+              </w:rPr>
+              <w:t>15</w:t>
+            </w:r>
+          </w:p>
+        </w:tc>
+        <w:tc>
+          <w:tcPr>
+            <w:tcW w:w="0" w:type="auto"/>
+            <w:tcBorders>
+              <w:top w:val="single" w:sz="8" w:space="0" w:color="000000"/>
+              <w:left w:val="single" w:sz="8" w:space="0" w:color="000000"/>
+              <w:bottom w:val="single" w:sz="8" w:space="0" w:color="000000"/>
+              <w:right w:val="single" w:sz="8" w:space="0" w:color="000000"/>
+            </w:tcBorders>
+            <w:tcMar>
+              <w:top w:w="100" w:type="dxa"/>
+              <w:left w:w="100" w:type="dxa"/>
+              <w:bottom w:w="100" w:type="dxa"/>
+              <w:right w:w="100" w:type="dxa"/>
+            </w:tcMar>
+            <w:hideMark/>
+          </w:tcPr>
+          <w:p>
+            <w:pPr>
+              <w:rPr>
+                <w:lang w:val="en-US"/>
+              </w:rPr>
+            </w:pPr>
+            <w:r>
+              <w:rPr>
+                <w:lang w:val="en-US"/>
+              </w:rPr>
+              <w:t>Push the value of a variable on the numbers stack</w:t>
+            </w:r>
+          </w:p>
+        </w:tc>
+        <w:tc>
+          <w:tcPr>
+            <w:tcW w:w="0" w:type="auto"/>
+            <w:tcBorders>
+              <w:top w:val="single" w:sz="8" w:space="0" w:color="000000"/>
+              <w:left w:val="single" w:sz="8" w:space="0" w:color="000000"/>
+              <w:bottom w:val="single" w:sz="8" w:space="0" w:color="000000"/>
+              <w:right w:val="single" w:sz="8" w:space="0" w:color="000000"/>
+            </w:tcBorders>
+            <w:tcMar>
+              <w:top w:w="100" w:type="dxa"/>
+              <w:left w:w="100" w:type="dxa"/>
+              <w:bottom w:w="100" w:type="dxa"/>
+              <w:right w:w="100" w:type="dxa"/>
+            </w:tcMar>
+            <w:hideMark/>
+          </w:tcPr>
+          <w:p>
+            <w:pPr>
+              <w:rPr>
+                <w:lang w:val="it-IT"/>
+              </w:rPr>
+            </w:pPr>
+            <w:r>
+              <w:rPr>
+                <w:lang w:val="it-IT"/>
+              </w:rPr>
+              <w:t>3</w:t>
+            </w:r>
+          </w:p>
+        </w:tc>
+        <w:tc>
+          <w:tcPr>
+            <w:tcW w:w="0" w:type="auto"/>
+            <w:tcBorders>
+              <w:top w:val="single" w:sz="8" w:space="0" w:color="000000"/>
+              <w:left w:val="single" w:sz="8" w:space="0" w:color="000000"/>
+              <w:bottom w:val="single" w:sz="8" w:space="0" w:color="000000"/>
+              <w:right w:val="single" w:sz="8" w:space="0" w:color="000000"/>
+            </w:tcBorders>
+            <w:tcMar>
+              <w:top w:w="100" w:type="dxa"/>
+              <w:left w:w="100" w:type="dxa"/>
+              <w:bottom w:w="100" w:type="dxa"/>
+              <w:right w:w="100" w:type="dxa"/>
+            </w:tcMar>
+            <w:hideMark/>
+          </w:tcPr>
+          <w:p>
+            <w:pPr>
+              <w:rPr>
+                <w:lang w:val="it-IT"/>
+              </w:rPr>
+            </w:pPr>
+          </w:p>
+        </w:tc>
+      </w:tr>
+      <w:tr>
+        <w:tc>
+          <w:tcPr>
+            <w:tcW w:w="0" w:type="auto"/>
+            <w:tcBorders>
+              <w:top w:val="single" w:sz="8" w:space="0" w:color="000000"/>
+              <w:left w:val="single" w:sz="8" w:space="0" w:color="000000"/>
+              <w:bottom w:val="single" w:sz="8" w:space="0" w:color="000000"/>
+              <w:right w:val="single" w:sz="8" w:space="0" w:color="000000"/>
+            </w:tcBorders>
+            <w:tcMar>
+              <w:top w:w="100" w:type="dxa"/>
+              <w:left w:w="100" w:type="dxa"/>
+              <w:bottom w:w="100" w:type="dxa"/>
+              <w:right w:w="100" w:type="dxa"/>
+            </w:tcMar>
+            <w:hideMark/>
+          </w:tcPr>
+          <w:p>
+            <w:pPr>
+              <w:rPr>
+                <w:lang w:val="it-IT"/>
+              </w:rPr>
+            </w:pPr>
+            <w:r>
+              <w:rPr>
+                <w:lang w:val="it-IT"/>
+              </w:rPr>
+              <w:t>16</w:t>
+            </w:r>
+          </w:p>
+        </w:tc>
+        <w:tc>
+          <w:tcPr>
+            <w:tcW w:w="0" w:type="auto"/>
+            <w:tcBorders>
+              <w:top w:val="single" w:sz="8" w:space="0" w:color="000000"/>
+              <w:left w:val="single" w:sz="8" w:space="0" w:color="000000"/>
+              <w:bottom w:val="single" w:sz="8" w:space="0" w:color="000000"/>
+              <w:right w:val="single" w:sz="8" w:space="0" w:color="000000"/>
+            </w:tcBorders>
+            <w:tcMar>
+              <w:top w:w="100" w:type="dxa"/>
+              <w:left w:w="100" w:type="dxa"/>
+              <w:bottom w:w="100" w:type="dxa"/>
+              <w:right w:w="100" w:type="dxa"/>
+            </w:tcMar>
+            <w:hideMark/>
+          </w:tcPr>
+          <w:p>
+            <w:pPr>
+              <w:rPr>
+                <w:lang w:val="en-US"/>
+              </w:rPr>
+            </w:pPr>
+            <w:r>
+              <w:rPr>
+                <w:lang w:val="en-US"/>
+              </w:rPr>
+              <w:t>Adds the top element of the numbers stack to the value of the variable</w:t>
+            </w:r>
+          </w:p>
+        </w:tc>
+        <w:tc>
+          <w:tcPr>
+            <w:tcW w:w="0" w:type="auto"/>
+            <w:tcBorders>
+              <w:top w:val="single" w:sz="8" w:space="0" w:color="000000"/>
+              <w:left w:val="single" w:sz="8" w:space="0" w:color="000000"/>
+              <w:bottom w:val="single" w:sz="8" w:space="0" w:color="000000"/>
+              <w:right w:val="single" w:sz="8" w:space="0" w:color="000000"/>
+            </w:tcBorders>
+            <w:tcMar>
+              <w:top w:w="100" w:type="dxa"/>
+              <w:left w:w="100" w:type="dxa"/>
+              <w:bottom w:w="100" w:type="dxa"/>
+              <w:right w:w="100" w:type="dxa"/>
+            </w:tcMar>
+            <w:hideMark/>
+          </w:tcPr>
+          <w:p>
+            <w:pPr>
+              <w:rPr>
+                <w:lang w:val="it-IT"/>
+              </w:rPr>
+            </w:pPr>
+            <w:r>
+              <w:rPr>
+                <w:lang w:val="it-IT"/>
+              </w:rPr>
+              <w:t>5</w:t>
+            </w:r>
+          </w:p>
+        </w:tc>
+        <w:tc>
+          <w:tcPr>
+            <w:tcW w:w="0" w:type="auto"/>
+            <w:tcBorders>
+              <w:top w:val="single" w:sz="8" w:space="0" w:color="000000"/>
+              <w:left w:val="single" w:sz="8" w:space="0" w:color="000000"/>
+              <w:bottom w:val="single" w:sz="8" w:space="0" w:color="000000"/>
+              <w:right w:val="single" w:sz="8" w:space="0" w:color="000000"/>
+            </w:tcBorders>
+            <w:tcMar>
+              <w:top w:w="100" w:type="dxa"/>
+              <w:left w:w="100" w:type="dxa"/>
+              <w:bottom w:w="100" w:type="dxa"/>
+              <w:right w:w="100" w:type="dxa"/>
+            </w:tcMar>
+            <w:hideMark/>
+          </w:tcPr>
+          <w:p>
+            <w:pPr>
+              <w:rPr>
+                <w:lang w:val="it-IT"/>
+              </w:rPr>
+            </w:pPr>
+          </w:p>
+        </w:tc>
+      </w:tr>
+      <w:tr>
+        <w:tc>
+          <w:tcPr>
+            <w:tcW w:w="0" w:type="auto"/>
+            <w:tcBorders>
+              <w:top w:val="single" w:sz="8" w:space="0" w:color="000000"/>
+              <w:left w:val="single" w:sz="8" w:space="0" w:color="000000"/>
+              <w:bottom w:val="single" w:sz="8" w:space="0" w:color="000000"/>
+              <w:right w:val="single" w:sz="8" w:space="0" w:color="000000"/>
+            </w:tcBorders>
+            <w:tcMar>
+              <w:top w:w="100" w:type="dxa"/>
+              <w:left w:w="100" w:type="dxa"/>
+              <w:bottom w:w="100" w:type="dxa"/>
+              <w:right w:w="100" w:type="dxa"/>
+            </w:tcMar>
+            <w:hideMark/>
+          </w:tcPr>
+          <w:p>
+            <w:pPr>
+              <w:rPr>
+                <w:lang w:val="it-IT"/>
+              </w:rPr>
+            </w:pPr>
+            <w:r>
+              <w:rPr>
+                <w:lang w:val="it-IT"/>
+              </w:rPr>
+              <w:t>17</w:t>
+            </w:r>
+          </w:p>
+        </w:tc>
+        <w:tc>
+          <w:tcPr>
+            <w:tcW w:w="0" w:type="auto"/>
+            <w:tcBorders>
+              <w:top w:val="single" w:sz="8" w:space="0" w:color="000000"/>
+              <w:left w:val="single" w:sz="8" w:space="0" w:color="000000"/>
+              <w:bottom w:val="single" w:sz="8" w:space="0" w:color="000000"/>
+              <w:right w:val="single" w:sz="8" w:space="0" w:color="000000"/>
+            </w:tcBorders>
+            <w:tcMar>
+              <w:top w:w="100" w:type="dxa"/>
+              <w:left w:w="100" w:type="dxa"/>
+              <w:bottom w:w="100" w:type="dxa"/>
+              <w:right w:w="100" w:type="dxa"/>
+            </w:tcMar>
+            <w:hideMark/>
+          </w:tcPr>
+          <w:p>
+            <w:pPr>
+              <w:rPr>
+                <w:lang w:val="en-US"/>
+              </w:rPr>
+            </w:pPr>
+            <w:r>
+              <w:rPr>
+                <w:lang w:val="en-US"/>
+              </w:rPr>
+              <w:t>Subtract the top element of the numbers stack from the value of the variable</w:t>
+            </w:r>
+          </w:p>
+        </w:tc>
+        <w:tc>
+          <w:tcPr>
+            <w:tcW w:w="0" w:type="auto"/>
+            <w:tcBorders>
+              <w:top w:val="single" w:sz="8" w:space="0" w:color="000000"/>
+              <w:left w:val="single" w:sz="8" w:space="0" w:color="000000"/>
+              <w:bottom w:val="single" w:sz="8" w:space="0" w:color="000000"/>
+              <w:right w:val="single" w:sz="8" w:space="0" w:color="000000"/>
+            </w:tcBorders>
+            <w:tcMar>
+              <w:top w:w="100" w:type="dxa"/>
+              <w:left w:w="100" w:type="dxa"/>
+              <w:bottom w:w="100" w:type="dxa"/>
+              <w:right w:w="100" w:type="dxa"/>
+            </w:tcMar>
+            <w:hideMark/>
+          </w:tcPr>
+          <w:p>
+            <w:pPr>
+              <w:rPr>
+                <w:lang w:val="it-IT"/>
+              </w:rPr>
+            </w:pPr>
+            <w:r>
+              <w:rPr>
+                <w:lang w:val="it-IT"/>
+              </w:rPr>
+              <w:t>5</w:t>
+            </w:r>
+          </w:p>
+        </w:tc>
+        <w:tc>
+          <w:tcPr>
+            <w:tcW w:w="0" w:type="auto"/>
+            <w:tcBorders>
+              <w:top w:val="single" w:sz="8" w:space="0" w:color="000000"/>
+              <w:left w:val="single" w:sz="8" w:space="0" w:color="000000"/>
+              <w:bottom w:val="single" w:sz="8" w:space="0" w:color="000000"/>
+              <w:right w:val="single" w:sz="8" w:space="0" w:color="000000"/>
+            </w:tcBorders>
+            <w:tcMar>
+              <w:top w:w="100" w:type="dxa"/>
+              <w:left w:w="100" w:type="dxa"/>
+              <w:bottom w:w="100" w:type="dxa"/>
+              <w:right w:w="100" w:type="dxa"/>
+            </w:tcMar>
+            <w:hideMark/>
+          </w:tcPr>
+          <w:p>
+            <w:pPr>
+              <w:rPr>
+                <w:lang w:val="it-IT"/>
+              </w:rPr>
+            </w:pPr>
+          </w:p>
+        </w:tc>
+      </w:tr>
+    </w:tbl>
     <w:p>
       <w:pPr>
         <w:rPr>
@@ -10267,6 +13642,155 @@
 <file path=word/numbering.xml><?xml version="1.0" encoding="utf-8"?>
 <w:numbering xmlns:wpc="http://schemas.microsoft.com/office/word/2010/wordprocessingCanvas" xmlns:cx="http://schemas.microsoft.com/office/drawing/2014/chartex" xmlns:cx1="http://schemas.microsoft.com/office/drawing/2015/9/8/chartex" xmlns:cx2="http://schemas.microsoft.com/office/drawing/2015/10/21/chartex" xmlns:cx3="http://schemas.microsoft.com/office/drawing/2016/5/9/chartex" xmlns:cx4="http://schemas.microsoft.com/office/drawing/2016/5/10/chartex" xmlns:cx5="http://schemas.microsoft.com/office/drawing/2016/5/11/chartex" xmlns:cx6="http://schemas.microsoft.com/office/drawing/2016/5/12/chartex" xmlns:cx7="http://schemas.microsoft.com/office/drawing/2016/5/13/chartex" xmlns:cx8="http://schemas.microsoft.com/office/drawing/2016/5/14/chartex" xmlns:mc="http://schemas.openxmlformats.org/markup-compatibility/2006" xmlns:aink="http://schemas.microsoft.com/office/drawing/2016/ink" xmlns:am3d="http://schemas.microsoft.com/office/drawing/2017/model3d" xmlns:o="urn:schemas-microsoft-com:office:office" xmlns:r="http://schemas.openxmlformats.org/officeDocument/2006/relationships" xmlns:m="http://schemas.openxmlformats.org/officeDocument/2006/math" xmlns:v="urn:schemas-microsoft-com:vml" xmlns:wp14="http://schemas.microsoft.com/office/word/2010/wordprocessingDrawing" xmlns:wp="http://schemas.openxmlformats.org/drawingml/2006/wordprocessingDrawing" xmlns:w10="urn:schemas-microsoft-com:office:word" xmlns:w="http://schemas.openxmlformats.org/wordprocessingml/2006/main" xmlns:w14="http://schemas.microsoft.com/office/word/2010/wordml" xmlns:w15="http://schemas.microsoft.com/office/word/2012/wordml" xmlns:w16cex="http://schemas.microsoft.com/office/word/2018/wordml/cex" xmlns:w16cid="http://schemas.microsoft.com/office/word/2016/wordml/cid" xmlns:w16="http://schemas.microsoft.com/office/word/2018/wordml" xmlns:w16sdtdh="http://schemas.microsoft.com/office/word/2020/wordml/sdtdatahash" xmlns:w16se="http://schemas.microsoft.com/office/word/2015/wordml/symex" xmlns:wpg="http://schemas.microsoft.com/office/word/2010/wordprocessingGroup" xmlns:wpi="http://schemas.microsoft.com/office/word/2010/wordprocessingInk" xmlns:wne="http://schemas.microsoft.com/office/word/2006/wordml" xmlns:wps="http://schemas.microsoft.com/office/word/2010/wordprocessingShape" mc:Ignorable="w14 w15 w16se w16cid w16 w16cex w16sdtdh wp14">
   <w:abstractNum w:abstractNumId="0" w15:restartNumberingAfterBreak="0">
+    <w:nsid w:val="15ED54EE"/>
+    <w:multiLevelType w:val="multilevel"/>
+    <w:tmpl w:val="D71E5902"/>
+    <w:lvl w:ilvl="0">
+      <w:start w:val="1"/>
+      <w:numFmt w:val="bullet"/>
+      <w:lvlText w:val=""/>
+      <w:lvlJc w:val="left"/>
+      <w:pPr>
+        <w:tabs>
+          <w:tab w:val="num" w:pos="720"/>
+        </w:tabs>
+        <w:ind w:left="720" w:hanging="360"/>
+      </w:pPr>
+      <w:rPr>
+        <w:rFonts w:ascii="Symbol" w:hAnsi="Symbol" w:hint="default"/>
+        <w:sz w:val="20"/>
+      </w:rPr>
+    </w:lvl>
+    <w:lvl w:ilvl="1" w:tentative="1">
+      <w:start w:val="1"/>
+      <w:numFmt w:val="bullet"/>
+      <w:lvlText w:val="o"/>
+      <w:lvlJc w:val="left"/>
+      <w:pPr>
+        <w:tabs>
+          <w:tab w:val="num" w:pos="1440"/>
+        </w:tabs>
+        <w:ind w:left="1440" w:hanging="360"/>
+      </w:pPr>
+      <w:rPr>
+        <w:rFonts w:ascii="Courier New" w:hAnsi="Courier New" w:hint="default"/>
+        <w:sz w:val="20"/>
+      </w:rPr>
+    </w:lvl>
+    <w:lvl w:ilvl="2" w:tentative="1">
+      <w:start w:val="1"/>
+      <w:numFmt w:val="bullet"/>
+      <w:lvlText w:val=""/>
+      <w:lvlJc w:val="left"/>
+      <w:pPr>
+        <w:tabs>
+          <w:tab w:val="num" w:pos="2160"/>
+        </w:tabs>
+        <w:ind w:left="2160" w:hanging="360"/>
+      </w:pPr>
+      <w:rPr>
+        <w:rFonts w:ascii="Wingdings" w:hAnsi="Wingdings" w:hint="default"/>
+        <w:sz w:val="20"/>
+      </w:rPr>
+    </w:lvl>
+    <w:lvl w:ilvl="3" w:tentative="1">
+      <w:start w:val="1"/>
+      <w:numFmt w:val="bullet"/>
+      <w:lvlText w:val=""/>
+      <w:lvlJc w:val="left"/>
+      <w:pPr>
+        <w:tabs>
+          <w:tab w:val="num" w:pos="2880"/>
+        </w:tabs>
+        <w:ind w:left="2880" w:hanging="360"/>
+      </w:pPr>
+      <w:rPr>
+        <w:rFonts w:ascii="Wingdings" w:hAnsi="Wingdings" w:hint="default"/>
+        <w:sz w:val="20"/>
+      </w:rPr>
+    </w:lvl>
+    <w:lvl w:ilvl="4" w:tentative="1">
+      <w:start w:val="1"/>
+      <w:numFmt w:val="bullet"/>
+      <w:lvlText w:val=""/>
+      <w:lvlJc w:val="left"/>
+      <w:pPr>
+        <w:tabs>
+          <w:tab w:val="num" w:pos="3600"/>
+        </w:tabs>
+        <w:ind w:left="3600" w:hanging="360"/>
+      </w:pPr>
+      <w:rPr>
+        <w:rFonts w:ascii="Wingdings" w:hAnsi="Wingdings" w:hint="default"/>
+        <w:sz w:val="20"/>
+      </w:rPr>
+    </w:lvl>
+    <w:lvl w:ilvl="5" w:tentative="1">
+      <w:start w:val="1"/>
+      <w:numFmt w:val="bullet"/>
+      <w:lvlText w:val=""/>
+      <w:lvlJc w:val="left"/>
+      <w:pPr>
+        <w:tabs>
+          <w:tab w:val="num" w:pos="4320"/>
+        </w:tabs>
+        <w:ind w:left="4320" w:hanging="360"/>
+      </w:pPr>
+      <w:rPr>
+        <w:rFonts w:ascii="Wingdings" w:hAnsi="Wingdings" w:hint="default"/>
+        <w:sz w:val="20"/>
+      </w:rPr>
+    </w:lvl>
+    <w:lvl w:ilvl="6" w:tentative="1">
+      <w:start w:val="1"/>
+      <w:numFmt w:val="bullet"/>
+      <w:lvlText w:val=""/>
+      <w:lvlJc w:val="left"/>
+      <w:pPr>
+        <w:tabs>
+          <w:tab w:val="num" w:pos="5040"/>
+        </w:tabs>
+        <w:ind w:left="5040" w:hanging="360"/>
+      </w:pPr>
+      <w:rPr>
+        <w:rFonts w:ascii="Wingdings" w:hAnsi="Wingdings" w:hint="default"/>
+        <w:sz w:val="20"/>
+      </w:rPr>
+    </w:lvl>
+    <w:lvl w:ilvl="7" w:tentative="1">
+      <w:start w:val="1"/>
+      <w:numFmt w:val="bullet"/>
+      <w:lvlText w:val=""/>
+      <w:lvlJc w:val="left"/>
+      <w:pPr>
+        <w:tabs>
+          <w:tab w:val="num" w:pos="5760"/>
+        </w:tabs>
+        <w:ind w:left="5760" w:hanging="360"/>
+      </w:pPr>
+      <w:rPr>
+        <w:rFonts w:ascii="Wingdings" w:hAnsi="Wingdings" w:hint="default"/>
+        <w:sz w:val="20"/>
+      </w:rPr>
+    </w:lvl>
+    <w:lvl w:ilvl="8" w:tentative="1">
+      <w:start w:val="1"/>
+      <w:numFmt w:val="bullet"/>
+      <w:lvlText w:val=""/>
+      <w:lvlJc w:val="left"/>
+      <w:pPr>
+        <w:tabs>
+          <w:tab w:val="num" w:pos="6480"/>
+        </w:tabs>
+        <w:ind w:left="6480" w:hanging="360"/>
+      </w:pPr>
+      <w:rPr>
+        <w:rFonts w:ascii="Wingdings" w:hAnsi="Wingdings" w:hint="default"/>
+        <w:sz w:val="20"/>
+      </w:rPr>
+    </w:lvl>
+  </w:abstractNum>
+  <w:abstractNum w:abstractNumId="1" w15:restartNumberingAfterBreak="0">
     <w:nsid w:val="49381F3B"/>
     <w:multiLevelType w:val="multilevel"/>
     <w:tmpl w:val="B9FED178"/>
@@ -10379,7 +13903,7 @@
       </w:rPr>
     </w:lvl>
   </w:abstractNum>
-  <w:abstractNum w:abstractNumId="1" w15:restartNumberingAfterBreak="0">
+  <w:abstractNum w:abstractNumId="2" w15:restartNumberingAfterBreak="0">
     <w:nsid w:val="55FB4773"/>
     <w:multiLevelType w:val="hybridMultilevel"/>
     <w:tmpl w:val="DE560486"/>
@@ -10491,7 +14015,7 @@
       </w:rPr>
     </w:lvl>
   </w:abstractNum>
-  <w:abstractNum w:abstractNumId="2" w15:restartNumberingAfterBreak="0">
+  <w:abstractNum w:abstractNumId="3" w15:restartNumberingAfterBreak="0">
     <w:nsid w:val="739D2B1A"/>
     <w:multiLevelType w:val="multilevel"/>
     <w:tmpl w:val="8A763494"/>
@@ -10605,13 +14129,16 @@
     </w:lvl>
   </w:abstractNum>
   <w:num w:numId="1">
+    <w:abstractNumId w:val="3"/>
+  </w:num>
+  <w:num w:numId="2">
+    <w:abstractNumId w:val="1"/>
+  </w:num>
+  <w:num w:numId="3">
     <w:abstractNumId w:val="2"/>
   </w:num>
-  <w:num w:numId="2">
+  <w:num w:numId="4">
     <w:abstractNumId w:val="0"/>
-  </w:num>
-  <w:num w:numId="3">
-    <w:abstractNumId w:val="1"/>
   </w:num>
 </w:numbering>
 </file>
@@ -11131,7 +14658,6 @@
   <w:style w:type="character" w:default="1" w:styleId="Carpredefinitoparagrafo">
     <w:name w:val="Default Paragraph Font"/>
     <w:uiPriority w:val="1"/>
-    <w:semiHidden/>
     <w:unhideWhenUsed/>
   </w:style>
   <w:style w:type="table" w:default="1" w:styleId="Tabellanormale">

</xml_diff>

<commit_message>
Added "not enough operands" message dialog Updated Sprint review document Updated Sprint backlog
</commit_message>
<xml_diff>
--- a/ProgrammableCalculator/Product Backlog and Sprint Backlog/Product Backlog and next Sprint Backlog.docx
+++ b/ProgrammableCalculator/Product Backlog and Sprint Backlog/Product Backlog and next Sprint Backlog.docx
@@ -90,7 +90,6 @@
                 <w:szCs w:val="16"/>
               </w:rPr>
             </w:pPr>
-            <w:proofErr w:type="spellStart"/>
             <w:r>
               <w:rPr>
                 <w:sz w:val="16"/>
@@ -98,7 +97,6 @@
               </w:rPr>
               <w:t>Priority</w:t>
             </w:r>
-            <w:proofErr w:type="spellEnd"/>
           </w:p>
         </w:tc>
         <w:tc>
@@ -341,47 +339,13 @@
                 <w:szCs w:val="16"/>
               </w:rPr>
             </w:pPr>
-            <w:proofErr w:type="spellStart"/>
-            <w:r>
-              <w:rPr>
-                <w:sz w:val="16"/>
-                <w:szCs w:val="16"/>
-              </w:rPr>
-              <w:t>Insert</w:t>
-            </w:r>
-            <w:proofErr w:type="spellEnd"/>
-            <w:r>
-              <w:rPr>
-                <w:sz w:val="16"/>
-                <w:szCs w:val="16"/>
-              </w:rPr>
-              <w:t xml:space="preserve"> </w:t>
-            </w:r>
-            <w:proofErr w:type="spellStart"/>
-            <w:r>
-              <w:rPr>
-                <w:sz w:val="16"/>
-                <w:szCs w:val="16"/>
-              </w:rPr>
-              <w:t>Complex</w:t>
-            </w:r>
-            <w:proofErr w:type="spellEnd"/>
-            <w:r>
-              <w:rPr>
-                <w:sz w:val="16"/>
-                <w:szCs w:val="16"/>
-              </w:rPr>
-              <w:t xml:space="preserve"> </w:t>
-            </w:r>
-            <w:proofErr w:type="spellStart"/>
-            <w:r>
-              <w:rPr>
-                <w:sz w:val="16"/>
-                <w:szCs w:val="16"/>
-              </w:rPr>
-              <w:t>Number</w:t>
-            </w:r>
-            <w:proofErr w:type="spellEnd"/>
+            <w:r>
+              <w:rPr>
+                <w:sz w:val="16"/>
+                <w:szCs w:val="16"/>
+              </w:rPr>
+              <w:t>Insert Complex Number</w:t>
+            </w:r>
           </w:p>
         </w:tc>
         <w:tc>
@@ -516,7 +480,6 @@
                 <w:szCs w:val="16"/>
               </w:rPr>
             </w:pPr>
-            <w:proofErr w:type="spellStart"/>
             <w:r>
               <w:rPr>
                 <w:sz w:val="16"/>
@@ -524,7 +487,6 @@
               </w:rPr>
               <w:t>Done</w:t>
             </w:r>
-            <w:proofErr w:type="spellEnd"/>
           </w:p>
         </w:tc>
       </w:tr>
@@ -594,47 +556,13 @@
                 <w:szCs w:val="16"/>
               </w:rPr>
             </w:pPr>
-            <w:proofErr w:type="spellStart"/>
-            <w:r>
-              <w:rPr>
-                <w:sz w:val="16"/>
-                <w:szCs w:val="16"/>
-              </w:rPr>
-              <w:t>Addition</w:t>
-            </w:r>
-            <w:proofErr w:type="spellEnd"/>
-            <w:r>
-              <w:rPr>
-                <w:sz w:val="16"/>
-                <w:szCs w:val="16"/>
-              </w:rPr>
-              <w:t xml:space="preserve"> </w:t>
-            </w:r>
-            <w:proofErr w:type="spellStart"/>
-            <w:r>
-              <w:rPr>
-                <w:sz w:val="16"/>
-                <w:szCs w:val="16"/>
-              </w:rPr>
-              <w:t>two</w:t>
-            </w:r>
-            <w:proofErr w:type="spellEnd"/>
-            <w:r>
-              <w:rPr>
-                <w:sz w:val="16"/>
-                <w:szCs w:val="16"/>
-              </w:rPr>
-              <w:t xml:space="preserve"> </w:t>
-            </w:r>
-            <w:proofErr w:type="spellStart"/>
-            <w:r>
-              <w:rPr>
-                <w:sz w:val="16"/>
-                <w:szCs w:val="16"/>
-              </w:rPr>
-              <w:t>numbers</w:t>
-            </w:r>
-            <w:proofErr w:type="spellEnd"/>
+            <w:r>
+              <w:rPr>
+                <w:sz w:val="16"/>
+                <w:szCs w:val="16"/>
+              </w:rPr>
+              <w:t>Addition two numbers</w:t>
+            </w:r>
           </w:p>
         </w:tc>
         <w:tc>
@@ -770,7 +698,6 @@
                 <w:szCs w:val="16"/>
               </w:rPr>
             </w:pPr>
-            <w:proofErr w:type="spellStart"/>
             <w:r>
               <w:rPr>
                 <w:sz w:val="16"/>
@@ -778,7 +705,6 @@
               </w:rPr>
               <w:t>Done</w:t>
             </w:r>
-            <w:proofErr w:type="spellEnd"/>
           </w:p>
         </w:tc>
       </w:tr>
@@ -848,47 +774,13 @@
                 <w:szCs w:val="16"/>
               </w:rPr>
             </w:pPr>
-            <w:proofErr w:type="spellStart"/>
-            <w:r>
-              <w:rPr>
-                <w:sz w:val="16"/>
-                <w:szCs w:val="16"/>
-              </w:rPr>
-              <w:t>Subtraction</w:t>
-            </w:r>
-            <w:proofErr w:type="spellEnd"/>
-            <w:r>
-              <w:rPr>
-                <w:sz w:val="16"/>
-                <w:szCs w:val="16"/>
-              </w:rPr>
-              <w:t xml:space="preserve"> </w:t>
-            </w:r>
-            <w:proofErr w:type="spellStart"/>
-            <w:r>
-              <w:rPr>
-                <w:sz w:val="16"/>
-                <w:szCs w:val="16"/>
-              </w:rPr>
-              <w:t>two</w:t>
-            </w:r>
-            <w:proofErr w:type="spellEnd"/>
-            <w:r>
-              <w:rPr>
-                <w:sz w:val="16"/>
-                <w:szCs w:val="16"/>
-              </w:rPr>
-              <w:t xml:space="preserve"> </w:t>
-            </w:r>
-            <w:proofErr w:type="spellStart"/>
-            <w:r>
-              <w:rPr>
-                <w:sz w:val="16"/>
-                <w:szCs w:val="16"/>
-              </w:rPr>
-              <w:t>numbers</w:t>
-            </w:r>
-            <w:proofErr w:type="spellEnd"/>
+            <w:r>
+              <w:rPr>
+                <w:sz w:val="16"/>
+                <w:szCs w:val="16"/>
+              </w:rPr>
+              <w:t>Subtraction two numbers</w:t>
+            </w:r>
           </w:p>
         </w:tc>
         <w:tc>
@@ -1025,7 +917,6 @@
                 <w:szCs w:val="16"/>
               </w:rPr>
             </w:pPr>
-            <w:proofErr w:type="spellStart"/>
             <w:r>
               <w:rPr>
                 <w:sz w:val="16"/>
@@ -1033,7 +924,6 @@
               </w:rPr>
               <w:t>Done</w:t>
             </w:r>
-            <w:proofErr w:type="spellEnd"/>
           </w:p>
         </w:tc>
       </w:tr>
@@ -1103,47 +993,13 @@
                 <w:szCs w:val="16"/>
               </w:rPr>
             </w:pPr>
-            <w:proofErr w:type="spellStart"/>
-            <w:r>
-              <w:rPr>
-                <w:sz w:val="16"/>
-                <w:szCs w:val="16"/>
-              </w:rPr>
-              <w:t>Multiply</w:t>
-            </w:r>
-            <w:proofErr w:type="spellEnd"/>
-            <w:r>
-              <w:rPr>
-                <w:sz w:val="16"/>
-                <w:szCs w:val="16"/>
-              </w:rPr>
-              <w:t xml:space="preserve"> </w:t>
-            </w:r>
-            <w:proofErr w:type="spellStart"/>
-            <w:r>
-              <w:rPr>
-                <w:sz w:val="16"/>
-                <w:szCs w:val="16"/>
-              </w:rPr>
-              <w:t>two</w:t>
-            </w:r>
-            <w:proofErr w:type="spellEnd"/>
-            <w:r>
-              <w:rPr>
-                <w:sz w:val="16"/>
-                <w:szCs w:val="16"/>
-              </w:rPr>
-              <w:t xml:space="preserve"> </w:t>
-            </w:r>
-            <w:proofErr w:type="spellStart"/>
-            <w:r>
-              <w:rPr>
-                <w:sz w:val="16"/>
-                <w:szCs w:val="16"/>
-              </w:rPr>
-              <w:t>numbers</w:t>
-            </w:r>
-            <w:proofErr w:type="spellEnd"/>
+            <w:r>
+              <w:rPr>
+                <w:sz w:val="16"/>
+                <w:szCs w:val="16"/>
+              </w:rPr>
+              <w:t>Multiply two numbers</w:t>
+            </w:r>
           </w:p>
         </w:tc>
         <w:tc>
@@ -1280,7 +1136,6 @@
                 <w:szCs w:val="16"/>
               </w:rPr>
             </w:pPr>
-            <w:proofErr w:type="spellStart"/>
             <w:r>
               <w:rPr>
                 <w:sz w:val="16"/>
@@ -1288,7 +1143,6 @@
               </w:rPr>
               <w:t>Done</w:t>
             </w:r>
-            <w:proofErr w:type="spellEnd"/>
           </w:p>
         </w:tc>
       </w:tr>
@@ -1364,33 +1218,8 @@
                 <w:sz w:val="16"/>
                 <w:szCs w:val="16"/>
               </w:rPr>
-              <w:t xml:space="preserve">Divide </w:t>
-            </w:r>
-            <w:proofErr w:type="spellStart"/>
-            <w:r>
-              <w:rPr>
-                <w:sz w:val="16"/>
-                <w:szCs w:val="16"/>
-              </w:rPr>
-              <w:t>two</w:t>
-            </w:r>
-            <w:proofErr w:type="spellEnd"/>
-            <w:r>
-              <w:rPr>
-                <w:sz w:val="16"/>
-                <w:szCs w:val="16"/>
-              </w:rPr>
-              <w:t xml:space="preserve"> </w:t>
-            </w:r>
-            <w:proofErr w:type="spellStart"/>
-            <w:r>
-              <w:rPr>
-                <w:sz w:val="16"/>
-                <w:szCs w:val="16"/>
-              </w:rPr>
-              <w:t>numbers</w:t>
-            </w:r>
-            <w:proofErr w:type="spellEnd"/>
+              <w:t>Divide two numbers</w:t>
+            </w:r>
           </w:p>
         </w:tc>
         <w:tc>
@@ -1527,7 +1356,6 @@
                 <w:szCs w:val="16"/>
               </w:rPr>
             </w:pPr>
-            <w:proofErr w:type="spellStart"/>
             <w:r>
               <w:rPr>
                 <w:sz w:val="16"/>
@@ -1535,7 +1363,6 @@
               </w:rPr>
               <w:t>Done</w:t>
             </w:r>
-            <w:proofErr w:type="spellEnd"/>
           </w:p>
         </w:tc>
       </w:tr>
@@ -2189,7 +2016,6 @@
                 <w:szCs w:val="16"/>
               </w:rPr>
             </w:pPr>
-            <w:proofErr w:type="spellStart"/>
             <w:r>
               <w:rPr>
                 <w:sz w:val="16"/>
@@ -2197,7 +2023,6 @@
               </w:rPr>
               <w:t>Done</w:t>
             </w:r>
-            <w:proofErr w:type="spellEnd"/>
           </w:p>
         </w:tc>
       </w:tr>
@@ -2272,23 +2097,7 @@
                 <w:sz w:val="16"/>
                 <w:szCs w:val="16"/>
               </w:rPr>
-              <w:t xml:space="preserve">Clear the </w:t>
-            </w:r>
-            <w:proofErr w:type="spellStart"/>
-            <w:r>
-              <w:rPr>
-                <w:sz w:val="16"/>
-                <w:szCs w:val="16"/>
-              </w:rPr>
-              <w:t>numbers</w:t>
-            </w:r>
-            <w:proofErr w:type="spellEnd"/>
-            <w:r>
-              <w:rPr>
-                <w:sz w:val="16"/>
-                <w:szCs w:val="16"/>
-              </w:rPr>
-              <w:t xml:space="preserve"> stack</w:t>
+              <w:t>Clear the numbers stack</w:t>
             </w:r>
           </w:p>
         </w:tc>
@@ -4252,6 +4061,7 @@
                 <w:sz w:val="16"/>
                 <w:szCs w:val="16"/>
               </w:rPr>
+              <w:lastRenderedPageBreak/>
               <w:t>4</w:t>
             </w:r>
           </w:p>
@@ -5432,18 +5242,8 @@
                 <w:szCs w:val="16"/>
                 <w:lang w:val="en-US"/>
               </w:rPr>
-              <w:t xml:space="preserve">AS A user I WANT TO modify the sequence of operations of a user-defined operation SO I CAN edit its </w:t>
-            </w:r>
-            <w:proofErr w:type="spellStart"/>
-            <w:r>
-              <w:rPr>
-                <w:sz w:val="16"/>
-                <w:szCs w:val="16"/>
-                <w:lang w:val="en-US"/>
-              </w:rPr>
-              <w:t>behaviour</w:t>
-            </w:r>
-            <w:proofErr w:type="spellEnd"/>
+              <w:t>AS A user I WANT TO modify the sequence of operations of a user-defined operation SO I CAN edit its behaviour</w:t>
+            </w:r>
           </w:p>
         </w:tc>
         <w:tc>
@@ -5810,31 +5610,13 @@
                 <w:szCs w:val="16"/>
               </w:rPr>
             </w:pPr>
-            <w:proofErr w:type="spellStart"/>
-            <w:r>
-              <w:rPr>
-                <w:sz w:val="16"/>
-                <w:szCs w:val="16"/>
-              </w:rPr>
-              <w:t>fined</w:t>
-            </w:r>
-            <w:proofErr w:type="spellEnd"/>
-            <w:r>
-              <w:rPr>
-                <w:sz w:val="16"/>
-                <w:szCs w:val="16"/>
-              </w:rPr>
-              <w:t xml:space="preserve"> </w:t>
-            </w:r>
-            <w:proofErr w:type="spellStart"/>
-            <w:r>
-              <w:rPr>
-                <w:sz w:val="16"/>
-                <w:szCs w:val="16"/>
-              </w:rPr>
-              <w:t>operations</w:t>
-            </w:r>
-            <w:proofErr w:type="spellEnd"/>
+            <w:r>
+              <w:rPr>
+                <w:sz w:val="16"/>
+                <w:szCs w:val="16"/>
+              </w:rPr>
+              <w:t>fined operations</w:t>
+            </w:r>
           </w:p>
         </w:tc>
         <w:tc>
@@ -7130,31 +6912,13 @@
                 <w:szCs w:val="16"/>
               </w:rPr>
             </w:pPr>
-            <w:proofErr w:type="spellStart"/>
-            <w:r>
-              <w:rPr>
-                <w:sz w:val="16"/>
-                <w:szCs w:val="16"/>
-              </w:rPr>
-              <w:t>Assigned</w:t>
-            </w:r>
-            <w:proofErr w:type="spellEnd"/>
-            <w:r>
-              <w:rPr>
-                <w:sz w:val="16"/>
-                <w:szCs w:val="16"/>
-              </w:rPr>
-              <w:t xml:space="preserve"> to </w:t>
-            </w:r>
-            <w:proofErr w:type="spellStart"/>
-            <w:r>
-              <w:rPr>
-                <w:sz w:val="16"/>
-                <w:szCs w:val="16"/>
-              </w:rPr>
-              <w:t>member</w:t>
-            </w:r>
-            <w:proofErr w:type="spellEnd"/>
+            <w:r>
+              <w:rPr>
+                <w:sz w:val="16"/>
+                <w:szCs w:val="16"/>
+              </w:rPr>
+              <w:t>Assigned to member</w:t>
+            </w:r>
           </w:p>
         </w:tc>
       </w:tr>
@@ -7222,47 +6986,13 @@
                 <w:szCs w:val="16"/>
               </w:rPr>
             </w:pPr>
-            <w:proofErr w:type="spellStart"/>
-            <w:r>
-              <w:rPr>
-                <w:sz w:val="16"/>
-                <w:szCs w:val="16"/>
-              </w:rPr>
-              <w:t>Insert</w:t>
-            </w:r>
-            <w:proofErr w:type="spellEnd"/>
-            <w:r>
-              <w:rPr>
-                <w:sz w:val="16"/>
-                <w:szCs w:val="16"/>
-              </w:rPr>
-              <w:t xml:space="preserve"> </w:t>
-            </w:r>
-            <w:proofErr w:type="spellStart"/>
-            <w:r>
-              <w:rPr>
-                <w:sz w:val="16"/>
-                <w:szCs w:val="16"/>
-              </w:rPr>
-              <w:t>Complex</w:t>
-            </w:r>
-            <w:proofErr w:type="spellEnd"/>
-            <w:r>
-              <w:rPr>
-                <w:sz w:val="16"/>
-                <w:szCs w:val="16"/>
-              </w:rPr>
-              <w:t xml:space="preserve"> </w:t>
-            </w:r>
-            <w:proofErr w:type="spellStart"/>
-            <w:r>
-              <w:rPr>
-                <w:sz w:val="16"/>
-                <w:szCs w:val="16"/>
-              </w:rPr>
-              <w:t>Number</w:t>
-            </w:r>
-            <w:proofErr w:type="spellEnd"/>
+            <w:r>
+              <w:rPr>
+                <w:sz w:val="16"/>
+                <w:szCs w:val="16"/>
+              </w:rPr>
+              <w:t>Insert Complex Number</w:t>
+            </w:r>
           </w:p>
         </w:tc>
         <w:tc>
@@ -7297,23 +7027,7 @@
                 <w:sz w:val="16"/>
                 <w:szCs w:val="16"/>
               </w:rPr>
-              <w:t xml:space="preserve">US:1.1 Create Class </w:t>
-            </w:r>
-            <w:proofErr w:type="spellStart"/>
-            <w:r>
-              <w:rPr>
-                <w:sz w:val="16"/>
-                <w:szCs w:val="16"/>
-              </w:rPr>
-              <w:t>ComplexNumber</w:t>
-            </w:r>
-            <w:proofErr w:type="spellEnd"/>
-            <w:r>
-              <w:rPr>
-                <w:sz w:val="16"/>
-                <w:szCs w:val="16"/>
-              </w:rPr>
-              <w:t xml:space="preserve"> </w:t>
+              <w:t xml:space="preserve">US:1.1 Create Class ComplexNumber </w:t>
             </w:r>
           </w:p>
         </w:tc>
@@ -7454,47 +7168,13 @@
                 <w:szCs w:val="16"/>
               </w:rPr>
             </w:pPr>
-            <w:proofErr w:type="spellStart"/>
-            <w:r>
-              <w:rPr>
-                <w:sz w:val="16"/>
-                <w:szCs w:val="16"/>
-              </w:rPr>
-              <w:t>Insert</w:t>
-            </w:r>
-            <w:proofErr w:type="spellEnd"/>
-            <w:r>
-              <w:rPr>
-                <w:sz w:val="16"/>
-                <w:szCs w:val="16"/>
-              </w:rPr>
-              <w:t xml:space="preserve"> </w:t>
-            </w:r>
-            <w:proofErr w:type="spellStart"/>
-            <w:r>
-              <w:rPr>
-                <w:sz w:val="16"/>
-                <w:szCs w:val="16"/>
-              </w:rPr>
-              <w:t>Complex</w:t>
-            </w:r>
-            <w:proofErr w:type="spellEnd"/>
-            <w:r>
-              <w:rPr>
-                <w:sz w:val="16"/>
-                <w:szCs w:val="16"/>
-              </w:rPr>
-              <w:t xml:space="preserve"> </w:t>
-            </w:r>
-            <w:proofErr w:type="spellStart"/>
-            <w:r>
-              <w:rPr>
-                <w:sz w:val="16"/>
-                <w:szCs w:val="16"/>
-              </w:rPr>
-              <w:t>Number</w:t>
-            </w:r>
-            <w:proofErr w:type="spellEnd"/>
+            <w:r>
+              <w:rPr>
+                <w:sz w:val="16"/>
+                <w:szCs w:val="16"/>
+              </w:rPr>
+              <w:t>Insert Complex Number</w:t>
+            </w:r>
           </w:p>
         </w:tc>
         <w:tc>
@@ -7531,25 +7211,7 @@
                 <w:szCs w:val="16"/>
                 <w:lang w:val="en-US"/>
               </w:rPr>
-              <w:t xml:space="preserve">US:1.2 Make utility methods for class </w:t>
-            </w:r>
-            <w:proofErr w:type="spellStart"/>
-            <w:r>
-              <w:rPr>
-                <w:sz w:val="16"/>
-                <w:szCs w:val="16"/>
-                <w:lang w:val="en-US"/>
-              </w:rPr>
-              <w:t>ComplexNumber</w:t>
-            </w:r>
-            <w:proofErr w:type="spellEnd"/>
-            <w:r>
-              <w:rPr>
-                <w:sz w:val="16"/>
-                <w:szCs w:val="16"/>
-                <w:lang w:val="en-US"/>
-              </w:rPr>
-              <w:t xml:space="preserve"> </w:t>
+              <w:t xml:space="preserve">US:1.2 Make utility methods for class ComplexNumber </w:t>
             </w:r>
           </w:p>
         </w:tc>
@@ -7690,47 +7352,13 @@
                 <w:szCs w:val="16"/>
               </w:rPr>
             </w:pPr>
-            <w:proofErr w:type="spellStart"/>
-            <w:r>
-              <w:rPr>
-                <w:sz w:val="16"/>
-                <w:szCs w:val="16"/>
-              </w:rPr>
-              <w:t>Insert</w:t>
-            </w:r>
-            <w:proofErr w:type="spellEnd"/>
-            <w:r>
-              <w:rPr>
-                <w:sz w:val="16"/>
-                <w:szCs w:val="16"/>
-              </w:rPr>
-              <w:t xml:space="preserve"> </w:t>
-            </w:r>
-            <w:proofErr w:type="spellStart"/>
-            <w:r>
-              <w:rPr>
-                <w:sz w:val="16"/>
-                <w:szCs w:val="16"/>
-              </w:rPr>
-              <w:t>Complex</w:t>
-            </w:r>
-            <w:proofErr w:type="spellEnd"/>
-            <w:r>
-              <w:rPr>
-                <w:sz w:val="16"/>
-                <w:szCs w:val="16"/>
-              </w:rPr>
-              <w:t xml:space="preserve"> </w:t>
-            </w:r>
-            <w:proofErr w:type="spellStart"/>
-            <w:r>
-              <w:rPr>
-                <w:sz w:val="16"/>
-                <w:szCs w:val="16"/>
-              </w:rPr>
-              <w:t>Number</w:t>
-            </w:r>
-            <w:proofErr w:type="spellEnd"/>
+            <w:r>
+              <w:rPr>
+                <w:sz w:val="16"/>
+                <w:szCs w:val="16"/>
+              </w:rPr>
+              <w:t>Insert Complex Number</w:t>
+            </w:r>
           </w:p>
         </w:tc>
         <w:tc>
@@ -7767,25 +7395,7 @@
                 <w:szCs w:val="16"/>
                 <w:lang w:val="en-US"/>
               </w:rPr>
-              <w:t xml:space="preserve">US 1.3: Creation of a </w:t>
-            </w:r>
-            <w:proofErr w:type="spellStart"/>
-            <w:r>
-              <w:rPr>
-                <w:sz w:val="16"/>
-                <w:szCs w:val="16"/>
-                <w:lang w:val="en-US"/>
-              </w:rPr>
-              <w:t>JFrame</w:t>
-            </w:r>
-            <w:proofErr w:type="spellEnd"/>
-            <w:r>
-              <w:rPr>
-                <w:sz w:val="16"/>
-                <w:szCs w:val="16"/>
-                <w:lang w:val="en-US"/>
-              </w:rPr>
-              <w:t xml:space="preserve"> </w:t>
+              <w:t xml:space="preserve">US 1.3: Creation of a JFrame </w:t>
             </w:r>
           </w:p>
         </w:tc>
@@ -7926,47 +7536,13 @@
                 <w:szCs w:val="16"/>
               </w:rPr>
             </w:pPr>
-            <w:proofErr w:type="spellStart"/>
-            <w:r>
-              <w:rPr>
-                <w:sz w:val="16"/>
-                <w:szCs w:val="16"/>
-              </w:rPr>
-              <w:t>Insert</w:t>
-            </w:r>
-            <w:proofErr w:type="spellEnd"/>
-            <w:r>
-              <w:rPr>
-                <w:sz w:val="16"/>
-                <w:szCs w:val="16"/>
-              </w:rPr>
-              <w:t xml:space="preserve"> </w:t>
-            </w:r>
-            <w:proofErr w:type="spellStart"/>
-            <w:r>
-              <w:rPr>
-                <w:sz w:val="16"/>
-                <w:szCs w:val="16"/>
-              </w:rPr>
-              <w:t>Complex</w:t>
-            </w:r>
-            <w:proofErr w:type="spellEnd"/>
-            <w:r>
-              <w:rPr>
-                <w:sz w:val="16"/>
-                <w:szCs w:val="16"/>
-              </w:rPr>
-              <w:t xml:space="preserve"> </w:t>
-            </w:r>
-            <w:proofErr w:type="spellStart"/>
-            <w:r>
-              <w:rPr>
-                <w:sz w:val="16"/>
-                <w:szCs w:val="16"/>
-              </w:rPr>
-              <w:t>Number</w:t>
-            </w:r>
-            <w:proofErr w:type="spellEnd"/>
+            <w:r>
+              <w:rPr>
+                <w:sz w:val="16"/>
+                <w:szCs w:val="16"/>
+              </w:rPr>
+              <w:t>Insert Complex Number</w:t>
+            </w:r>
           </w:p>
         </w:tc>
         <w:tc>
@@ -8003,43 +7579,7 @@
                 <w:szCs w:val="16"/>
                 <w:lang w:val="en-US"/>
               </w:rPr>
-              <w:t xml:space="preserve">US 1.4: Create an input </w:t>
-            </w:r>
-            <w:proofErr w:type="spellStart"/>
-            <w:r>
-              <w:rPr>
-                <w:sz w:val="16"/>
-                <w:szCs w:val="16"/>
-                <w:lang w:val="en-US"/>
-              </w:rPr>
-              <w:t>TextField</w:t>
-            </w:r>
-            <w:proofErr w:type="spellEnd"/>
-            <w:r>
-              <w:rPr>
-                <w:sz w:val="16"/>
-                <w:szCs w:val="16"/>
-                <w:lang w:val="en-US"/>
-              </w:rPr>
-              <w:t xml:space="preserve"> in </w:t>
-            </w:r>
-            <w:proofErr w:type="spellStart"/>
-            <w:r>
-              <w:rPr>
-                <w:sz w:val="16"/>
-                <w:szCs w:val="16"/>
-                <w:lang w:val="en-US"/>
-              </w:rPr>
-              <w:t>JFrame</w:t>
-            </w:r>
-            <w:proofErr w:type="spellEnd"/>
-            <w:r>
-              <w:rPr>
-                <w:sz w:val="16"/>
-                <w:szCs w:val="16"/>
-                <w:lang w:val="en-US"/>
-              </w:rPr>
-              <w:t xml:space="preserve"> and check inputs </w:t>
+              <w:t xml:space="preserve">US 1.4: Create an input TextField in JFrame and check inputs </w:t>
             </w:r>
           </w:p>
         </w:tc>
@@ -8180,47 +7720,13 @@
                 <w:szCs w:val="16"/>
               </w:rPr>
             </w:pPr>
-            <w:proofErr w:type="spellStart"/>
-            <w:r>
-              <w:rPr>
-                <w:sz w:val="16"/>
-                <w:szCs w:val="16"/>
-              </w:rPr>
-              <w:t>Insert</w:t>
-            </w:r>
-            <w:proofErr w:type="spellEnd"/>
-            <w:r>
-              <w:rPr>
-                <w:sz w:val="16"/>
-                <w:szCs w:val="16"/>
-              </w:rPr>
-              <w:t xml:space="preserve"> </w:t>
-            </w:r>
-            <w:proofErr w:type="spellStart"/>
-            <w:r>
-              <w:rPr>
-                <w:sz w:val="16"/>
-                <w:szCs w:val="16"/>
-              </w:rPr>
-              <w:t>Complex</w:t>
-            </w:r>
-            <w:proofErr w:type="spellEnd"/>
-            <w:r>
-              <w:rPr>
-                <w:sz w:val="16"/>
-                <w:szCs w:val="16"/>
-              </w:rPr>
-              <w:t xml:space="preserve"> </w:t>
-            </w:r>
-            <w:proofErr w:type="spellStart"/>
-            <w:r>
-              <w:rPr>
-                <w:sz w:val="16"/>
-                <w:szCs w:val="16"/>
-              </w:rPr>
-              <w:t>Number</w:t>
-            </w:r>
-            <w:proofErr w:type="spellEnd"/>
+            <w:r>
+              <w:rPr>
+                <w:sz w:val="16"/>
+                <w:szCs w:val="16"/>
+              </w:rPr>
+              <w:t>Insert Complex Number</w:t>
+            </w:r>
           </w:p>
         </w:tc>
         <w:tc>
@@ -8398,47 +7904,13 @@
                 <w:szCs w:val="16"/>
               </w:rPr>
             </w:pPr>
-            <w:proofErr w:type="spellStart"/>
-            <w:r>
-              <w:rPr>
-                <w:sz w:val="16"/>
-                <w:szCs w:val="16"/>
-              </w:rPr>
-              <w:t>Insert</w:t>
-            </w:r>
-            <w:proofErr w:type="spellEnd"/>
-            <w:r>
-              <w:rPr>
-                <w:sz w:val="16"/>
-                <w:szCs w:val="16"/>
-              </w:rPr>
-              <w:t xml:space="preserve"> </w:t>
-            </w:r>
-            <w:proofErr w:type="spellStart"/>
-            <w:r>
-              <w:rPr>
-                <w:sz w:val="16"/>
-                <w:szCs w:val="16"/>
-              </w:rPr>
-              <w:t>Complex</w:t>
-            </w:r>
-            <w:proofErr w:type="spellEnd"/>
-            <w:r>
-              <w:rPr>
-                <w:sz w:val="16"/>
-                <w:szCs w:val="16"/>
-              </w:rPr>
-              <w:t xml:space="preserve"> </w:t>
-            </w:r>
-            <w:proofErr w:type="spellStart"/>
-            <w:r>
-              <w:rPr>
-                <w:sz w:val="16"/>
-                <w:szCs w:val="16"/>
-              </w:rPr>
-              <w:t>Number</w:t>
-            </w:r>
-            <w:proofErr w:type="spellEnd"/>
+            <w:r>
+              <w:rPr>
+                <w:sz w:val="16"/>
+                <w:szCs w:val="16"/>
+              </w:rPr>
+              <w:t>Insert Complex Number</w:t>
+            </w:r>
           </w:p>
         </w:tc>
         <w:tc>
@@ -8632,47 +8104,13 @@
                 <w:szCs w:val="16"/>
               </w:rPr>
             </w:pPr>
-            <w:proofErr w:type="spellStart"/>
-            <w:r>
-              <w:rPr>
-                <w:sz w:val="16"/>
-                <w:szCs w:val="16"/>
-              </w:rPr>
-              <w:t>Addition</w:t>
-            </w:r>
-            <w:proofErr w:type="spellEnd"/>
-            <w:r>
-              <w:rPr>
-                <w:sz w:val="16"/>
-                <w:szCs w:val="16"/>
-              </w:rPr>
-              <w:t xml:space="preserve"> </w:t>
-            </w:r>
-            <w:proofErr w:type="spellStart"/>
-            <w:r>
-              <w:rPr>
-                <w:sz w:val="16"/>
-                <w:szCs w:val="16"/>
-              </w:rPr>
-              <w:t>two</w:t>
-            </w:r>
-            <w:proofErr w:type="spellEnd"/>
-            <w:r>
-              <w:rPr>
-                <w:sz w:val="16"/>
-                <w:szCs w:val="16"/>
-              </w:rPr>
-              <w:t xml:space="preserve"> </w:t>
-            </w:r>
-            <w:proofErr w:type="spellStart"/>
-            <w:r>
-              <w:rPr>
-                <w:sz w:val="16"/>
-                <w:szCs w:val="16"/>
-              </w:rPr>
-              <w:t>numbers</w:t>
-            </w:r>
-            <w:proofErr w:type="spellEnd"/>
+            <w:r>
+              <w:rPr>
+                <w:sz w:val="16"/>
+                <w:szCs w:val="16"/>
+              </w:rPr>
+              <w:t>Addition two numbers</w:t>
+            </w:r>
           </w:p>
         </w:tc>
         <w:tc>
@@ -8841,47 +8279,13 @@
                 <w:szCs w:val="16"/>
               </w:rPr>
             </w:pPr>
-            <w:proofErr w:type="spellStart"/>
-            <w:r>
-              <w:rPr>
-                <w:sz w:val="16"/>
-                <w:szCs w:val="16"/>
-              </w:rPr>
-              <w:t>Addition</w:t>
-            </w:r>
-            <w:proofErr w:type="spellEnd"/>
-            <w:r>
-              <w:rPr>
-                <w:sz w:val="16"/>
-                <w:szCs w:val="16"/>
-              </w:rPr>
-              <w:t xml:space="preserve"> </w:t>
-            </w:r>
-            <w:proofErr w:type="spellStart"/>
-            <w:r>
-              <w:rPr>
-                <w:sz w:val="16"/>
-                <w:szCs w:val="16"/>
-              </w:rPr>
-              <w:t>two</w:t>
-            </w:r>
-            <w:proofErr w:type="spellEnd"/>
-            <w:r>
-              <w:rPr>
-                <w:sz w:val="16"/>
-                <w:szCs w:val="16"/>
-              </w:rPr>
-              <w:t xml:space="preserve"> </w:t>
-            </w:r>
-            <w:proofErr w:type="spellStart"/>
-            <w:r>
-              <w:rPr>
-                <w:sz w:val="16"/>
-                <w:szCs w:val="16"/>
-              </w:rPr>
-              <w:t>numbers</w:t>
-            </w:r>
-            <w:proofErr w:type="spellEnd"/>
+            <w:r>
+              <w:rPr>
+                <w:sz w:val="16"/>
+                <w:szCs w:val="16"/>
+              </w:rPr>
+              <w:t>Addition two numbers</w:t>
+            </w:r>
           </w:p>
         </w:tc>
         <w:tc>
@@ -9068,47 +8472,13 @@
                 <w:szCs w:val="16"/>
               </w:rPr>
             </w:pPr>
-            <w:proofErr w:type="spellStart"/>
-            <w:r>
-              <w:rPr>
-                <w:sz w:val="16"/>
-                <w:szCs w:val="16"/>
-              </w:rPr>
-              <w:t>Adding</w:t>
-            </w:r>
-            <w:proofErr w:type="spellEnd"/>
-            <w:r>
-              <w:rPr>
-                <w:sz w:val="16"/>
-                <w:szCs w:val="16"/>
-              </w:rPr>
-              <w:t xml:space="preserve"> </w:t>
-            </w:r>
-            <w:proofErr w:type="spellStart"/>
-            <w:r>
-              <w:rPr>
-                <w:sz w:val="16"/>
-                <w:szCs w:val="16"/>
-              </w:rPr>
-              <w:t>two</w:t>
-            </w:r>
-            <w:proofErr w:type="spellEnd"/>
-            <w:r>
-              <w:rPr>
-                <w:sz w:val="16"/>
-                <w:szCs w:val="16"/>
-              </w:rPr>
-              <w:t xml:space="preserve"> </w:t>
-            </w:r>
-            <w:proofErr w:type="spellStart"/>
-            <w:r>
-              <w:rPr>
-                <w:sz w:val="16"/>
-                <w:szCs w:val="16"/>
-              </w:rPr>
-              <w:t>numbers</w:t>
-            </w:r>
-            <w:proofErr w:type="spellEnd"/>
+            <w:r>
+              <w:rPr>
+                <w:sz w:val="16"/>
+                <w:szCs w:val="16"/>
+              </w:rPr>
+              <w:t>Adding two numbers</w:t>
+            </w:r>
           </w:p>
         </w:tc>
         <w:tc>
@@ -9335,18 +8705,8 @@
                 <w:szCs w:val="16"/>
                 <w:lang w:val="en-US"/>
               </w:rPr>
-              <w:t xml:space="preserve">US 8.1: Create an output TextArea in </w:t>
-            </w:r>
-            <w:proofErr w:type="spellStart"/>
-            <w:r>
-              <w:rPr>
-                <w:sz w:val="16"/>
-                <w:szCs w:val="16"/>
-                <w:lang w:val="en-US"/>
-              </w:rPr>
-              <w:t>JFrame</w:t>
-            </w:r>
-            <w:proofErr w:type="spellEnd"/>
+              <w:t>US 8.1: Create an output TextArea in JFrame</w:t>
+            </w:r>
           </w:p>
         </w:tc>
         <w:tc>
@@ -9917,7 +9277,6 @@
               </w:rPr>
               <w:t xml:space="preserve"> Make update method for the </w:t>
             </w:r>
-            <w:proofErr w:type="spellStart"/>
             <w:r>
               <w:rPr>
                 <w:sz w:val="16"/>
@@ -9925,16 +9284,7 @@
                 <w:lang w:val="en-US"/>
               </w:rPr>
               <w:lastRenderedPageBreak/>
-              <w:t>JFrame</w:t>
-            </w:r>
-            <w:proofErr w:type="spellEnd"/>
-            <w:r>
-              <w:rPr>
-                <w:sz w:val="16"/>
-                <w:szCs w:val="16"/>
-                <w:lang w:val="en-US"/>
-              </w:rPr>
-              <w:t xml:space="preserve"> </w:t>
+              <w:t xml:space="preserve">JFrame </w:t>
             </w:r>
           </w:p>
         </w:tc>
@@ -10451,34 +9801,14 @@
           <w:szCs w:val="28"/>
         </w:rPr>
       </w:pPr>
-      <w:proofErr w:type="spellStart"/>
       <w:r>
         <w:rPr>
           <w:b/>
           <w:sz w:val="28"/>
           <w:szCs w:val="28"/>
         </w:rPr>
-        <w:t>Acceptance</w:t>
+        <w:t>Acceptance criteria</w:t>
       </w:r>
-      <w:proofErr w:type="spellEnd"/>
-      <w:r>
-        <w:rPr>
-          <w:b/>
-          <w:sz w:val="28"/>
-          <w:szCs w:val="28"/>
-        </w:rPr>
-        <w:t xml:space="preserve"> </w:t>
-      </w:r>
-      <w:proofErr w:type="spellStart"/>
-      <w:r>
-        <w:rPr>
-          <w:b/>
-          <w:sz w:val="28"/>
-          <w:szCs w:val="28"/>
-        </w:rPr>
-        <w:t>criteria</w:t>
-      </w:r>
-      <w:proofErr w:type="spellEnd"/>
     </w:p>
     <w:p>
       <w:pPr>
@@ -11244,25 +10574,7 @@
           <w:szCs w:val="20"/>
           <w:lang w:val="en-US"/>
         </w:rPr>
-        <w:t xml:space="preserve">Given I have defined an operation and I have accessed the user interface when I insert “del </w:t>
-      </w:r>
-      <w:proofErr w:type="spellStart"/>
-      <w:r>
-        <w:rPr>
-          <w:sz w:val="20"/>
-          <w:szCs w:val="20"/>
-          <w:lang w:val="en-US"/>
-        </w:rPr>
-        <w:t>userDefinedOperationName</w:t>
-      </w:r>
-      <w:proofErr w:type="spellEnd"/>
-      <w:r>
-        <w:rPr>
-          <w:sz w:val="20"/>
-          <w:szCs w:val="20"/>
-          <w:lang w:val="en-US"/>
-        </w:rPr>
-        <w:t>” then I can delete the operation from the calculator</w:t>
+        <w:t>Given I have defined an operation and I have accessed the user interface when I insert “del userDefinedOperationName” then I can delete the operation from the calculator</w:t>
       </w:r>
     </w:p>
     <w:p>
@@ -11293,25 +10605,7 @@
           <w:szCs w:val="20"/>
           <w:lang w:val="en-US"/>
         </w:rPr>
-        <w:t xml:space="preserve">Given I have defined an operation and I have accessed the user interface when I insert “edit </w:t>
-      </w:r>
-      <w:proofErr w:type="spellStart"/>
-      <w:r>
-        <w:rPr>
-          <w:sz w:val="20"/>
-          <w:szCs w:val="20"/>
-          <w:lang w:val="en-US"/>
-        </w:rPr>
-        <w:t>userDefinedOperationName</w:t>
-      </w:r>
-      <w:proofErr w:type="spellEnd"/>
-      <w:r>
-        <w:rPr>
-          <w:sz w:val="20"/>
-          <w:szCs w:val="20"/>
-          <w:lang w:val="en-US"/>
-        </w:rPr>
-        <w:t>” then I can edit its name</w:t>
+        <w:t>Given I have defined an operation and I have accessed the user interface when I insert “edit userDefinedOperationName” then I can edit its name</w:t>
       </w:r>
     </w:p>
     <w:p>
@@ -11342,25 +10636,7 @@
           <w:szCs w:val="20"/>
           <w:lang w:val="en-US"/>
         </w:rPr>
-        <w:t xml:space="preserve">Given I have defined an operation and have accessed the user interface when I insert “edit </w:t>
-      </w:r>
-      <w:proofErr w:type="spellStart"/>
-      <w:r>
-        <w:rPr>
-          <w:sz w:val="20"/>
-          <w:szCs w:val="20"/>
-          <w:lang w:val="en-US"/>
-        </w:rPr>
-        <w:t>userDefinedOperationName</w:t>
-      </w:r>
-      <w:proofErr w:type="spellEnd"/>
-      <w:r>
-        <w:rPr>
-          <w:sz w:val="20"/>
-          <w:szCs w:val="20"/>
-          <w:lang w:val="en-US"/>
-        </w:rPr>
-        <w:t>” then I can edit its sequence of operations</w:t>
+        <w:t>Given I have defined an operation and have accessed the user interface when I insert “edit userDefinedOperationName” then I can edit its sequence of operations</w:t>
       </w:r>
     </w:p>
     <w:p>
@@ -11557,18 +10833,8 @@
           <w:sz w:val="28"/>
           <w:szCs w:val="28"/>
         </w:rPr>
-        <w:t xml:space="preserve">Definition of </w:t>
+        <w:t>Definition of Done</w:t>
       </w:r>
-      <w:proofErr w:type="spellStart"/>
-      <w:r>
-        <w:rPr>
-          <w:b/>
-          <w:sz w:val="28"/>
-          <w:szCs w:val="28"/>
-        </w:rPr>
-        <w:t>Done</w:t>
-      </w:r>
-      <w:proofErr w:type="spellEnd"/>
     </w:p>
     <w:p>
       <w:pPr>
@@ -11956,18 +11222,8 @@
           <w:szCs w:val="24"/>
           <w:lang w:val="it-IT"/>
         </w:rPr>
-        <w:t xml:space="preserve">stack </w:t>
+        <w:t>stack operations</w:t>
       </w:r>
-      <w:proofErr w:type="spellStart"/>
-      <w:r>
-        <w:rPr>
-          <w:sz w:val="24"/>
-          <w:szCs w:val="24"/>
-          <w:lang w:val="it-IT"/>
-        </w:rPr>
-        <w:t>operations</w:t>
-      </w:r>
-      <w:proofErr w:type="spellEnd"/>
     </w:p>
     <w:p>
       <w:pPr>
@@ -11981,34 +11237,14 @@
           <w:lang w:val="it-IT"/>
         </w:rPr>
       </w:pPr>
-      <w:proofErr w:type="spellStart"/>
       <w:r>
         <w:rPr>
           <w:sz w:val="24"/>
           <w:szCs w:val="24"/>
           <w:lang w:val="it-IT"/>
         </w:rPr>
-        <w:t>usage</w:t>
+        <w:t>usage of variables</w:t>
       </w:r>
-      <w:proofErr w:type="spellEnd"/>
-      <w:r>
-        <w:rPr>
-          <w:sz w:val="24"/>
-          <w:szCs w:val="24"/>
-          <w:lang w:val="it-IT"/>
-        </w:rPr>
-        <w:t xml:space="preserve"> of </w:t>
-      </w:r>
-      <w:proofErr w:type="spellStart"/>
-      <w:r>
-        <w:rPr>
-          <w:sz w:val="24"/>
-          <w:szCs w:val="24"/>
-          <w:lang w:val="it-IT"/>
-        </w:rPr>
-        <w:t>variables</w:t>
-      </w:r>
-      <w:proofErr w:type="spellEnd"/>
     </w:p>
     <w:p>
       <w:pPr>
@@ -12022,34 +11258,14 @@
           <w:lang w:val="it-IT"/>
         </w:rPr>
       </w:pPr>
-      <w:proofErr w:type="spellStart"/>
       <w:r>
         <w:rPr>
           <w:sz w:val="24"/>
           <w:szCs w:val="24"/>
           <w:lang w:val="it-IT"/>
         </w:rPr>
-        <w:t>variables</w:t>
+        <w:t>variables operations</w:t>
       </w:r>
-      <w:proofErr w:type="spellEnd"/>
-      <w:r>
-        <w:rPr>
-          <w:sz w:val="24"/>
-          <w:szCs w:val="24"/>
-          <w:lang w:val="it-IT"/>
-        </w:rPr>
-        <w:t xml:space="preserve"> </w:t>
-      </w:r>
-      <w:proofErr w:type="spellStart"/>
-      <w:r>
-        <w:rPr>
-          <w:sz w:val="24"/>
-          <w:szCs w:val="24"/>
-          <w:lang w:val="it-IT"/>
-        </w:rPr>
-        <w:t>operations</w:t>
-      </w:r>
-      <w:proofErr w:type="spellEnd"/>
     </w:p>
     <w:tbl>
       <w:tblPr>
@@ -12063,10 +11279,10 @@
         <w:tblLook w:val="04A0" w:firstRow="1" w:lastRow="0" w:firstColumn="1" w:lastColumn="0" w:noHBand="0" w:noVBand="1"/>
       </w:tblPr>
       <w:tblGrid>
-        <w:gridCol w:w="1135"/>
-        <w:gridCol w:w="4955"/>
-        <w:gridCol w:w="1153"/>
-        <w:gridCol w:w="1766"/>
+        <w:gridCol w:w="1124"/>
+        <w:gridCol w:w="4856"/>
+        <w:gridCol w:w="1145"/>
+        <w:gridCol w:w="1884"/>
       </w:tblGrid>
       <w:tr>
         <w:tc>
@@ -12185,28 +11401,18 @@
                 <w:lang w:val="it-IT"/>
               </w:rPr>
             </w:pPr>
-            <w:proofErr w:type="spellStart"/>
             <w:r>
               <w:rPr>
                 <w:lang w:val="it-IT"/>
               </w:rPr>
-              <w:t>Assigned</w:t>
-            </w:r>
-            <w:proofErr w:type="spellEnd"/>
+              <w:t>Assigned to member</w:t>
+            </w:r>
             <w:r>
               <w:rPr>
                 <w:lang w:val="it-IT"/>
               </w:rPr>
-              <w:t xml:space="preserve"> to </w:t>
-            </w:r>
-            <w:proofErr w:type="spellStart"/>
-            <w:r>
-              <w:rPr>
-                <w:lang w:val="it-IT"/>
-              </w:rPr>
-              <w:t>member</w:t>
-            </w:r>
-            <w:proofErr w:type="spellEnd"/>
+              <w:t>/s</w:t>
+            </w:r>
           </w:p>
         </w:tc>
       </w:tr>
@@ -12327,6 +11533,25 @@
                 <w:lang w:val="it-IT"/>
               </w:rPr>
             </w:pPr>
+            <w:r>
+              <w:rPr>
+                <w:lang w:val="it-IT"/>
+              </w:rPr>
+              <w:t>Corvino Luigi,</w:t>
+            </w:r>
+          </w:p>
+          <w:p>
+            <w:pPr>
+              <w:rPr>
+                <w:lang w:val="it-IT"/>
+              </w:rPr>
+            </w:pPr>
+            <w:r>
+              <w:rPr>
+                <w:lang w:val="it-IT"/>
+              </w:rPr>
+              <w:t>De Santis Alexander</w:t>
+            </w:r>
           </w:p>
         </w:tc>
       </w:tr>
@@ -12447,6 +11672,25 @@
                 <w:lang w:val="it-IT"/>
               </w:rPr>
             </w:pPr>
+            <w:r>
+              <w:rPr>
+                <w:lang w:val="it-IT"/>
+              </w:rPr>
+              <w:t>Corvino Luigi,</w:t>
+            </w:r>
+          </w:p>
+          <w:p>
+            <w:pPr>
+              <w:rPr>
+                <w:lang w:val="it-IT"/>
+              </w:rPr>
+            </w:pPr>
+            <w:r>
+              <w:rPr>
+                <w:lang w:val="it-IT"/>
+              </w:rPr>
+              <w:t>De Santis Alexander</w:t>
+            </w:r>
           </w:p>
         </w:tc>
       </w:tr>
@@ -12509,21 +11753,7 @@
               <w:rPr>
                 <w:lang w:val="it-IT"/>
               </w:rPr>
-              <w:t xml:space="preserve">Clear the </w:t>
-            </w:r>
-            <w:proofErr w:type="spellStart"/>
-            <w:r>
-              <w:rPr>
-                <w:lang w:val="it-IT"/>
-              </w:rPr>
-              <w:t>numbers</w:t>
-            </w:r>
-            <w:proofErr w:type="spellEnd"/>
-            <w:r>
-              <w:rPr>
-                <w:lang w:val="it-IT"/>
-              </w:rPr>
-              <w:t xml:space="preserve"> stack</w:t>
+              <w:t>Clear the numbers stack</w:t>
             </w:r>
           </w:p>
         </w:tc>
@@ -12581,6 +11811,25 @@
                 <w:lang w:val="it-IT"/>
               </w:rPr>
             </w:pPr>
+            <w:r>
+              <w:rPr>
+                <w:lang w:val="it-IT"/>
+              </w:rPr>
+              <w:t>Corvino Luigi,</w:t>
+            </w:r>
+          </w:p>
+          <w:p>
+            <w:pPr>
+              <w:rPr>
+                <w:lang w:val="it-IT"/>
+              </w:rPr>
+            </w:pPr>
+            <w:r>
+              <w:rPr>
+                <w:lang w:val="it-IT"/>
+              </w:rPr>
+              <w:t>De Santis Alexander</w:t>
+            </w:r>
           </w:p>
         </w:tc>
       </w:tr>
@@ -12701,6 +11950,25 @@
                 <w:lang w:val="it-IT"/>
               </w:rPr>
             </w:pPr>
+            <w:r>
+              <w:rPr>
+                <w:lang w:val="it-IT"/>
+              </w:rPr>
+              <w:t>Corvino Luigi,</w:t>
+            </w:r>
+          </w:p>
+          <w:p>
+            <w:pPr>
+              <w:rPr>
+                <w:lang w:val="it-IT"/>
+              </w:rPr>
+            </w:pPr>
+            <w:r>
+              <w:rPr>
+                <w:lang w:val="it-IT"/>
+              </w:rPr>
+              <w:t>De Santis Alexander</w:t>
+            </w:r>
           </w:p>
         </w:tc>
       </w:tr>
@@ -12821,6 +12089,38 @@
                 <w:lang w:val="it-IT"/>
               </w:rPr>
             </w:pPr>
+            <w:r>
+              <w:rPr>
+                <w:lang w:val="it-IT"/>
+              </w:rPr>
+              <w:t>Corvino Luigi,</w:t>
+            </w:r>
+          </w:p>
+          <w:p>
+            <w:pPr>
+              <w:rPr>
+                <w:lang w:val="it-IT"/>
+              </w:rPr>
+            </w:pPr>
+            <w:r>
+              <w:rPr>
+                <w:lang w:val="it-IT"/>
+              </w:rPr>
+              <w:t>De Santis Alexander</w:t>
+            </w:r>
+          </w:p>
+          <w:p>
+            <w:pPr>
+              <w:rPr>
+                <w:lang w:val="it-IT"/>
+              </w:rPr>
+            </w:pPr>
+            <w:r>
+              <w:rPr>
+                <w:lang w:val="it-IT"/>
+              </w:rPr>
+              <w:t>Esposito Alfonso</w:t>
+            </w:r>
           </w:p>
         </w:tc>
       </w:tr>
@@ -12941,6 +12241,38 @@
                 <w:lang w:val="it-IT"/>
               </w:rPr>
             </w:pPr>
+            <w:r>
+              <w:rPr>
+                <w:lang w:val="it-IT"/>
+              </w:rPr>
+              <w:t>Corvino Luigi,</w:t>
+            </w:r>
+          </w:p>
+          <w:p>
+            <w:pPr>
+              <w:rPr>
+                <w:lang w:val="it-IT"/>
+              </w:rPr>
+            </w:pPr>
+            <w:r>
+              <w:rPr>
+                <w:lang w:val="it-IT"/>
+              </w:rPr>
+              <w:t>De Santis Alexander</w:t>
+            </w:r>
+          </w:p>
+          <w:p>
+            <w:pPr>
+              <w:rPr>
+                <w:lang w:val="it-IT"/>
+              </w:rPr>
+            </w:pPr>
+            <w:r>
+              <w:rPr>
+                <w:lang w:val="it-IT"/>
+              </w:rPr>
+              <w:t>Esposito Alfonso</w:t>
+            </w:r>
           </w:p>
         </w:tc>
       </w:tr>
@@ -13061,6 +12393,38 @@
                 <w:lang w:val="it-IT"/>
               </w:rPr>
             </w:pPr>
+            <w:r>
+              <w:rPr>
+                <w:lang w:val="it-IT"/>
+              </w:rPr>
+              <w:t>Corvino Luigi,</w:t>
+            </w:r>
+          </w:p>
+          <w:p>
+            <w:pPr>
+              <w:rPr>
+                <w:lang w:val="it-IT"/>
+              </w:rPr>
+            </w:pPr>
+            <w:r>
+              <w:rPr>
+                <w:lang w:val="it-IT"/>
+              </w:rPr>
+              <w:t>De Santis Alexander</w:t>
+            </w:r>
+          </w:p>
+          <w:p>
+            <w:pPr>
+              <w:rPr>
+                <w:lang w:val="it-IT"/>
+              </w:rPr>
+            </w:pPr>
+            <w:r>
+              <w:rPr>
+                <w:lang w:val="it-IT"/>
+              </w:rPr>
+              <w:t>Esposito Alfonso</w:t>
+            </w:r>
           </w:p>
         </w:tc>
       </w:tr>
@@ -13181,6 +12545,39 @@
                 <w:lang w:val="it-IT"/>
               </w:rPr>
             </w:pPr>
+            <w:r>
+              <w:rPr>
+                <w:lang w:val="it-IT"/>
+              </w:rPr>
+              <w:t>Corvino Luigi,</w:t>
+            </w:r>
+          </w:p>
+          <w:p>
+            <w:pPr>
+              <w:rPr>
+                <w:lang w:val="it-IT"/>
+              </w:rPr>
+            </w:pPr>
+            <w:r>
+              <w:rPr>
+                <w:lang w:val="it-IT"/>
+              </w:rPr>
+              <w:t>De Santis Alexander</w:t>
+            </w:r>
+          </w:p>
+          <w:p>
+            <w:pPr>
+              <w:rPr>
+                <w:lang w:val="it-IT"/>
+              </w:rPr>
+            </w:pPr>
+            <w:r>
+              <w:rPr>
+                <w:lang w:val="it-IT"/>
+              </w:rPr>
+              <w:lastRenderedPageBreak/>
+              <w:t>Esposito Alfonso</w:t>
+            </w:r>
           </w:p>
         </w:tc>
       </w:tr>
@@ -13212,6 +12609,7 @@
               <w:rPr>
                 <w:lang w:val="it-IT"/>
               </w:rPr>
+              <w:lastRenderedPageBreak/>
               <w:t>15</w:t>
             </w:r>
           </w:p>
@@ -13301,6 +12699,38 @@
                 <w:lang w:val="it-IT"/>
               </w:rPr>
             </w:pPr>
+            <w:r>
+              <w:rPr>
+                <w:lang w:val="it-IT"/>
+              </w:rPr>
+              <w:t>Corvino Luigi,</w:t>
+            </w:r>
+          </w:p>
+          <w:p>
+            <w:pPr>
+              <w:rPr>
+                <w:lang w:val="it-IT"/>
+              </w:rPr>
+            </w:pPr>
+            <w:r>
+              <w:rPr>
+                <w:lang w:val="it-IT"/>
+              </w:rPr>
+              <w:t>De Santis Alexander</w:t>
+            </w:r>
+          </w:p>
+          <w:p>
+            <w:pPr>
+              <w:rPr>
+                <w:lang w:val="it-IT"/>
+              </w:rPr>
+            </w:pPr>
+            <w:r>
+              <w:rPr>
+                <w:lang w:val="it-IT"/>
+              </w:rPr>
+              <w:t>Esposito Alfonso</w:t>
+            </w:r>
           </w:p>
         </w:tc>
       </w:tr>
@@ -13421,6 +12851,38 @@
                 <w:lang w:val="it-IT"/>
               </w:rPr>
             </w:pPr>
+            <w:r>
+              <w:rPr>
+                <w:lang w:val="it-IT"/>
+              </w:rPr>
+              <w:t>Corvino Luigi,</w:t>
+            </w:r>
+          </w:p>
+          <w:p>
+            <w:pPr>
+              <w:rPr>
+                <w:lang w:val="it-IT"/>
+              </w:rPr>
+            </w:pPr>
+            <w:r>
+              <w:rPr>
+                <w:lang w:val="it-IT"/>
+              </w:rPr>
+              <w:t>De Santis Alexander</w:t>
+            </w:r>
+          </w:p>
+          <w:p>
+            <w:pPr>
+              <w:rPr>
+                <w:lang w:val="it-IT"/>
+              </w:rPr>
+            </w:pPr>
+            <w:r>
+              <w:rPr>
+                <w:lang w:val="it-IT"/>
+              </w:rPr>
+              <w:t>Esposito Alfonso</w:t>
+            </w:r>
           </w:p>
         </w:tc>
       </w:tr>
@@ -13541,6 +13003,38 @@
                 <w:lang w:val="it-IT"/>
               </w:rPr>
             </w:pPr>
+            <w:r>
+              <w:rPr>
+                <w:lang w:val="it-IT"/>
+              </w:rPr>
+              <w:t>Corvino Luigi,</w:t>
+            </w:r>
+          </w:p>
+          <w:p>
+            <w:pPr>
+              <w:rPr>
+                <w:lang w:val="it-IT"/>
+              </w:rPr>
+            </w:pPr>
+            <w:r>
+              <w:rPr>
+                <w:lang w:val="it-IT"/>
+              </w:rPr>
+              <w:t>De Santis Alexander</w:t>
+            </w:r>
+          </w:p>
+          <w:p>
+            <w:pPr>
+              <w:rPr>
+                <w:lang w:val="it-IT"/>
+              </w:rPr>
+            </w:pPr>
+            <w:r>
+              <w:rPr>
+                <w:lang w:val="it-IT"/>
+              </w:rPr>
+              <w:t>Esposito Alfonso</w:t>
+            </w:r>
           </w:p>
         </w:tc>
       </w:tr>
@@ -13550,7 +13044,7 @@
         <w:rPr>
           <w:sz w:val="24"/>
           <w:szCs w:val="24"/>
-          <w:lang w:val="en-US"/>
+          <w:lang w:val="it-IT"/>
         </w:rPr>
       </w:pPr>
     </w:p>
@@ -13559,7 +13053,7 @@
         <w:rPr>
           <w:sz w:val="24"/>
           <w:szCs w:val="24"/>
-          <w:lang w:val="en-US"/>
+          <w:lang w:val="it-IT"/>
         </w:rPr>
       </w:pPr>
     </w:p>
@@ -13568,14 +13062,14 @@
         <w:rPr>
           <w:sz w:val="24"/>
           <w:szCs w:val="24"/>
-          <w:lang w:val="en-US"/>
+          <w:lang w:val="it-IT"/>
         </w:rPr>
       </w:pPr>
     </w:p>
     <w:p>
       <w:pPr>
         <w:rPr>
-          <w:lang w:val="en-US"/>
+          <w:lang w:val="it-IT"/>
         </w:rPr>
       </w:pPr>
     </w:p>
@@ -14658,6 +14152,7 @@
   <w:style w:type="character" w:default="1" w:styleId="Carpredefinitoparagrafo">
     <w:name w:val="Default Paragraph Font"/>
     <w:uiPriority w:val="1"/>
+    <w:semiHidden/>
     <w:unhideWhenUsed/>
   </w:style>
   <w:style w:type="table" w:default="1" w:styleId="Tabellanormale">

</xml_diff>

<commit_message>
added Third Sprint documents and Final Presentation document
</commit_message>
<xml_diff>
--- a/ProgrammableCalculator/Product Backlog and Sprint Backlog/Product Backlog and next Sprint Backlog.docx
+++ b/ProgrammableCalculator/Product Backlog and Sprint Backlog/Product Backlog and next Sprint Backlog.docx
@@ -90,7 +90,6 @@
                 <w:szCs w:val="16"/>
               </w:rPr>
             </w:pPr>
-            <w:proofErr w:type="spellStart"/>
             <w:r>
               <w:rPr>
                 <w:sz w:val="16"/>
@@ -98,7 +97,6 @@
               </w:rPr>
               <w:t>Priority</w:t>
             </w:r>
-            <w:proofErr w:type="spellEnd"/>
           </w:p>
         </w:tc>
         <w:tc>
@@ -371,17 +369,8 @@
                 <w:sz w:val="16"/>
                 <w:szCs w:val="16"/>
               </w:rPr>
-              <w:t xml:space="preserve"> </w:t>
-            </w:r>
-            <w:proofErr w:type="spellStart"/>
-            <w:r>
-              <w:rPr>
-                <w:sz w:val="16"/>
-                <w:szCs w:val="16"/>
-              </w:rPr>
-              <w:t>Number</w:t>
-            </w:r>
-            <w:proofErr w:type="spellEnd"/>
+              <w:t xml:space="preserve"> Number</w:t>
+            </w:r>
           </w:p>
         </w:tc>
         <w:tc>
@@ -4457,6 +4446,15 @@
                 <w:szCs w:val="16"/>
               </w:rPr>
             </w:pPr>
+            <w:proofErr w:type="spellStart"/>
+            <w:r>
+              <w:rPr>
+                <w:sz w:val="16"/>
+                <w:szCs w:val="16"/>
+              </w:rPr>
+              <w:t>Done</w:t>
+            </w:r>
+            <w:proofErr w:type="spellEnd"/>
           </w:p>
         </w:tc>
       </w:tr>
@@ -4670,6 +4668,15 @@
                 <w:szCs w:val="16"/>
               </w:rPr>
             </w:pPr>
+            <w:proofErr w:type="spellStart"/>
+            <w:r>
+              <w:rPr>
+                <w:sz w:val="16"/>
+                <w:szCs w:val="16"/>
+              </w:rPr>
+              <w:t>Done</w:t>
+            </w:r>
+            <w:proofErr w:type="spellEnd"/>
           </w:p>
         </w:tc>
       </w:tr>
@@ -4883,6 +4890,15 @@
                 <w:szCs w:val="16"/>
               </w:rPr>
             </w:pPr>
+            <w:proofErr w:type="spellStart"/>
+            <w:r>
+              <w:rPr>
+                <w:sz w:val="16"/>
+                <w:szCs w:val="16"/>
+              </w:rPr>
+              <w:t>Done</w:t>
+            </w:r>
+            <w:proofErr w:type="spellEnd"/>
           </w:p>
         </w:tc>
       </w:tr>
@@ -5096,6 +5112,15 @@
                 <w:szCs w:val="16"/>
               </w:rPr>
             </w:pPr>
+            <w:proofErr w:type="spellStart"/>
+            <w:r>
+              <w:rPr>
+                <w:sz w:val="16"/>
+                <w:szCs w:val="16"/>
+              </w:rPr>
+              <w:t>Done</w:t>
+            </w:r>
+            <w:proofErr w:type="spellEnd"/>
           </w:p>
         </w:tc>
       </w:tr>
@@ -5319,6 +5344,15 @@
                 <w:szCs w:val="16"/>
               </w:rPr>
             </w:pPr>
+            <w:proofErr w:type="spellStart"/>
+            <w:r>
+              <w:rPr>
+                <w:sz w:val="16"/>
+                <w:szCs w:val="16"/>
+              </w:rPr>
+              <w:t>Done</w:t>
+            </w:r>
+            <w:proofErr w:type="spellEnd"/>
           </w:p>
         </w:tc>
       </w:tr>
@@ -6442,6 +6476,948 @@
               <w:rPr>
                 <w:sz w:val="16"/>
                 <w:szCs w:val="16"/>
+              </w:rPr>
+            </w:pPr>
+          </w:p>
+        </w:tc>
+      </w:tr>
+      <w:tr>
+        <w:tc>
+          <w:tcPr>
+            <w:tcW w:w="900" w:type="dxa"/>
+            <w:shd w:val="clear" w:color="auto" w:fill="auto"/>
+            <w:tcMar>
+              <w:top w:w="100" w:type="dxa"/>
+              <w:left w:w="100" w:type="dxa"/>
+              <w:bottom w:w="100" w:type="dxa"/>
+              <w:right w:w="100" w:type="dxa"/>
+            </w:tcMar>
+          </w:tcPr>
+          <w:p>
+            <w:pPr>
+              <w:widowControl w:val="0"/>
+              <w:pBdr>
+                <w:top w:val="nil"/>
+                <w:left w:val="nil"/>
+                <w:bottom w:val="nil"/>
+                <w:right w:val="nil"/>
+                <w:between w:val="nil"/>
+              </w:pBdr>
+              <w:spacing w:line="240" w:lineRule="auto"/>
+              <w:rPr>
+                <w:b/>
+                <w:sz w:val="16"/>
+                <w:szCs w:val="16"/>
+              </w:rPr>
+            </w:pPr>
+            <w:r>
+              <w:rPr>
+                <w:b/>
+                <w:sz w:val="16"/>
+                <w:szCs w:val="16"/>
+              </w:rPr>
+              <w:t>4</w:t>
+            </w:r>
+          </w:p>
+        </w:tc>
+        <w:tc>
+          <w:tcPr>
+            <w:tcW w:w="1395" w:type="dxa"/>
+            <w:shd w:val="clear" w:color="auto" w:fill="auto"/>
+            <w:tcMar>
+              <w:top w:w="100" w:type="dxa"/>
+              <w:left w:w="100" w:type="dxa"/>
+              <w:bottom w:w="100" w:type="dxa"/>
+              <w:right w:w="100" w:type="dxa"/>
+            </w:tcMar>
+          </w:tcPr>
+          <w:p>
+            <w:pPr>
+              <w:widowControl w:val="0"/>
+              <w:pBdr>
+                <w:top w:val="nil"/>
+                <w:left w:val="nil"/>
+                <w:bottom w:val="nil"/>
+                <w:right w:val="nil"/>
+                <w:between w:val="nil"/>
+              </w:pBdr>
+              <w:spacing w:line="240" w:lineRule="auto"/>
+              <w:rPr>
+                <w:sz w:val="16"/>
+                <w:szCs w:val="16"/>
+                <w:lang w:val="en-US"/>
+              </w:rPr>
+            </w:pPr>
+            <w:r>
+              <w:rPr>
+                <w:rFonts w:eastAsia="Times New Roman"/>
+                <w:color w:val="000000"/>
+                <w:sz w:val="16"/>
+                <w:szCs w:val="16"/>
+                <w:lang w:val="en-US"/>
+              </w:rPr>
+              <w:t xml:space="preserve">Refactoring the </w:t>
+            </w:r>
+            <w:proofErr w:type="gramStart"/>
+            <w:r>
+              <w:rPr>
+                <w:rFonts w:eastAsia="Times New Roman"/>
+                <w:color w:val="000000"/>
+                <w:sz w:val="16"/>
+                <w:szCs w:val="16"/>
+                <w:lang w:val="en-US"/>
+              </w:rPr>
+              <w:t>elaborateInput(</w:t>
+            </w:r>
+            <w:proofErr w:type="gramEnd"/>
+            <w:r>
+              <w:rPr>
+                <w:rFonts w:eastAsia="Times New Roman"/>
+                <w:color w:val="000000"/>
+                <w:sz w:val="16"/>
+                <w:szCs w:val="16"/>
+                <w:lang w:val="en-US"/>
+              </w:rPr>
+              <w:t>) method in the ProgrammableCalculatorController class</w:t>
+            </w:r>
+          </w:p>
+        </w:tc>
+        <w:tc>
+          <w:tcPr>
+            <w:tcW w:w="585" w:type="dxa"/>
+            <w:shd w:val="clear" w:color="auto" w:fill="auto"/>
+            <w:tcMar>
+              <w:top w:w="100" w:type="dxa"/>
+              <w:left w:w="100" w:type="dxa"/>
+              <w:bottom w:w="100" w:type="dxa"/>
+              <w:right w:w="100" w:type="dxa"/>
+            </w:tcMar>
+          </w:tcPr>
+          <w:p>
+            <w:pPr>
+              <w:widowControl w:val="0"/>
+              <w:pBdr>
+                <w:top w:val="nil"/>
+                <w:left w:val="nil"/>
+                <w:bottom w:val="nil"/>
+                <w:right w:val="nil"/>
+                <w:between w:val="nil"/>
+              </w:pBdr>
+              <w:spacing w:line="240" w:lineRule="auto"/>
+              <w:rPr>
+                <w:b/>
+                <w:sz w:val="16"/>
+                <w:szCs w:val="16"/>
+              </w:rPr>
+            </w:pPr>
+            <w:r>
+              <w:rPr>
+                <w:b/>
+                <w:sz w:val="16"/>
+                <w:szCs w:val="16"/>
+              </w:rPr>
+              <w:t>TD 1.0</w:t>
+            </w:r>
+          </w:p>
+        </w:tc>
+        <w:tc>
+          <w:tcPr>
+            <w:tcW w:w="5635" w:type="dxa"/>
+            <w:shd w:val="clear" w:color="auto" w:fill="auto"/>
+            <w:tcMar>
+              <w:top w:w="100" w:type="dxa"/>
+              <w:left w:w="100" w:type="dxa"/>
+              <w:bottom w:w="100" w:type="dxa"/>
+              <w:right w:w="100" w:type="dxa"/>
+            </w:tcMar>
+          </w:tcPr>
+          <w:p>
+            <w:pPr>
+              <w:widowControl w:val="0"/>
+              <w:pBdr>
+                <w:top w:val="nil"/>
+                <w:left w:val="nil"/>
+                <w:bottom w:val="nil"/>
+                <w:right w:val="nil"/>
+                <w:between w:val="nil"/>
+              </w:pBdr>
+              <w:spacing w:line="240" w:lineRule="auto"/>
+              <w:rPr>
+                <w:sz w:val="16"/>
+                <w:szCs w:val="16"/>
+                <w:lang w:val="en-US"/>
+              </w:rPr>
+            </w:pPr>
+          </w:p>
+        </w:tc>
+        <w:tc>
+          <w:tcPr>
+            <w:tcW w:w="720" w:type="dxa"/>
+            <w:shd w:val="clear" w:color="auto" w:fill="auto"/>
+            <w:tcMar>
+              <w:top w:w="100" w:type="dxa"/>
+              <w:left w:w="100" w:type="dxa"/>
+              <w:bottom w:w="100" w:type="dxa"/>
+              <w:right w:w="100" w:type="dxa"/>
+            </w:tcMar>
+          </w:tcPr>
+          <w:p>
+            <w:pPr>
+              <w:widowControl w:val="0"/>
+              <w:pBdr>
+                <w:top w:val="nil"/>
+                <w:left w:val="nil"/>
+                <w:bottom w:val="nil"/>
+                <w:right w:val="nil"/>
+                <w:between w:val="nil"/>
+              </w:pBdr>
+              <w:spacing w:line="240" w:lineRule="auto"/>
+              <w:rPr>
+                <w:sz w:val="16"/>
+                <w:szCs w:val="16"/>
+              </w:rPr>
+            </w:pPr>
+            <w:r>
+              <w:rPr>
+                <w:sz w:val="16"/>
+                <w:szCs w:val="16"/>
+              </w:rPr>
+              <w:t>13</w:t>
+            </w:r>
+          </w:p>
+        </w:tc>
+        <w:tc>
+          <w:tcPr>
+            <w:tcW w:w="720" w:type="dxa"/>
+          </w:tcPr>
+          <w:p>
+            <w:pPr>
+              <w:widowControl w:val="0"/>
+              <w:pBdr>
+                <w:top w:val="nil"/>
+                <w:left w:val="nil"/>
+                <w:bottom w:val="nil"/>
+                <w:right w:val="nil"/>
+                <w:between w:val="nil"/>
+              </w:pBdr>
+              <w:spacing w:line="240" w:lineRule="auto"/>
+              <w:rPr>
+                <w:sz w:val="16"/>
+                <w:szCs w:val="16"/>
+              </w:rPr>
+            </w:pPr>
+            <w:proofErr w:type="spellStart"/>
+            <w:r>
+              <w:rPr>
+                <w:sz w:val="16"/>
+                <w:szCs w:val="16"/>
+              </w:rPr>
+              <w:t>Done</w:t>
+            </w:r>
+            <w:proofErr w:type="spellEnd"/>
+          </w:p>
+        </w:tc>
+      </w:tr>
+      <w:tr>
+        <w:tc>
+          <w:tcPr>
+            <w:tcW w:w="900" w:type="dxa"/>
+            <w:shd w:val="clear" w:color="auto" w:fill="auto"/>
+            <w:tcMar>
+              <w:top w:w="100" w:type="dxa"/>
+              <w:left w:w="100" w:type="dxa"/>
+              <w:bottom w:w="100" w:type="dxa"/>
+              <w:right w:w="100" w:type="dxa"/>
+            </w:tcMar>
+          </w:tcPr>
+          <w:p>
+            <w:pPr>
+              <w:widowControl w:val="0"/>
+              <w:pBdr>
+                <w:top w:val="nil"/>
+                <w:left w:val="nil"/>
+                <w:bottom w:val="nil"/>
+                <w:right w:val="nil"/>
+                <w:between w:val="nil"/>
+              </w:pBdr>
+              <w:spacing w:line="240" w:lineRule="auto"/>
+              <w:rPr>
+                <w:b/>
+                <w:sz w:val="16"/>
+                <w:szCs w:val="16"/>
+              </w:rPr>
+            </w:pPr>
+            <w:r>
+              <w:rPr>
+                <w:b/>
+                <w:sz w:val="16"/>
+                <w:szCs w:val="16"/>
+              </w:rPr>
+              <w:t>4</w:t>
+            </w:r>
+          </w:p>
+        </w:tc>
+        <w:tc>
+          <w:tcPr>
+            <w:tcW w:w="1395" w:type="dxa"/>
+            <w:shd w:val="clear" w:color="auto" w:fill="auto"/>
+            <w:tcMar>
+              <w:top w:w="100" w:type="dxa"/>
+              <w:left w:w="100" w:type="dxa"/>
+              <w:bottom w:w="100" w:type="dxa"/>
+              <w:right w:w="100" w:type="dxa"/>
+            </w:tcMar>
+          </w:tcPr>
+          <w:p>
+            <w:pPr>
+              <w:widowControl w:val="0"/>
+              <w:pBdr>
+                <w:top w:val="nil"/>
+                <w:left w:val="nil"/>
+                <w:bottom w:val="nil"/>
+                <w:right w:val="nil"/>
+                <w:between w:val="nil"/>
+              </w:pBdr>
+              <w:spacing w:line="240" w:lineRule="auto"/>
+              <w:rPr>
+                <w:rFonts w:eastAsia="Times New Roman"/>
+                <w:color w:val="000000"/>
+                <w:sz w:val="16"/>
+                <w:szCs w:val="16"/>
+                <w:lang w:val="en-US"/>
+              </w:rPr>
+            </w:pPr>
+            <w:r>
+              <w:rPr>
+                <w:rFonts w:eastAsia="Times New Roman"/>
+                <w:color w:val="000000"/>
+                <w:sz w:val="16"/>
+                <w:szCs w:val="16"/>
+                <w:lang w:val="en-US"/>
+              </w:rPr>
+              <w:t>Inserting a number with two imaginary parts</w:t>
+            </w:r>
+          </w:p>
+        </w:tc>
+        <w:tc>
+          <w:tcPr>
+            <w:tcW w:w="585" w:type="dxa"/>
+            <w:shd w:val="clear" w:color="auto" w:fill="auto"/>
+            <w:tcMar>
+              <w:top w:w="100" w:type="dxa"/>
+              <w:left w:w="100" w:type="dxa"/>
+              <w:bottom w:w="100" w:type="dxa"/>
+              <w:right w:w="100" w:type="dxa"/>
+            </w:tcMar>
+          </w:tcPr>
+          <w:p>
+            <w:pPr>
+              <w:widowControl w:val="0"/>
+              <w:pBdr>
+                <w:top w:val="nil"/>
+                <w:left w:val="nil"/>
+                <w:bottom w:val="nil"/>
+                <w:right w:val="nil"/>
+                <w:between w:val="nil"/>
+              </w:pBdr>
+              <w:spacing w:line="240" w:lineRule="auto"/>
+              <w:rPr>
+                <w:b/>
+                <w:sz w:val="16"/>
+                <w:szCs w:val="16"/>
+                <w:lang w:val="en-US"/>
+              </w:rPr>
+            </w:pPr>
+            <w:r>
+              <w:rPr>
+                <w:b/>
+                <w:sz w:val="16"/>
+                <w:szCs w:val="16"/>
+                <w:lang w:val="en-US"/>
+              </w:rPr>
+              <w:t>Bug 1.0</w:t>
+            </w:r>
+          </w:p>
+        </w:tc>
+        <w:tc>
+          <w:tcPr>
+            <w:tcW w:w="5635" w:type="dxa"/>
+            <w:shd w:val="clear" w:color="auto" w:fill="auto"/>
+            <w:tcMar>
+              <w:top w:w="100" w:type="dxa"/>
+              <w:left w:w="100" w:type="dxa"/>
+              <w:bottom w:w="100" w:type="dxa"/>
+              <w:right w:w="100" w:type="dxa"/>
+            </w:tcMar>
+          </w:tcPr>
+          <w:p>
+            <w:pPr>
+              <w:widowControl w:val="0"/>
+              <w:pBdr>
+                <w:top w:val="nil"/>
+                <w:left w:val="nil"/>
+                <w:bottom w:val="nil"/>
+                <w:right w:val="nil"/>
+                <w:between w:val="nil"/>
+              </w:pBdr>
+              <w:spacing w:line="240" w:lineRule="auto"/>
+              <w:rPr>
+                <w:sz w:val="16"/>
+                <w:szCs w:val="16"/>
+                <w:lang w:val="en-US"/>
+              </w:rPr>
+            </w:pPr>
+          </w:p>
+        </w:tc>
+        <w:tc>
+          <w:tcPr>
+            <w:tcW w:w="720" w:type="dxa"/>
+            <w:shd w:val="clear" w:color="auto" w:fill="auto"/>
+            <w:tcMar>
+              <w:top w:w="100" w:type="dxa"/>
+              <w:left w:w="100" w:type="dxa"/>
+              <w:bottom w:w="100" w:type="dxa"/>
+              <w:right w:w="100" w:type="dxa"/>
+            </w:tcMar>
+          </w:tcPr>
+          <w:p>
+            <w:pPr>
+              <w:widowControl w:val="0"/>
+              <w:pBdr>
+                <w:top w:val="nil"/>
+                <w:left w:val="nil"/>
+                <w:bottom w:val="nil"/>
+                <w:right w:val="nil"/>
+                <w:between w:val="nil"/>
+              </w:pBdr>
+              <w:spacing w:line="240" w:lineRule="auto"/>
+              <w:rPr>
+                <w:sz w:val="16"/>
+                <w:szCs w:val="16"/>
+                <w:lang w:val="en-US"/>
+              </w:rPr>
+            </w:pPr>
+            <w:r>
+              <w:rPr>
+                <w:sz w:val="16"/>
+                <w:szCs w:val="16"/>
+                <w:lang w:val="en-US"/>
+              </w:rPr>
+              <w:t>1</w:t>
+            </w:r>
+          </w:p>
+        </w:tc>
+        <w:tc>
+          <w:tcPr>
+            <w:tcW w:w="720" w:type="dxa"/>
+          </w:tcPr>
+          <w:p>
+            <w:pPr>
+              <w:widowControl w:val="0"/>
+              <w:pBdr>
+                <w:top w:val="nil"/>
+                <w:left w:val="nil"/>
+                <w:bottom w:val="nil"/>
+                <w:right w:val="nil"/>
+                <w:between w:val="nil"/>
+              </w:pBdr>
+              <w:spacing w:line="240" w:lineRule="auto"/>
+              <w:rPr>
+                <w:sz w:val="16"/>
+                <w:szCs w:val="16"/>
+                <w:lang w:val="en-US"/>
+              </w:rPr>
+            </w:pPr>
+            <w:r>
+              <w:rPr>
+                <w:sz w:val="16"/>
+                <w:szCs w:val="16"/>
+                <w:lang w:val="en-US"/>
+              </w:rPr>
+              <w:t>Done</w:t>
+            </w:r>
+          </w:p>
+        </w:tc>
+      </w:tr>
+      <w:tr>
+        <w:tc>
+          <w:tcPr>
+            <w:tcW w:w="900" w:type="dxa"/>
+            <w:shd w:val="clear" w:color="auto" w:fill="auto"/>
+            <w:tcMar>
+              <w:top w:w="100" w:type="dxa"/>
+              <w:left w:w="100" w:type="dxa"/>
+              <w:bottom w:w="100" w:type="dxa"/>
+              <w:right w:w="100" w:type="dxa"/>
+            </w:tcMar>
+          </w:tcPr>
+          <w:p>
+            <w:pPr>
+              <w:widowControl w:val="0"/>
+              <w:pBdr>
+                <w:top w:val="nil"/>
+                <w:left w:val="nil"/>
+                <w:bottom w:val="nil"/>
+                <w:right w:val="nil"/>
+                <w:between w:val="nil"/>
+              </w:pBdr>
+              <w:spacing w:line="240" w:lineRule="auto"/>
+              <w:rPr>
+                <w:b/>
+                <w:sz w:val="16"/>
+                <w:szCs w:val="16"/>
+              </w:rPr>
+            </w:pPr>
+            <w:r>
+              <w:rPr>
+                <w:b/>
+                <w:sz w:val="16"/>
+                <w:szCs w:val="16"/>
+              </w:rPr>
+              <w:t>5</w:t>
+            </w:r>
+          </w:p>
+        </w:tc>
+        <w:tc>
+          <w:tcPr>
+            <w:tcW w:w="1395" w:type="dxa"/>
+            <w:shd w:val="clear" w:color="auto" w:fill="auto"/>
+            <w:tcMar>
+              <w:top w:w="100" w:type="dxa"/>
+              <w:left w:w="100" w:type="dxa"/>
+              <w:bottom w:w="100" w:type="dxa"/>
+              <w:right w:w="100" w:type="dxa"/>
+            </w:tcMar>
+          </w:tcPr>
+          <w:p>
+            <w:pPr>
+              <w:widowControl w:val="0"/>
+              <w:pBdr>
+                <w:top w:val="nil"/>
+                <w:left w:val="nil"/>
+                <w:bottom w:val="nil"/>
+                <w:right w:val="nil"/>
+                <w:between w:val="nil"/>
+              </w:pBdr>
+              <w:spacing w:line="240" w:lineRule="auto"/>
+              <w:rPr>
+                <w:rFonts w:eastAsia="Times New Roman"/>
+                <w:color w:val="000000"/>
+                <w:sz w:val="16"/>
+                <w:szCs w:val="16"/>
+                <w:lang w:val="en-US"/>
+              </w:rPr>
+            </w:pPr>
+            <w:r>
+              <w:rPr>
+                <w:rFonts w:eastAsia="Times New Roman"/>
+                <w:color w:val="000000"/>
+                <w:sz w:val="16"/>
+                <w:szCs w:val="16"/>
+                <w:lang w:val="en-US"/>
+              </w:rPr>
+              <w:t xml:space="preserve">Refactoring the check input methods in the </w:t>
+            </w:r>
+            <w:proofErr w:type="spellStart"/>
+            <w:r>
+              <w:rPr>
+                <w:rFonts w:eastAsia="Times New Roman"/>
+                <w:color w:val="000000"/>
+                <w:sz w:val="16"/>
+                <w:szCs w:val="16"/>
+                <w:lang w:val="en-US"/>
+              </w:rPr>
+              <w:t>ProgrammableCalculatorGUI</w:t>
+            </w:r>
+            <w:proofErr w:type="spellEnd"/>
+            <w:r>
+              <w:rPr>
+                <w:rFonts w:eastAsia="Times New Roman"/>
+                <w:color w:val="000000"/>
+                <w:sz w:val="16"/>
+                <w:szCs w:val="16"/>
+                <w:lang w:val="en-US"/>
+              </w:rPr>
+              <w:t xml:space="preserve"> </w:t>
+            </w:r>
+            <w:r>
+              <w:rPr>
+                <w:rFonts w:eastAsia="Times New Roman"/>
+                <w:color w:val="000000"/>
+                <w:sz w:val="16"/>
+                <w:szCs w:val="16"/>
+                <w:lang w:val="en-US"/>
+              </w:rPr>
+              <w:lastRenderedPageBreak/>
+              <w:t>class</w:t>
+            </w:r>
+          </w:p>
+        </w:tc>
+        <w:tc>
+          <w:tcPr>
+            <w:tcW w:w="585" w:type="dxa"/>
+            <w:shd w:val="clear" w:color="auto" w:fill="auto"/>
+            <w:tcMar>
+              <w:top w:w="100" w:type="dxa"/>
+              <w:left w:w="100" w:type="dxa"/>
+              <w:bottom w:w="100" w:type="dxa"/>
+              <w:right w:w="100" w:type="dxa"/>
+            </w:tcMar>
+          </w:tcPr>
+          <w:p>
+            <w:pPr>
+              <w:widowControl w:val="0"/>
+              <w:pBdr>
+                <w:top w:val="nil"/>
+                <w:left w:val="nil"/>
+                <w:bottom w:val="nil"/>
+                <w:right w:val="nil"/>
+                <w:between w:val="nil"/>
+              </w:pBdr>
+              <w:spacing w:line="240" w:lineRule="auto"/>
+              <w:rPr>
+                <w:b/>
+                <w:sz w:val="16"/>
+                <w:szCs w:val="16"/>
+                <w:lang w:val="en-US"/>
+              </w:rPr>
+            </w:pPr>
+            <w:r>
+              <w:rPr>
+                <w:b/>
+                <w:sz w:val="16"/>
+                <w:szCs w:val="16"/>
+                <w:lang w:val="en-US"/>
+              </w:rPr>
+              <w:lastRenderedPageBreak/>
+              <w:t>TD 2.0</w:t>
+            </w:r>
+          </w:p>
+        </w:tc>
+        <w:tc>
+          <w:tcPr>
+            <w:tcW w:w="5635" w:type="dxa"/>
+            <w:shd w:val="clear" w:color="auto" w:fill="auto"/>
+            <w:tcMar>
+              <w:top w:w="100" w:type="dxa"/>
+              <w:left w:w="100" w:type="dxa"/>
+              <w:bottom w:w="100" w:type="dxa"/>
+              <w:right w:w="100" w:type="dxa"/>
+            </w:tcMar>
+          </w:tcPr>
+          <w:p>
+            <w:pPr>
+              <w:widowControl w:val="0"/>
+              <w:pBdr>
+                <w:top w:val="nil"/>
+                <w:left w:val="nil"/>
+                <w:bottom w:val="nil"/>
+                <w:right w:val="nil"/>
+                <w:between w:val="nil"/>
+              </w:pBdr>
+              <w:spacing w:line="240" w:lineRule="auto"/>
+              <w:rPr>
+                <w:sz w:val="16"/>
+                <w:szCs w:val="16"/>
+                <w:lang w:val="en-US"/>
+              </w:rPr>
+            </w:pPr>
+          </w:p>
+        </w:tc>
+        <w:tc>
+          <w:tcPr>
+            <w:tcW w:w="720" w:type="dxa"/>
+            <w:shd w:val="clear" w:color="auto" w:fill="auto"/>
+            <w:tcMar>
+              <w:top w:w="100" w:type="dxa"/>
+              <w:left w:w="100" w:type="dxa"/>
+              <w:bottom w:w="100" w:type="dxa"/>
+              <w:right w:w="100" w:type="dxa"/>
+            </w:tcMar>
+          </w:tcPr>
+          <w:p>
+            <w:pPr>
+              <w:widowControl w:val="0"/>
+              <w:pBdr>
+                <w:top w:val="nil"/>
+                <w:left w:val="nil"/>
+                <w:bottom w:val="nil"/>
+                <w:right w:val="nil"/>
+                <w:between w:val="nil"/>
+              </w:pBdr>
+              <w:spacing w:line="240" w:lineRule="auto"/>
+              <w:rPr>
+                <w:sz w:val="16"/>
+                <w:szCs w:val="16"/>
+                <w:lang w:val="en-US"/>
+              </w:rPr>
+            </w:pPr>
+            <w:r>
+              <w:rPr>
+                <w:sz w:val="16"/>
+                <w:szCs w:val="16"/>
+                <w:lang w:val="en-US"/>
+              </w:rPr>
+              <w:t>13</w:t>
+            </w:r>
+          </w:p>
+        </w:tc>
+        <w:tc>
+          <w:tcPr>
+            <w:tcW w:w="720" w:type="dxa"/>
+          </w:tcPr>
+          <w:p>
+            <w:pPr>
+              <w:widowControl w:val="0"/>
+              <w:pBdr>
+                <w:top w:val="nil"/>
+                <w:left w:val="nil"/>
+                <w:bottom w:val="nil"/>
+                <w:right w:val="nil"/>
+                <w:between w:val="nil"/>
+              </w:pBdr>
+              <w:spacing w:line="240" w:lineRule="auto"/>
+              <w:rPr>
+                <w:sz w:val="16"/>
+                <w:szCs w:val="16"/>
+                <w:lang w:val="en-US"/>
+              </w:rPr>
+            </w:pPr>
+          </w:p>
+        </w:tc>
+      </w:tr>
+      <w:tr>
+        <w:tc>
+          <w:tcPr>
+            <w:tcW w:w="900" w:type="dxa"/>
+            <w:shd w:val="clear" w:color="auto" w:fill="auto"/>
+            <w:tcMar>
+              <w:top w:w="100" w:type="dxa"/>
+              <w:left w:w="100" w:type="dxa"/>
+              <w:bottom w:w="100" w:type="dxa"/>
+              <w:right w:w="100" w:type="dxa"/>
+            </w:tcMar>
+          </w:tcPr>
+          <w:p>
+            <w:pPr>
+              <w:widowControl w:val="0"/>
+              <w:pBdr>
+                <w:top w:val="nil"/>
+                <w:left w:val="nil"/>
+                <w:bottom w:val="nil"/>
+                <w:right w:val="nil"/>
+                <w:between w:val="nil"/>
+              </w:pBdr>
+              <w:spacing w:line="240" w:lineRule="auto"/>
+              <w:rPr>
+                <w:b/>
+                <w:sz w:val="16"/>
+                <w:szCs w:val="16"/>
+                <w:lang w:val="en-US"/>
+              </w:rPr>
+            </w:pPr>
+            <w:r>
+              <w:rPr>
+                <w:b/>
+                <w:sz w:val="16"/>
+                <w:szCs w:val="16"/>
+                <w:lang w:val="en-US"/>
+              </w:rPr>
+              <w:t>5</w:t>
+            </w:r>
+          </w:p>
+        </w:tc>
+        <w:tc>
+          <w:tcPr>
+            <w:tcW w:w="1395" w:type="dxa"/>
+            <w:shd w:val="clear" w:color="auto" w:fill="auto"/>
+            <w:tcMar>
+              <w:top w:w="100" w:type="dxa"/>
+              <w:left w:w="100" w:type="dxa"/>
+              <w:bottom w:w="100" w:type="dxa"/>
+              <w:right w:w="100" w:type="dxa"/>
+            </w:tcMar>
+          </w:tcPr>
+          <w:p>
+            <w:pPr>
+              <w:widowControl w:val="0"/>
+              <w:pBdr>
+                <w:top w:val="nil"/>
+                <w:left w:val="nil"/>
+                <w:bottom w:val="nil"/>
+                <w:right w:val="nil"/>
+                <w:between w:val="nil"/>
+              </w:pBdr>
+              <w:spacing w:line="240" w:lineRule="auto"/>
+              <w:rPr>
+                <w:rFonts w:eastAsia="Times New Roman"/>
+                <w:color w:val="000000"/>
+                <w:sz w:val="16"/>
+                <w:szCs w:val="16"/>
+                <w:lang w:val="en-US"/>
+              </w:rPr>
+            </w:pPr>
+            <w:r>
+              <w:rPr>
+                <w:rFonts w:eastAsia="Times New Roman"/>
+                <w:color w:val="000000"/>
+                <w:sz w:val="16"/>
+                <w:szCs w:val="16"/>
+                <w:lang w:val="en-US"/>
+              </w:rPr>
+              <w:t xml:space="preserve">Refactoring the Operation classes to add an </w:t>
+            </w:r>
+            <w:proofErr w:type="gramStart"/>
+            <w:r>
+              <w:rPr>
+                <w:rFonts w:eastAsia="Times New Roman"/>
+                <w:color w:val="000000"/>
+                <w:sz w:val="16"/>
+                <w:szCs w:val="16"/>
+                <w:lang w:val="en-US"/>
+              </w:rPr>
+              <w:t>undo(</w:t>
+            </w:r>
+            <w:proofErr w:type="gramEnd"/>
+            <w:r>
+              <w:rPr>
+                <w:rFonts w:eastAsia="Times New Roman"/>
+                <w:color w:val="000000"/>
+                <w:sz w:val="16"/>
+                <w:szCs w:val="16"/>
+                <w:lang w:val="en-US"/>
+              </w:rPr>
+              <w:t>) method for the user-defined operation problem</w:t>
+            </w:r>
+          </w:p>
+        </w:tc>
+        <w:tc>
+          <w:tcPr>
+            <w:tcW w:w="585" w:type="dxa"/>
+            <w:shd w:val="clear" w:color="auto" w:fill="auto"/>
+            <w:tcMar>
+              <w:top w:w="100" w:type="dxa"/>
+              <w:left w:w="100" w:type="dxa"/>
+              <w:bottom w:w="100" w:type="dxa"/>
+              <w:right w:w="100" w:type="dxa"/>
+            </w:tcMar>
+          </w:tcPr>
+          <w:p>
+            <w:pPr>
+              <w:widowControl w:val="0"/>
+              <w:pBdr>
+                <w:top w:val="nil"/>
+                <w:left w:val="nil"/>
+                <w:bottom w:val="nil"/>
+                <w:right w:val="nil"/>
+                <w:between w:val="nil"/>
+              </w:pBdr>
+              <w:spacing w:line="240" w:lineRule="auto"/>
+              <w:rPr>
+                <w:b/>
+                <w:sz w:val="16"/>
+                <w:szCs w:val="16"/>
+                <w:lang w:val="en-US"/>
+              </w:rPr>
+            </w:pPr>
+            <w:r>
+              <w:rPr>
+                <w:b/>
+                <w:sz w:val="16"/>
+                <w:szCs w:val="16"/>
+                <w:lang w:val="en-US"/>
+              </w:rPr>
+              <w:t>TD 3.0</w:t>
+            </w:r>
+          </w:p>
+        </w:tc>
+        <w:tc>
+          <w:tcPr>
+            <w:tcW w:w="5635" w:type="dxa"/>
+            <w:shd w:val="clear" w:color="auto" w:fill="auto"/>
+            <w:tcMar>
+              <w:top w:w="100" w:type="dxa"/>
+              <w:left w:w="100" w:type="dxa"/>
+              <w:bottom w:w="100" w:type="dxa"/>
+              <w:right w:w="100" w:type="dxa"/>
+            </w:tcMar>
+          </w:tcPr>
+          <w:p>
+            <w:pPr>
+              <w:widowControl w:val="0"/>
+              <w:pBdr>
+                <w:top w:val="nil"/>
+                <w:left w:val="nil"/>
+                <w:bottom w:val="nil"/>
+                <w:right w:val="nil"/>
+                <w:between w:val="nil"/>
+              </w:pBdr>
+              <w:spacing w:line="240" w:lineRule="auto"/>
+              <w:rPr>
+                <w:sz w:val="16"/>
+                <w:szCs w:val="16"/>
+                <w:lang w:val="en-US"/>
+              </w:rPr>
+            </w:pPr>
+          </w:p>
+        </w:tc>
+        <w:tc>
+          <w:tcPr>
+            <w:tcW w:w="720" w:type="dxa"/>
+            <w:shd w:val="clear" w:color="auto" w:fill="auto"/>
+            <w:tcMar>
+              <w:top w:w="100" w:type="dxa"/>
+              <w:left w:w="100" w:type="dxa"/>
+              <w:bottom w:w="100" w:type="dxa"/>
+              <w:right w:w="100" w:type="dxa"/>
+            </w:tcMar>
+          </w:tcPr>
+          <w:p>
+            <w:pPr>
+              <w:widowControl w:val="0"/>
+              <w:pBdr>
+                <w:top w:val="nil"/>
+                <w:left w:val="nil"/>
+                <w:bottom w:val="nil"/>
+                <w:right w:val="nil"/>
+                <w:between w:val="nil"/>
+              </w:pBdr>
+              <w:spacing w:line="240" w:lineRule="auto"/>
+              <w:rPr>
+                <w:sz w:val="16"/>
+                <w:szCs w:val="16"/>
+                <w:lang w:val="en-US"/>
+              </w:rPr>
+            </w:pPr>
+            <w:r>
+              <w:rPr>
+                <w:sz w:val="16"/>
+                <w:szCs w:val="16"/>
+                <w:lang w:val="en-US"/>
+              </w:rPr>
+              <w:t>8</w:t>
+            </w:r>
+          </w:p>
+        </w:tc>
+        <w:tc>
+          <w:tcPr>
+            <w:tcW w:w="720" w:type="dxa"/>
+          </w:tcPr>
+          <w:p>
+            <w:pPr>
+              <w:widowControl w:val="0"/>
+              <w:pBdr>
+                <w:top w:val="nil"/>
+                <w:left w:val="nil"/>
+                <w:bottom w:val="nil"/>
+                <w:right w:val="nil"/>
+                <w:between w:val="nil"/>
+              </w:pBdr>
+              <w:spacing w:line="240" w:lineRule="auto"/>
+              <w:rPr>
+                <w:sz w:val="16"/>
+                <w:szCs w:val="16"/>
+                <w:lang w:val="en-US"/>
               </w:rPr>
             </w:pPr>
           </w:p>
@@ -6454,6 +7430,7 @@
           <w:b/>
           <w:sz w:val="28"/>
           <w:szCs w:val="28"/>
+          <w:lang w:val="en-US"/>
         </w:rPr>
       </w:pPr>
     </w:p>
@@ -6463,6 +7440,7 @@
           <w:b/>
           <w:sz w:val="28"/>
           <w:szCs w:val="28"/>
+          <w:lang w:val="en-US"/>
         </w:rPr>
       </w:pPr>
     </w:p>
@@ -6472,6 +7450,7 @@
           <w:b/>
           <w:sz w:val="28"/>
           <w:szCs w:val="28"/>
+          <w:lang w:val="en-US"/>
         </w:rPr>
       </w:pPr>
     </w:p>
@@ -6481,6 +7460,7 @@
           <w:b/>
           <w:sz w:val="28"/>
           <w:szCs w:val="28"/>
+          <w:lang w:val="en-US"/>
         </w:rPr>
       </w:pPr>
     </w:p>
@@ -6490,6 +7470,7 @@
           <w:b/>
           <w:sz w:val="28"/>
           <w:szCs w:val="28"/>
+          <w:lang w:val="en-US"/>
         </w:rPr>
       </w:pPr>
     </w:p>
@@ -6499,6 +7480,7 @@
           <w:b/>
           <w:sz w:val="28"/>
           <w:szCs w:val="28"/>
+          <w:lang w:val="en-US"/>
         </w:rPr>
       </w:pPr>
     </w:p>
@@ -6508,6 +7490,7 @@
           <w:b/>
           <w:sz w:val="28"/>
           <w:szCs w:val="28"/>
+          <w:lang w:val="en-US"/>
         </w:rPr>
       </w:pPr>
     </w:p>
@@ -6517,6 +7500,7 @@
           <w:b/>
           <w:sz w:val="28"/>
           <w:szCs w:val="28"/>
+          <w:lang w:val="en-US"/>
         </w:rPr>
       </w:pPr>
     </w:p>
@@ -6526,6 +7510,7 @@
           <w:b/>
           <w:sz w:val="28"/>
           <w:szCs w:val="28"/>
+          <w:lang w:val="en-US"/>
         </w:rPr>
       </w:pPr>
     </w:p>
@@ -6545,7 +7530,6 @@
           <w:szCs w:val="28"/>
           <w:lang w:val="en-US"/>
         </w:rPr>
-        <w:lastRenderedPageBreak/>
         <w:t>Sprint Backlog</w:t>
       </w:r>
     </w:p>
@@ -7105,17 +8089,8 @@
                 <w:sz w:val="16"/>
                 <w:szCs w:val="16"/>
               </w:rPr>
-              <w:t xml:space="preserve"> </w:t>
-            </w:r>
-            <w:proofErr w:type="spellStart"/>
-            <w:r>
-              <w:rPr>
-                <w:sz w:val="16"/>
-                <w:szCs w:val="16"/>
-              </w:rPr>
-              <w:t>Number</w:t>
-            </w:r>
-            <w:proofErr w:type="spellEnd"/>
+              <w:t xml:space="preserve"> Number</w:t>
+            </w:r>
           </w:p>
         </w:tc>
         <w:tc>
@@ -7337,17 +8312,8 @@
                 <w:sz w:val="16"/>
                 <w:szCs w:val="16"/>
               </w:rPr>
-              <w:t xml:space="preserve"> </w:t>
-            </w:r>
-            <w:proofErr w:type="spellStart"/>
-            <w:r>
-              <w:rPr>
-                <w:sz w:val="16"/>
-                <w:szCs w:val="16"/>
-              </w:rPr>
-              <w:t>Number</w:t>
-            </w:r>
-            <w:proofErr w:type="spellEnd"/>
+              <w:t xml:space="preserve"> Number</w:t>
+            </w:r>
           </w:p>
         </w:tc>
         <w:tc>
@@ -7573,17 +8539,8 @@
                 <w:sz w:val="16"/>
                 <w:szCs w:val="16"/>
               </w:rPr>
-              <w:t xml:space="preserve"> </w:t>
-            </w:r>
-            <w:proofErr w:type="spellStart"/>
-            <w:r>
-              <w:rPr>
-                <w:sz w:val="16"/>
-                <w:szCs w:val="16"/>
-              </w:rPr>
-              <w:t>Number</w:t>
-            </w:r>
-            <w:proofErr w:type="spellEnd"/>
+              <w:t xml:space="preserve"> Number</w:t>
+            </w:r>
           </w:p>
         </w:tc>
         <w:tc>
@@ -7809,17 +8766,8 @@
                 <w:sz w:val="16"/>
                 <w:szCs w:val="16"/>
               </w:rPr>
-              <w:t xml:space="preserve"> </w:t>
-            </w:r>
-            <w:proofErr w:type="spellStart"/>
-            <w:r>
-              <w:rPr>
-                <w:sz w:val="16"/>
-                <w:szCs w:val="16"/>
-              </w:rPr>
-              <w:t>Number</w:t>
-            </w:r>
-            <w:proofErr w:type="spellEnd"/>
+              <w:t xml:space="preserve"> Number</w:t>
+            </w:r>
           </w:p>
         </w:tc>
         <w:tc>
@@ -8063,17 +9011,8 @@
                 <w:sz w:val="16"/>
                 <w:szCs w:val="16"/>
               </w:rPr>
-              <w:t xml:space="preserve"> </w:t>
-            </w:r>
-            <w:proofErr w:type="spellStart"/>
-            <w:r>
-              <w:rPr>
-                <w:sz w:val="16"/>
-                <w:szCs w:val="16"/>
-              </w:rPr>
-              <w:t>Number</w:t>
-            </w:r>
-            <w:proofErr w:type="spellEnd"/>
+              <w:t xml:space="preserve"> Number</w:t>
+            </w:r>
           </w:p>
         </w:tc>
         <w:tc>
@@ -8281,17 +9220,8 @@
                 <w:sz w:val="16"/>
                 <w:szCs w:val="16"/>
               </w:rPr>
-              <w:t xml:space="preserve"> </w:t>
-            </w:r>
-            <w:proofErr w:type="spellStart"/>
-            <w:r>
-              <w:rPr>
-                <w:sz w:val="16"/>
-                <w:szCs w:val="16"/>
-              </w:rPr>
-              <w:t>Number</w:t>
-            </w:r>
-            <w:proofErr w:type="spellEnd"/>
+              <w:t xml:space="preserve"> Number</w:t>
+            </w:r>
           </w:p>
         </w:tc>
         <w:tc>
@@ -8454,6 +9384,7 @@
                 <w:sz w:val="16"/>
                 <w:szCs w:val="16"/>
               </w:rPr>
+              <w:lastRenderedPageBreak/>
               <w:t>2</w:t>
             </w:r>
           </w:p>
@@ -9777,7 +10708,6 @@
                 <w:szCs w:val="16"/>
                 <w:lang w:val="en-US"/>
               </w:rPr>
-              <w:lastRenderedPageBreak/>
               <w:t>JFrame</w:t>
             </w:r>
             <w:proofErr w:type="spellEnd"/>
@@ -9823,7 +10753,6 @@
                 <w:sz w:val="16"/>
                 <w:szCs w:val="16"/>
               </w:rPr>
-              <w:lastRenderedPageBreak/>
               <w:t>5</w:t>
             </w:r>
           </w:p>
@@ -10645,6 +11574,7 @@
           <w:szCs w:val="20"/>
           <w:lang w:val="en-US"/>
         </w:rPr>
+        <w:lastRenderedPageBreak/>
         <w:t>US9</w:t>
       </w:r>
       <w:r>
@@ -10971,7 +11901,6 @@
           <w:szCs w:val="20"/>
           <w:lang w:val="en-US"/>
         </w:rPr>
-        <w:lastRenderedPageBreak/>
         <w:t xml:space="preserve">US17: </w:t>
       </w:r>
       <w:r>
@@ -11584,6 +12513,7 @@
           <w:szCs w:val="24"/>
           <w:lang w:val="en-US"/>
         </w:rPr>
+        <w:lastRenderedPageBreak/>
         <w:t>The code of the user story has been reviewed in the code-review session</w:t>
       </w:r>
     </w:p>
@@ -11747,7 +12677,6 @@
           <w:szCs w:val="28"/>
           <w:lang w:val="en-US"/>
         </w:rPr>
-        <w:lastRenderedPageBreak/>
         <w:t>Sprint Backlog</w:t>
       </w:r>
     </w:p>
@@ -12004,6 +12933,141 @@
         <w:t>operations</w:t>
       </w:r>
       <w:proofErr w:type="spellEnd"/>
+    </w:p>
+    <w:p>
+      <w:pPr>
+        <w:rPr>
+          <w:sz w:val="24"/>
+          <w:szCs w:val="24"/>
+          <w:lang w:val="it-IT"/>
+        </w:rPr>
+      </w:pPr>
+    </w:p>
+    <w:p>
+      <w:pPr>
+        <w:rPr>
+          <w:sz w:val="24"/>
+          <w:szCs w:val="24"/>
+          <w:lang w:val="it-IT"/>
+        </w:rPr>
+      </w:pPr>
+    </w:p>
+    <w:p>
+      <w:pPr>
+        <w:rPr>
+          <w:sz w:val="24"/>
+          <w:szCs w:val="24"/>
+          <w:lang w:val="it-IT"/>
+        </w:rPr>
+      </w:pPr>
+    </w:p>
+    <w:p>
+      <w:pPr>
+        <w:rPr>
+          <w:sz w:val="24"/>
+          <w:szCs w:val="24"/>
+          <w:lang w:val="it-IT"/>
+        </w:rPr>
+      </w:pPr>
+    </w:p>
+    <w:p>
+      <w:pPr>
+        <w:rPr>
+          <w:sz w:val="24"/>
+          <w:szCs w:val="24"/>
+          <w:lang w:val="it-IT"/>
+        </w:rPr>
+      </w:pPr>
+    </w:p>
+    <w:p>
+      <w:pPr>
+        <w:rPr>
+          <w:sz w:val="24"/>
+          <w:szCs w:val="24"/>
+          <w:lang w:val="it-IT"/>
+        </w:rPr>
+      </w:pPr>
+    </w:p>
+    <w:p>
+      <w:pPr>
+        <w:rPr>
+          <w:sz w:val="24"/>
+          <w:szCs w:val="24"/>
+          <w:lang w:val="it-IT"/>
+        </w:rPr>
+      </w:pPr>
+    </w:p>
+    <w:p>
+      <w:pPr>
+        <w:rPr>
+          <w:sz w:val="24"/>
+          <w:szCs w:val="24"/>
+          <w:lang w:val="it-IT"/>
+        </w:rPr>
+      </w:pPr>
+    </w:p>
+    <w:p>
+      <w:pPr>
+        <w:rPr>
+          <w:sz w:val="24"/>
+          <w:szCs w:val="24"/>
+          <w:lang w:val="it-IT"/>
+        </w:rPr>
+      </w:pPr>
+    </w:p>
+    <w:p>
+      <w:pPr>
+        <w:rPr>
+          <w:sz w:val="24"/>
+          <w:szCs w:val="24"/>
+          <w:lang w:val="it-IT"/>
+        </w:rPr>
+      </w:pPr>
+    </w:p>
+    <w:p>
+      <w:pPr>
+        <w:rPr>
+          <w:sz w:val="24"/>
+          <w:szCs w:val="24"/>
+          <w:lang w:val="it-IT"/>
+        </w:rPr>
+      </w:pPr>
+    </w:p>
+    <w:p>
+      <w:pPr>
+        <w:rPr>
+          <w:sz w:val="24"/>
+          <w:szCs w:val="24"/>
+          <w:lang w:val="it-IT"/>
+        </w:rPr>
+      </w:pPr>
+    </w:p>
+    <w:p>
+      <w:pPr>
+        <w:rPr>
+          <w:sz w:val="24"/>
+          <w:szCs w:val="24"/>
+          <w:lang w:val="it-IT"/>
+        </w:rPr>
+      </w:pPr>
+    </w:p>
+    <w:p>
+      <w:pPr>
+        <w:rPr>
+          <w:sz w:val="24"/>
+          <w:szCs w:val="24"/>
+          <w:lang w:val="it-IT"/>
+        </w:rPr>
+      </w:pPr>
+    </w:p>
+    <w:p>
+      <w:pPr>
+        <w:rPr>
+          <w:sz w:val="24"/>
+          <w:szCs w:val="24"/>
+          <w:lang w:val="it-IT"/>
+        </w:rPr>
+      </w:pPr>
     </w:p>
     <w:tbl>
       <w:tblPr>
@@ -12017,10 +13081,11 @@
         <w:tblLook w:val="04A0" w:firstRow="1" w:lastRow="0" w:firstColumn="1" w:lastColumn="0" w:noHBand="0" w:noVBand="1"/>
       </w:tblPr>
       <w:tblGrid>
-        <w:gridCol w:w="1124"/>
-        <w:gridCol w:w="4856"/>
-        <w:gridCol w:w="1145"/>
-        <w:gridCol w:w="1884"/>
+        <w:gridCol w:w="1122"/>
+        <w:gridCol w:w="1278"/>
+        <w:gridCol w:w="3588"/>
+        <w:gridCol w:w="1142"/>
+        <w:gridCol w:w="1879"/>
       </w:tblGrid>
       <w:tr>
         <w:tc>
@@ -12050,7 +13115,63 @@
               <w:rPr>
                 <w:lang w:val="it-IT"/>
               </w:rPr>
+              <w:lastRenderedPageBreak/>
               <w:t>User Story #</w:t>
+            </w:r>
+          </w:p>
+        </w:tc>
+        <w:tc>
+          <w:tcPr>
+            <w:tcW w:w="1278" w:type="dxa"/>
+            <w:tcBorders>
+              <w:top w:val="single" w:sz="8" w:space="0" w:color="000000"/>
+              <w:left w:val="single" w:sz="8" w:space="0" w:color="000000"/>
+              <w:bottom w:val="single" w:sz="8" w:space="0" w:color="000000"/>
+              <w:right w:val="single" w:sz="8" w:space="0" w:color="000000"/>
+            </w:tcBorders>
+          </w:tcPr>
+          <w:p>
+            <w:pPr>
+              <w:rPr>
+                <w:lang w:val="it-IT"/>
+              </w:rPr>
+            </w:pPr>
+            <w:r>
+              <w:rPr>
+                <w:lang w:val="it-IT"/>
+              </w:rPr>
+              <w:t>Priority</w:t>
+            </w:r>
+          </w:p>
+        </w:tc>
+        <w:tc>
+          <w:tcPr>
+            <w:tcW w:w="3588" w:type="dxa"/>
+            <w:tcBorders>
+              <w:top w:val="single" w:sz="8" w:space="0" w:color="000000"/>
+              <w:left w:val="single" w:sz="8" w:space="0" w:color="000000"/>
+              <w:bottom w:val="single" w:sz="8" w:space="0" w:color="000000"/>
+              <w:right w:val="single" w:sz="8" w:space="0" w:color="000000"/>
+            </w:tcBorders>
+            <w:tcMar>
+              <w:top w:w="100" w:type="dxa"/>
+              <w:left w:w="100" w:type="dxa"/>
+              <w:bottom w:w="100" w:type="dxa"/>
+              <w:right w:w="100" w:type="dxa"/>
+            </w:tcMar>
+            <w:hideMark/>
+          </w:tcPr>
+          <w:p>
+            <w:pPr>
+              <w:rPr>
+                <w:lang w:val="it-IT"/>
+              </w:rPr>
+            </w:pPr>
+            <w:r>
+              <w:rPr>
+                <w:lang w:val="it-IT"/>
+              </w:rPr>
+              <w:t>Product Backlog Item</w:t>
             </w:r>
           </w:p>
         </w:tc>
@@ -12081,7 +13202,7 @@
               <w:rPr>
                 <w:lang w:val="it-IT"/>
               </w:rPr>
-              <w:t>Product Backlog Item</w:t>
+              <w:t>Story Points</w:t>
             </w:r>
           </w:p>
         </w:tc>
@@ -12108,14 +13229,38 @@
                 <w:lang w:val="it-IT"/>
               </w:rPr>
             </w:pPr>
+            <w:proofErr w:type="spellStart"/>
             <w:r>
               <w:rPr>
                 <w:lang w:val="it-IT"/>
               </w:rPr>
-              <w:t>Story Points</w:t>
-            </w:r>
-          </w:p>
-        </w:tc>
+              <w:t>Assigned</w:t>
+            </w:r>
+            <w:proofErr w:type="spellEnd"/>
+            <w:r>
+              <w:rPr>
+                <w:lang w:val="it-IT"/>
+              </w:rPr>
+              <w:t xml:space="preserve"> to </w:t>
+            </w:r>
+            <w:proofErr w:type="spellStart"/>
+            <w:r>
+              <w:rPr>
+                <w:lang w:val="it-IT"/>
+              </w:rPr>
+              <w:t>member</w:t>
+            </w:r>
+            <w:proofErr w:type="spellEnd"/>
+            <w:r>
+              <w:rPr>
+                <w:lang w:val="it-IT"/>
+              </w:rPr>
+              <w:t>/s</w:t>
+            </w:r>
+          </w:p>
+        </w:tc>
+      </w:tr>
+      <w:tr>
         <w:tc>
           <w:tcPr>
             <w:tcW w:w="0" w:type="auto"/>
@@ -12139,38 +13284,69 @@
                 <w:lang w:val="it-IT"/>
               </w:rPr>
             </w:pPr>
-            <w:proofErr w:type="spellStart"/>
             <w:r>
               <w:rPr>
                 <w:lang w:val="it-IT"/>
               </w:rPr>
-              <w:t>Assigned</w:t>
-            </w:r>
-            <w:proofErr w:type="spellEnd"/>
-            <w:r>
-              <w:rPr>
-                <w:lang w:val="it-IT"/>
-              </w:rPr>
-              <w:t xml:space="preserve"> to </w:t>
-            </w:r>
-            <w:proofErr w:type="spellStart"/>
-            <w:r>
-              <w:rPr>
-                <w:lang w:val="it-IT"/>
-              </w:rPr>
-              <w:t>member</w:t>
-            </w:r>
-            <w:proofErr w:type="spellEnd"/>
-            <w:r>
-              <w:rPr>
-                <w:lang w:val="it-IT"/>
-              </w:rPr>
-              <w:t>/s</w:t>
-            </w:r>
-          </w:p>
-        </w:tc>
-      </w:tr>
-      <w:tr>
+              <w:t>6</w:t>
+            </w:r>
+          </w:p>
+        </w:tc>
+        <w:tc>
+          <w:tcPr>
+            <w:tcW w:w="1278" w:type="dxa"/>
+            <w:tcBorders>
+              <w:top w:val="single" w:sz="8" w:space="0" w:color="000000"/>
+              <w:left w:val="single" w:sz="8" w:space="0" w:color="000000"/>
+              <w:bottom w:val="single" w:sz="8" w:space="0" w:color="000000"/>
+              <w:right w:val="single" w:sz="8" w:space="0" w:color="000000"/>
+            </w:tcBorders>
+          </w:tcPr>
+          <w:p>
+            <w:pPr>
+              <w:rPr>
+                <w:lang w:val="en-US"/>
+              </w:rPr>
+            </w:pPr>
+            <w:r>
+              <w:rPr>
+                <w:lang w:val="en-US"/>
+              </w:rPr>
+              <w:t>1</w:t>
+            </w:r>
+          </w:p>
+        </w:tc>
+        <w:tc>
+          <w:tcPr>
+            <w:tcW w:w="3588" w:type="dxa"/>
+            <w:tcBorders>
+              <w:top w:val="single" w:sz="8" w:space="0" w:color="000000"/>
+              <w:left w:val="single" w:sz="8" w:space="0" w:color="000000"/>
+              <w:bottom w:val="single" w:sz="8" w:space="0" w:color="000000"/>
+              <w:right w:val="single" w:sz="8" w:space="0" w:color="000000"/>
+            </w:tcBorders>
+            <w:tcMar>
+              <w:top w:w="100" w:type="dxa"/>
+              <w:left w:w="100" w:type="dxa"/>
+              <w:bottom w:w="100" w:type="dxa"/>
+              <w:right w:w="100" w:type="dxa"/>
+            </w:tcMar>
+            <w:hideMark/>
+          </w:tcPr>
+          <w:p>
+            <w:pPr>
+              <w:rPr>
+                <w:lang w:val="en-US"/>
+              </w:rPr>
+            </w:pPr>
+            <w:r>
+              <w:rPr>
+                <w:lang w:val="en-US"/>
+              </w:rPr>
+              <w:t>Square root of a number</w:t>
+            </w:r>
+          </w:p>
+        </w:tc>
         <w:tc>
           <w:tcPr>
             <w:tcW w:w="0" w:type="auto"/>
@@ -12198,7 +13374,7 @@
               <w:rPr>
                 <w:lang w:val="it-IT"/>
               </w:rPr>
-              <w:t>6</w:t>
+              <w:t>5</w:t>
             </w:r>
           </w:p>
         </w:tc>
@@ -12222,17 +13398,32 @@
           <w:p>
             <w:pPr>
               <w:rPr>
-                <w:lang w:val="en-US"/>
-              </w:rPr>
-            </w:pPr>
-            <w:r>
-              <w:rPr>
-                <w:lang w:val="en-US"/>
-              </w:rPr>
-              <w:t>Square root of a number</w:t>
-            </w:r>
-          </w:p>
-        </w:tc>
+                <w:lang w:val="it-IT"/>
+              </w:rPr>
+            </w:pPr>
+            <w:r>
+              <w:rPr>
+                <w:lang w:val="it-IT"/>
+              </w:rPr>
+              <w:t>Corvino Luigi,</w:t>
+            </w:r>
+          </w:p>
+          <w:p>
+            <w:pPr>
+              <w:rPr>
+                <w:lang w:val="it-IT"/>
+              </w:rPr>
+            </w:pPr>
+            <w:r>
+              <w:rPr>
+                <w:lang w:val="it-IT"/>
+              </w:rPr>
+              <w:t>De Santis Alexander</w:t>
+            </w:r>
+          </w:p>
+        </w:tc>
+      </w:tr>
+      <w:tr>
         <w:tc>
           <w:tcPr>
             <w:tcW w:w="0" w:type="auto"/>
@@ -12260,7 +13451,62 @@
               <w:rPr>
                 <w:lang w:val="it-IT"/>
               </w:rPr>
-              <w:t>5</w:t>
+              <w:t>7</w:t>
+            </w:r>
+          </w:p>
+        </w:tc>
+        <w:tc>
+          <w:tcPr>
+            <w:tcW w:w="1278" w:type="dxa"/>
+            <w:tcBorders>
+              <w:top w:val="single" w:sz="8" w:space="0" w:color="000000"/>
+              <w:left w:val="single" w:sz="8" w:space="0" w:color="000000"/>
+              <w:bottom w:val="single" w:sz="8" w:space="0" w:color="000000"/>
+              <w:right w:val="single" w:sz="8" w:space="0" w:color="000000"/>
+            </w:tcBorders>
+          </w:tcPr>
+          <w:p>
+            <w:pPr>
+              <w:rPr>
+                <w:lang w:val="en-US"/>
+              </w:rPr>
+            </w:pPr>
+            <w:r>
+              <w:rPr>
+                <w:lang w:val="en-US"/>
+              </w:rPr>
+              <w:t>1</w:t>
+            </w:r>
+          </w:p>
+        </w:tc>
+        <w:tc>
+          <w:tcPr>
+            <w:tcW w:w="3588" w:type="dxa"/>
+            <w:tcBorders>
+              <w:top w:val="single" w:sz="8" w:space="0" w:color="000000"/>
+              <w:left w:val="single" w:sz="8" w:space="0" w:color="000000"/>
+              <w:bottom w:val="single" w:sz="8" w:space="0" w:color="000000"/>
+              <w:right w:val="single" w:sz="8" w:space="0" w:color="000000"/>
+            </w:tcBorders>
+            <w:tcMar>
+              <w:top w:w="100" w:type="dxa"/>
+              <w:left w:w="100" w:type="dxa"/>
+              <w:bottom w:w="100" w:type="dxa"/>
+              <w:right w:w="100" w:type="dxa"/>
+            </w:tcMar>
+            <w:hideMark/>
+          </w:tcPr>
+          <w:p>
+            <w:pPr>
+              <w:rPr>
+                <w:lang w:val="en-US"/>
+              </w:rPr>
+            </w:pPr>
+            <w:r>
+              <w:rPr>
+                <w:lang w:val="en-US"/>
+              </w:rPr>
+              <w:t>Invert sign of a number</w:t>
             </w:r>
           </w:p>
         </w:tc>
@@ -12291,25 +13537,10 @@
               <w:rPr>
                 <w:lang w:val="it-IT"/>
               </w:rPr>
-              <w:t>Corvino Luigi,</w:t>
-            </w:r>
-          </w:p>
-          <w:p>
-            <w:pPr>
-              <w:rPr>
-                <w:lang w:val="it-IT"/>
-              </w:rPr>
-            </w:pPr>
-            <w:r>
-              <w:rPr>
-                <w:lang w:val="it-IT"/>
-              </w:rPr>
-              <w:t>De Santis Alexander</w:t>
-            </w:r>
-          </w:p>
-        </w:tc>
-      </w:tr>
-      <w:tr>
+              <w:t>5</w:t>
+            </w:r>
+          </w:p>
+        </w:tc>
         <w:tc>
           <w:tcPr>
             <w:tcW w:w="0" w:type="auto"/>
@@ -12337,10 +13568,25 @@
               <w:rPr>
                 <w:lang w:val="it-IT"/>
               </w:rPr>
-              <w:t>7</w:t>
-            </w:r>
-          </w:p>
-        </w:tc>
+              <w:t>Corvino Luigi,</w:t>
+            </w:r>
+          </w:p>
+          <w:p>
+            <w:pPr>
+              <w:rPr>
+                <w:lang w:val="it-IT"/>
+              </w:rPr>
+            </w:pPr>
+            <w:r>
+              <w:rPr>
+                <w:lang w:val="it-IT"/>
+              </w:rPr>
+              <w:t>De Santis Alexander</w:t>
+            </w:r>
+          </w:p>
+        </w:tc>
+      </w:tr>
+      <w:tr>
         <w:tc>
           <w:tcPr>
             <w:tcW w:w="0" w:type="auto"/>
@@ -12361,14 +13607,83 @@
           <w:p>
             <w:pPr>
               <w:rPr>
-                <w:lang w:val="en-US"/>
-              </w:rPr>
-            </w:pPr>
-            <w:r>
-              <w:rPr>
-                <w:lang w:val="en-US"/>
-              </w:rPr>
-              <w:t>Invert sign of a number</w:t>
+                <w:lang w:val="it-IT"/>
+              </w:rPr>
+            </w:pPr>
+            <w:r>
+              <w:rPr>
+                <w:lang w:val="it-IT"/>
+              </w:rPr>
+              <w:t>9</w:t>
+            </w:r>
+          </w:p>
+        </w:tc>
+        <w:tc>
+          <w:tcPr>
+            <w:tcW w:w="1278" w:type="dxa"/>
+            <w:tcBorders>
+              <w:top w:val="single" w:sz="8" w:space="0" w:color="000000"/>
+              <w:left w:val="single" w:sz="8" w:space="0" w:color="000000"/>
+              <w:bottom w:val="single" w:sz="8" w:space="0" w:color="000000"/>
+              <w:right w:val="single" w:sz="8" w:space="0" w:color="000000"/>
+            </w:tcBorders>
+          </w:tcPr>
+          <w:p>
+            <w:pPr>
+              <w:rPr>
+                <w:lang w:val="it-IT"/>
+              </w:rPr>
+            </w:pPr>
+            <w:r>
+              <w:rPr>
+                <w:lang w:val="it-IT"/>
+              </w:rPr>
+              <w:t>2</w:t>
+            </w:r>
+          </w:p>
+        </w:tc>
+        <w:tc>
+          <w:tcPr>
+            <w:tcW w:w="3588" w:type="dxa"/>
+            <w:tcBorders>
+              <w:top w:val="single" w:sz="8" w:space="0" w:color="000000"/>
+              <w:left w:val="single" w:sz="8" w:space="0" w:color="000000"/>
+              <w:bottom w:val="single" w:sz="8" w:space="0" w:color="000000"/>
+              <w:right w:val="single" w:sz="8" w:space="0" w:color="000000"/>
+            </w:tcBorders>
+            <w:tcMar>
+              <w:top w:w="100" w:type="dxa"/>
+              <w:left w:w="100" w:type="dxa"/>
+              <w:bottom w:w="100" w:type="dxa"/>
+              <w:right w:w="100" w:type="dxa"/>
+            </w:tcMar>
+            <w:hideMark/>
+          </w:tcPr>
+          <w:p>
+            <w:pPr>
+              <w:rPr>
+                <w:lang w:val="it-IT"/>
+              </w:rPr>
+            </w:pPr>
+            <w:r>
+              <w:rPr>
+                <w:lang w:val="it-IT"/>
+              </w:rPr>
+              <w:t xml:space="preserve">Clear the </w:t>
+            </w:r>
+            <w:proofErr w:type="spellStart"/>
+            <w:r>
+              <w:rPr>
+                <w:lang w:val="it-IT"/>
+              </w:rPr>
+              <w:t>numbers</w:t>
+            </w:r>
+            <w:proofErr w:type="spellEnd"/>
+            <w:r>
+              <w:rPr>
+                <w:lang w:val="it-IT"/>
+              </w:rPr>
+              <w:t xml:space="preserve"> stack</w:t>
             </w:r>
           </w:p>
         </w:tc>
@@ -12399,7 +13714,7 @@
               <w:rPr>
                 <w:lang w:val="it-IT"/>
               </w:rPr>
-              <w:t>5</w:t>
+              <w:t>2</w:t>
             </w:r>
           </w:p>
         </w:tc>
@@ -12476,7 +13791,62 @@
               <w:rPr>
                 <w:lang w:val="it-IT"/>
               </w:rPr>
-              <w:t>9</w:t>
+              <w:t>10</w:t>
+            </w:r>
+          </w:p>
+        </w:tc>
+        <w:tc>
+          <w:tcPr>
+            <w:tcW w:w="1278" w:type="dxa"/>
+            <w:tcBorders>
+              <w:top w:val="single" w:sz="8" w:space="0" w:color="000000"/>
+              <w:left w:val="single" w:sz="8" w:space="0" w:color="000000"/>
+              <w:bottom w:val="single" w:sz="8" w:space="0" w:color="000000"/>
+              <w:right w:val="single" w:sz="8" w:space="0" w:color="000000"/>
+            </w:tcBorders>
+          </w:tcPr>
+          <w:p>
+            <w:pPr>
+              <w:rPr>
+                <w:lang w:val="en-US"/>
+              </w:rPr>
+            </w:pPr>
+            <w:r>
+              <w:rPr>
+                <w:lang w:val="en-US"/>
+              </w:rPr>
+              <w:t>2</w:t>
+            </w:r>
+          </w:p>
+        </w:tc>
+        <w:tc>
+          <w:tcPr>
+            <w:tcW w:w="3588" w:type="dxa"/>
+            <w:tcBorders>
+              <w:top w:val="single" w:sz="8" w:space="0" w:color="000000"/>
+              <w:left w:val="single" w:sz="8" w:space="0" w:color="000000"/>
+              <w:bottom w:val="single" w:sz="8" w:space="0" w:color="000000"/>
+              <w:right w:val="single" w:sz="8" w:space="0" w:color="000000"/>
+            </w:tcBorders>
+            <w:tcMar>
+              <w:top w:w="100" w:type="dxa"/>
+              <w:left w:w="100" w:type="dxa"/>
+              <w:bottom w:w="100" w:type="dxa"/>
+              <w:right w:w="100" w:type="dxa"/>
+            </w:tcMar>
+            <w:hideMark/>
+          </w:tcPr>
+          <w:p>
+            <w:pPr>
+              <w:rPr>
+                <w:lang w:val="en-US"/>
+              </w:rPr>
+            </w:pPr>
+            <w:r>
+              <w:rPr>
+                <w:lang w:val="en-US"/>
+              </w:rPr>
+              <w:t>Remove the last element of numbers stack</w:t>
             </w:r>
           </w:p>
         </w:tc>
@@ -12507,21 +13877,7 @@
               <w:rPr>
                 <w:lang w:val="it-IT"/>
               </w:rPr>
-              <w:t xml:space="preserve">Clear the </w:t>
-            </w:r>
-            <w:proofErr w:type="spellStart"/>
-            <w:r>
-              <w:rPr>
-                <w:lang w:val="it-IT"/>
-              </w:rPr>
-              <w:t>numbers</w:t>
-            </w:r>
-            <w:proofErr w:type="spellEnd"/>
-            <w:r>
-              <w:rPr>
-                <w:lang w:val="it-IT"/>
-              </w:rPr>
-              <w:t xml:space="preserve"> stack</w:t>
+              <w:t>2</w:t>
             </w:r>
           </w:p>
         </w:tc>
@@ -12552,10 +13908,25 @@
               <w:rPr>
                 <w:lang w:val="it-IT"/>
               </w:rPr>
-              <w:t>2</w:t>
-            </w:r>
-          </w:p>
-        </w:tc>
+              <w:t>Corvino Luigi,</w:t>
+            </w:r>
+          </w:p>
+          <w:p>
+            <w:pPr>
+              <w:rPr>
+                <w:lang w:val="it-IT"/>
+              </w:rPr>
+            </w:pPr>
+            <w:r>
+              <w:rPr>
+                <w:lang w:val="it-IT"/>
+              </w:rPr>
+              <w:t>De Santis Alexander</w:t>
+            </w:r>
+          </w:p>
+        </w:tc>
+      </w:tr>
+      <w:tr>
         <w:tc>
           <w:tcPr>
             <w:tcW w:w="0" w:type="auto"/>
@@ -12583,25 +13954,65 @@
               <w:rPr>
                 <w:lang w:val="it-IT"/>
               </w:rPr>
-              <w:t>Corvino Luigi,</w:t>
-            </w:r>
-          </w:p>
-          <w:p>
-            <w:pPr>
-              <w:rPr>
-                <w:lang w:val="it-IT"/>
-              </w:rPr>
-            </w:pPr>
-            <w:r>
-              <w:rPr>
-                <w:lang w:val="it-IT"/>
-              </w:rPr>
-              <w:t>De Santis Alexander</w:t>
-            </w:r>
-          </w:p>
-        </w:tc>
-      </w:tr>
-      <w:tr>
+              <w:t>11</w:t>
+            </w:r>
+          </w:p>
+        </w:tc>
+        <w:tc>
+          <w:tcPr>
+            <w:tcW w:w="1278" w:type="dxa"/>
+            <w:tcBorders>
+              <w:top w:val="single" w:sz="8" w:space="0" w:color="000000"/>
+              <w:left w:val="single" w:sz="8" w:space="0" w:color="000000"/>
+              <w:bottom w:val="single" w:sz="8" w:space="0" w:color="000000"/>
+              <w:right w:val="single" w:sz="8" w:space="0" w:color="000000"/>
+            </w:tcBorders>
+          </w:tcPr>
+          <w:p>
+            <w:pPr>
+              <w:rPr>
+                <w:lang w:val="en-US"/>
+              </w:rPr>
+            </w:pPr>
+            <w:r>
+              <w:rPr>
+                <w:lang w:val="en-US"/>
+              </w:rPr>
+              <w:t>2</w:t>
+            </w:r>
+          </w:p>
+        </w:tc>
+        <w:tc>
+          <w:tcPr>
+            <w:tcW w:w="3588" w:type="dxa"/>
+            <w:tcBorders>
+              <w:top w:val="single" w:sz="8" w:space="0" w:color="000000"/>
+              <w:left w:val="single" w:sz="8" w:space="0" w:color="000000"/>
+              <w:bottom w:val="single" w:sz="8" w:space="0" w:color="000000"/>
+              <w:right w:val="single" w:sz="8" w:space="0" w:color="000000"/>
+            </w:tcBorders>
+            <w:tcMar>
+              <w:top w:w="100" w:type="dxa"/>
+              <w:left w:w="100" w:type="dxa"/>
+              <w:bottom w:w="100" w:type="dxa"/>
+              <w:right w:w="100" w:type="dxa"/>
+            </w:tcMar>
+            <w:hideMark/>
+          </w:tcPr>
+          <w:p>
+            <w:pPr>
+              <w:rPr>
+                <w:lang w:val="en-US"/>
+              </w:rPr>
+            </w:pPr>
+            <w:r>
+              <w:rPr>
+                <w:lang w:val="en-US"/>
+              </w:rPr>
+              <w:t>Copy the last element of numbers stack</w:t>
+            </w:r>
+          </w:p>
+        </w:tc>
         <w:tc>
           <w:tcPr>
             <w:tcW w:w="0" w:type="auto"/>
@@ -12629,7 +14040,7 @@
               <w:rPr>
                 <w:lang w:val="it-IT"/>
               </w:rPr>
-              <w:t>10</w:t>
+              <w:t>2</w:t>
             </w:r>
           </w:p>
         </w:tc>
@@ -12653,17 +14064,45 @@
           <w:p>
             <w:pPr>
               <w:rPr>
-                <w:lang w:val="en-US"/>
-              </w:rPr>
-            </w:pPr>
-            <w:r>
-              <w:rPr>
-                <w:lang w:val="en-US"/>
-              </w:rPr>
-              <w:t>Remove the last element of numbers stack</w:t>
-            </w:r>
-          </w:p>
-        </w:tc>
+                <w:lang w:val="it-IT"/>
+              </w:rPr>
+            </w:pPr>
+            <w:r>
+              <w:rPr>
+                <w:lang w:val="it-IT"/>
+              </w:rPr>
+              <w:t>Corvino Luigi,</w:t>
+            </w:r>
+          </w:p>
+          <w:p>
+            <w:pPr>
+              <w:rPr>
+                <w:lang w:val="it-IT"/>
+              </w:rPr>
+            </w:pPr>
+            <w:r>
+              <w:rPr>
+                <w:lang w:val="it-IT"/>
+              </w:rPr>
+              <w:t>De Santis Alexander</w:t>
+            </w:r>
+          </w:p>
+          <w:p>
+            <w:pPr>
+              <w:rPr>
+                <w:lang w:val="it-IT"/>
+              </w:rPr>
+            </w:pPr>
+            <w:r>
+              <w:rPr>
+                <w:lang w:val="it-IT"/>
+              </w:rPr>
+              <w:t>Esposito Alfonso</w:t>
+            </w:r>
+          </w:p>
+        </w:tc>
+      </w:tr>
+      <w:tr>
         <w:tc>
           <w:tcPr>
             <w:tcW w:w="0" w:type="auto"/>
@@ -12691,7 +14130,62 @@
               <w:rPr>
                 <w:lang w:val="it-IT"/>
               </w:rPr>
+              <w:t>12</w:t>
+            </w:r>
+          </w:p>
+        </w:tc>
+        <w:tc>
+          <w:tcPr>
+            <w:tcW w:w="1278" w:type="dxa"/>
+            <w:tcBorders>
+              <w:top w:val="single" w:sz="8" w:space="0" w:color="000000"/>
+              <w:left w:val="single" w:sz="8" w:space="0" w:color="000000"/>
+              <w:bottom w:val="single" w:sz="8" w:space="0" w:color="000000"/>
+              <w:right w:val="single" w:sz="8" w:space="0" w:color="000000"/>
+            </w:tcBorders>
+          </w:tcPr>
+          <w:p>
+            <w:pPr>
+              <w:rPr>
+                <w:lang w:val="en-US"/>
+              </w:rPr>
+            </w:pPr>
+            <w:r>
+              <w:rPr>
+                <w:lang w:val="en-US"/>
+              </w:rPr>
               <w:t>2</w:t>
+            </w:r>
+          </w:p>
+        </w:tc>
+        <w:tc>
+          <w:tcPr>
+            <w:tcW w:w="3588" w:type="dxa"/>
+            <w:tcBorders>
+              <w:top w:val="single" w:sz="8" w:space="0" w:color="000000"/>
+              <w:left w:val="single" w:sz="8" w:space="0" w:color="000000"/>
+              <w:bottom w:val="single" w:sz="8" w:space="0" w:color="000000"/>
+              <w:right w:val="single" w:sz="8" w:space="0" w:color="000000"/>
+            </w:tcBorders>
+            <w:tcMar>
+              <w:top w:w="100" w:type="dxa"/>
+              <w:left w:w="100" w:type="dxa"/>
+              <w:bottom w:w="100" w:type="dxa"/>
+              <w:right w:w="100" w:type="dxa"/>
+            </w:tcMar>
+            <w:hideMark/>
+          </w:tcPr>
+          <w:p>
+            <w:pPr>
+              <w:rPr>
+                <w:lang w:val="en-US"/>
+              </w:rPr>
+            </w:pPr>
+            <w:r>
+              <w:rPr>
+                <w:lang w:val="en-US"/>
+              </w:rPr>
+              <w:t>Swap the last two elements of numbers stack</w:t>
             </w:r>
           </w:p>
         </w:tc>
@@ -12722,25 +14216,10 @@
               <w:rPr>
                 <w:lang w:val="it-IT"/>
               </w:rPr>
-              <w:t>Corvino Luigi,</w:t>
-            </w:r>
-          </w:p>
-          <w:p>
-            <w:pPr>
-              <w:rPr>
-                <w:lang w:val="it-IT"/>
-              </w:rPr>
-            </w:pPr>
-            <w:r>
-              <w:rPr>
-                <w:lang w:val="it-IT"/>
-              </w:rPr>
-              <w:t>De Santis Alexander</w:t>
-            </w:r>
-          </w:p>
-        </w:tc>
-      </w:tr>
-      <w:tr>
+              <w:t>2</w:t>
+            </w:r>
+          </w:p>
+        </w:tc>
         <w:tc>
           <w:tcPr>
             <w:tcW w:w="0" w:type="auto"/>
@@ -12768,10 +14247,38 @@
               <w:rPr>
                 <w:lang w:val="it-IT"/>
               </w:rPr>
-              <w:t>11</w:t>
-            </w:r>
-          </w:p>
-        </w:tc>
+              <w:t>Corvino Luigi,</w:t>
+            </w:r>
+          </w:p>
+          <w:p>
+            <w:pPr>
+              <w:rPr>
+                <w:lang w:val="it-IT"/>
+              </w:rPr>
+            </w:pPr>
+            <w:r>
+              <w:rPr>
+                <w:lang w:val="it-IT"/>
+              </w:rPr>
+              <w:t>De Santis Alexander</w:t>
+            </w:r>
+          </w:p>
+          <w:p>
+            <w:pPr>
+              <w:rPr>
+                <w:lang w:val="it-IT"/>
+              </w:rPr>
+            </w:pPr>
+            <w:r>
+              <w:rPr>
+                <w:lang w:val="it-IT"/>
+              </w:rPr>
+              <w:t>Esposito Alfonso</w:t>
+            </w:r>
+          </w:p>
+        </w:tc>
+      </w:tr>
+      <w:tr>
         <w:tc>
           <w:tcPr>
             <w:tcW w:w="0" w:type="auto"/>
@@ -12792,14 +14299,69 @@
           <w:p>
             <w:pPr>
               <w:rPr>
-                <w:lang w:val="en-US"/>
-              </w:rPr>
-            </w:pPr>
-            <w:r>
-              <w:rPr>
-                <w:lang w:val="en-US"/>
-              </w:rPr>
-              <w:t>Copy the last element of numbers stack</w:t>
+                <w:lang w:val="it-IT"/>
+              </w:rPr>
+            </w:pPr>
+            <w:r>
+              <w:rPr>
+                <w:lang w:val="it-IT"/>
+              </w:rPr>
+              <w:t>13</w:t>
+            </w:r>
+          </w:p>
+        </w:tc>
+        <w:tc>
+          <w:tcPr>
+            <w:tcW w:w="1278" w:type="dxa"/>
+            <w:tcBorders>
+              <w:top w:val="single" w:sz="8" w:space="0" w:color="000000"/>
+              <w:left w:val="single" w:sz="8" w:space="0" w:color="000000"/>
+              <w:bottom w:val="single" w:sz="8" w:space="0" w:color="000000"/>
+              <w:right w:val="single" w:sz="8" w:space="0" w:color="000000"/>
+            </w:tcBorders>
+          </w:tcPr>
+          <w:p>
+            <w:pPr>
+              <w:rPr>
+                <w:lang w:val="en-US"/>
+              </w:rPr>
+            </w:pPr>
+            <w:r>
+              <w:rPr>
+                <w:lang w:val="en-US"/>
+              </w:rPr>
+              <w:t>2</w:t>
+            </w:r>
+          </w:p>
+        </w:tc>
+        <w:tc>
+          <w:tcPr>
+            <w:tcW w:w="3588" w:type="dxa"/>
+            <w:tcBorders>
+              <w:top w:val="single" w:sz="8" w:space="0" w:color="000000"/>
+              <w:left w:val="single" w:sz="8" w:space="0" w:color="000000"/>
+              <w:bottom w:val="single" w:sz="8" w:space="0" w:color="000000"/>
+              <w:right w:val="single" w:sz="8" w:space="0" w:color="000000"/>
+            </w:tcBorders>
+            <w:tcMar>
+              <w:top w:w="100" w:type="dxa"/>
+              <w:left w:w="100" w:type="dxa"/>
+              <w:bottom w:w="100" w:type="dxa"/>
+              <w:right w:w="100" w:type="dxa"/>
+            </w:tcMar>
+            <w:hideMark/>
+          </w:tcPr>
+          <w:p>
+            <w:pPr>
+              <w:rPr>
+                <w:lang w:val="en-US"/>
+              </w:rPr>
+            </w:pPr>
+            <w:r>
+              <w:rPr>
+                <w:lang w:val="en-US"/>
+              </w:rPr>
+              <w:t>Push a copy of the second to last element of numbers stack</w:t>
             </w:r>
           </w:p>
         </w:tc>
@@ -12920,7 +14482,62 @@
               <w:rPr>
                 <w:lang w:val="it-IT"/>
               </w:rPr>
-              <w:t>12</w:t>
+              <w:t>14</w:t>
+            </w:r>
+          </w:p>
+        </w:tc>
+        <w:tc>
+          <w:tcPr>
+            <w:tcW w:w="1278" w:type="dxa"/>
+            <w:tcBorders>
+              <w:top w:val="single" w:sz="8" w:space="0" w:color="000000"/>
+              <w:left w:val="single" w:sz="8" w:space="0" w:color="000000"/>
+              <w:bottom w:val="single" w:sz="8" w:space="0" w:color="000000"/>
+              <w:right w:val="single" w:sz="8" w:space="0" w:color="000000"/>
+            </w:tcBorders>
+          </w:tcPr>
+          <w:p>
+            <w:pPr>
+              <w:rPr>
+                <w:lang w:val="en-US"/>
+              </w:rPr>
+            </w:pPr>
+            <w:r>
+              <w:rPr>
+                <w:lang w:val="en-US"/>
+              </w:rPr>
+              <w:t>3</w:t>
+            </w:r>
+          </w:p>
+        </w:tc>
+        <w:tc>
+          <w:tcPr>
+            <w:tcW w:w="3588" w:type="dxa"/>
+            <w:tcBorders>
+              <w:top w:val="single" w:sz="8" w:space="0" w:color="000000"/>
+              <w:left w:val="single" w:sz="8" w:space="0" w:color="000000"/>
+              <w:bottom w:val="single" w:sz="8" w:space="0" w:color="000000"/>
+              <w:right w:val="single" w:sz="8" w:space="0" w:color="000000"/>
+            </w:tcBorders>
+            <w:tcMar>
+              <w:top w:w="100" w:type="dxa"/>
+              <w:left w:w="100" w:type="dxa"/>
+              <w:bottom w:w="100" w:type="dxa"/>
+              <w:right w:w="100" w:type="dxa"/>
+            </w:tcMar>
+            <w:hideMark/>
+          </w:tcPr>
+          <w:p>
+            <w:pPr>
+              <w:rPr>
+                <w:lang w:val="en-US"/>
+              </w:rPr>
+            </w:pPr>
+            <w:r>
+              <w:rPr>
+                <w:lang w:val="en-US"/>
+              </w:rPr>
+              <w:t>Save the last element of the numbers stack in a variable</w:t>
             </w:r>
           </w:p>
         </w:tc>
@@ -12944,14 +14561,14 @@
           <w:p>
             <w:pPr>
               <w:rPr>
-                <w:lang w:val="en-US"/>
-              </w:rPr>
-            </w:pPr>
-            <w:r>
-              <w:rPr>
-                <w:lang w:val="en-US"/>
-              </w:rPr>
-              <w:t>Swap the last two elements of numbers stack</w:t>
+                <w:lang w:val="it-IT"/>
+              </w:rPr>
+            </w:pPr>
+            <w:r>
+              <w:rPr>
+                <w:lang w:val="it-IT"/>
+              </w:rPr>
+              <w:t>21</w:t>
             </w:r>
           </w:p>
         </w:tc>
@@ -12982,10 +14599,38 @@
               <w:rPr>
                 <w:lang w:val="it-IT"/>
               </w:rPr>
-              <w:t>2</w:t>
-            </w:r>
-          </w:p>
-        </w:tc>
+              <w:t>Corvino Luigi,</w:t>
+            </w:r>
+          </w:p>
+          <w:p>
+            <w:pPr>
+              <w:rPr>
+                <w:lang w:val="it-IT"/>
+              </w:rPr>
+            </w:pPr>
+            <w:r>
+              <w:rPr>
+                <w:lang w:val="it-IT"/>
+              </w:rPr>
+              <w:t>De Santis Alexander</w:t>
+            </w:r>
+          </w:p>
+          <w:p>
+            <w:pPr>
+              <w:rPr>
+                <w:lang w:val="it-IT"/>
+              </w:rPr>
+            </w:pPr>
+            <w:r>
+              <w:rPr>
+                <w:lang w:val="it-IT"/>
+              </w:rPr>
+              <w:t>Esposito Alfonso</w:t>
+            </w:r>
+          </w:p>
+        </w:tc>
+      </w:tr>
+      <w:tr>
         <w:tc>
           <w:tcPr>
             <w:tcW w:w="0" w:type="auto"/>
@@ -13013,38 +14658,65 @@
               <w:rPr>
                 <w:lang w:val="it-IT"/>
               </w:rPr>
-              <w:t>Corvino Luigi,</w:t>
-            </w:r>
-          </w:p>
-          <w:p>
-            <w:pPr>
-              <w:rPr>
-                <w:lang w:val="it-IT"/>
-              </w:rPr>
-            </w:pPr>
-            <w:r>
-              <w:rPr>
-                <w:lang w:val="it-IT"/>
-              </w:rPr>
-              <w:t>De Santis Alexander</w:t>
-            </w:r>
-          </w:p>
-          <w:p>
-            <w:pPr>
-              <w:rPr>
-                <w:lang w:val="it-IT"/>
-              </w:rPr>
-            </w:pPr>
-            <w:r>
-              <w:rPr>
-                <w:lang w:val="it-IT"/>
-              </w:rPr>
-              <w:t>Esposito Alfonso</w:t>
-            </w:r>
-          </w:p>
-        </w:tc>
-      </w:tr>
-      <w:tr>
+              <w:t>15</w:t>
+            </w:r>
+          </w:p>
+        </w:tc>
+        <w:tc>
+          <w:tcPr>
+            <w:tcW w:w="1278" w:type="dxa"/>
+            <w:tcBorders>
+              <w:top w:val="single" w:sz="8" w:space="0" w:color="000000"/>
+              <w:left w:val="single" w:sz="8" w:space="0" w:color="000000"/>
+              <w:bottom w:val="single" w:sz="8" w:space="0" w:color="000000"/>
+              <w:right w:val="single" w:sz="8" w:space="0" w:color="000000"/>
+            </w:tcBorders>
+          </w:tcPr>
+          <w:p>
+            <w:pPr>
+              <w:rPr>
+                <w:lang w:val="en-US"/>
+              </w:rPr>
+            </w:pPr>
+            <w:r>
+              <w:rPr>
+                <w:lang w:val="en-US"/>
+              </w:rPr>
+              <w:t>3</w:t>
+            </w:r>
+          </w:p>
+        </w:tc>
+        <w:tc>
+          <w:tcPr>
+            <w:tcW w:w="3588" w:type="dxa"/>
+            <w:tcBorders>
+              <w:top w:val="single" w:sz="8" w:space="0" w:color="000000"/>
+              <w:left w:val="single" w:sz="8" w:space="0" w:color="000000"/>
+              <w:bottom w:val="single" w:sz="8" w:space="0" w:color="000000"/>
+              <w:right w:val="single" w:sz="8" w:space="0" w:color="000000"/>
+            </w:tcBorders>
+            <w:tcMar>
+              <w:top w:w="100" w:type="dxa"/>
+              <w:left w:w="100" w:type="dxa"/>
+              <w:bottom w:w="100" w:type="dxa"/>
+              <w:right w:w="100" w:type="dxa"/>
+            </w:tcMar>
+            <w:hideMark/>
+          </w:tcPr>
+          <w:p>
+            <w:pPr>
+              <w:rPr>
+                <w:lang w:val="en-US"/>
+              </w:rPr>
+            </w:pPr>
+            <w:r>
+              <w:rPr>
+                <w:lang w:val="en-US"/>
+              </w:rPr>
+              <w:t>Push the value of a variable on the numbers stack</w:t>
+            </w:r>
+          </w:p>
+        </w:tc>
         <w:tc>
           <w:tcPr>
             <w:tcW w:w="0" w:type="auto"/>
@@ -13072,7 +14744,7 @@
               <w:rPr>
                 <w:lang w:val="it-IT"/>
               </w:rPr>
-              <w:t>13</w:t>
+              <w:t>3</w:t>
             </w:r>
           </w:p>
         </w:tc>
@@ -13096,17 +14768,45 @@
           <w:p>
             <w:pPr>
               <w:rPr>
-                <w:lang w:val="en-US"/>
-              </w:rPr>
-            </w:pPr>
-            <w:r>
-              <w:rPr>
-                <w:lang w:val="en-US"/>
-              </w:rPr>
-              <w:t>Push a copy of the second to last element of numbers stack</w:t>
-            </w:r>
-          </w:p>
-        </w:tc>
+                <w:lang w:val="it-IT"/>
+              </w:rPr>
+            </w:pPr>
+            <w:r>
+              <w:rPr>
+                <w:lang w:val="it-IT"/>
+              </w:rPr>
+              <w:t>Corvino Luigi,</w:t>
+            </w:r>
+          </w:p>
+          <w:p>
+            <w:pPr>
+              <w:rPr>
+                <w:lang w:val="it-IT"/>
+              </w:rPr>
+            </w:pPr>
+            <w:r>
+              <w:rPr>
+                <w:lang w:val="it-IT"/>
+              </w:rPr>
+              <w:t>De Santis Alexander</w:t>
+            </w:r>
+          </w:p>
+          <w:p>
+            <w:pPr>
+              <w:rPr>
+                <w:lang w:val="it-IT"/>
+              </w:rPr>
+            </w:pPr>
+            <w:r>
+              <w:rPr>
+                <w:lang w:val="it-IT"/>
+              </w:rPr>
+              <w:t>Esposito Alfonso</w:t>
+            </w:r>
+          </w:p>
+        </w:tc>
+      </w:tr>
+      <w:tr>
         <w:tc>
           <w:tcPr>
             <w:tcW w:w="0" w:type="auto"/>
@@ -13134,7 +14834,62 @@
               <w:rPr>
                 <w:lang w:val="it-IT"/>
               </w:rPr>
-              <w:t>2</w:t>
+              <w:t>16</w:t>
+            </w:r>
+          </w:p>
+        </w:tc>
+        <w:tc>
+          <w:tcPr>
+            <w:tcW w:w="1278" w:type="dxa"/>
+            <w:tcBorders>
+              <w:top w:val="single" w:sz="8" w:space="0" w:color="000000"/>
+              <w:left w:val="single" w:sz="8" w:space="0" w:color="000000"/>
+              <w:bottom w:val="single" w:sz="8" w:space="0" w:color="000000"/>
+              <w:right w:val="single" w:sz="8" w:space="0" w:color="000000"/>
+            </w:tcBorders>
+          </w:tcPr>
+          <w:p>
+            <w:pPr>
+              <w:rPr>
+                <w:lang w:val="en-US"/>
+              </w:rPr>
+            </w:pPr>
+            <w:r>
+              <w:rPr>
+                <w:lang w:val="en-US"/>
+              </w:rPr>
+              <w:t>3</w:t>
+            </w:r>
+          </w:p>
+        </w:tc>
+        <w:tc>
+          <w:tcPr>
+            <w:tcW w:w="3588" w:type="dxa"/>
+            <w:tcBorders>
+              <w:top w:val="single" w:sz="8" w:space="0" w:color="000000"/>
+              <w:left w:val="single" w:sz="8" w:space="0" w:color="000000"/>
+              <w:bottom w:val="single" w:sz="8" w:space="0" w:color="000000"/>
+              <w:right w:val="single" w:sz="8" w:space="0" w:color="000000"/>
+            </w:tcBorders>
+            <w:tcMar>
+              <w:top w:w="100" w:type="dxa"/>
+              <w:left w:w="100" w:type="dxa"/>
+              <w:bottom w:w="100" w:type="dxa"/>
+              <w:right w:w="100" w:type="dxa"/>
+            </w:tcMar>
+            <w:hideMark/>
+          </w:tcPr>
+          <w:p>
+            <w:pPr>
+              <w:rPr>
+                <w:lang w:val="en-US"/>
+              </w:rPr>
+            </w:pPr>
+            <w:r>
+              <w:rPr>
+                <w:lang w:val="en-US"/>
+              </w:rPr>
+              <w:t>Adds the top element of the numbers stack to the value of the variable</w:t>
             </w:r>
           </w:p>
         </w:tc>
@@ -13165,38 +14920,10 @@
               <w:rPr>
                 <w:lang w:val="it-IT"/>
               </w:rPr>
-              <w:t>Corvino Luigi,</w:t>
-            </w:r>
-          </w:p>
-          <w:p>
-            <w:pPr>
-              <w:rPr>
-                <w:lang w:val="it-IT"/>
-              </w:rPr>
-            </w:pPr>
-            <w:r>
-              <w:rPr>
-                <w:lang w:val="it-IT"/>
-              </w:rPr>
-              <w:t>De Santis Alexander</w:t>
-            </w:r>
-          </w:p>
-          <w:p>
-            <w:pPr>
-              <w:rPr>
-                <w:lang w:val="it-IT"/>
-              </w:rPr>
-            </w:pPr>
-            <w:r>
-              <w:rPr>
-                <w:lang w:val="it-IT"/>
-              </w:rPr>
-              <w:t>Esposito Alfonso</w:t>
-            </w:r>
-          </w:p>
-        </w:tc>
-      </w:tr>
-      <w:tr>
+              <w:t>5</w:t>
+            </w:r>
+          </w:p>
+        </w:tc>
         <w:tc>
           <w:tcPr>
             <w:tcW w:w="0" w:type="auto"/>
@@ -13224,10 +14951,38 @@
               <w:rPr>
                 <w:lang w:val="it-IT"/>
               </w:rPr>
-              <w:t>14</w:t>
-            </w:r>
-          </w:p>
-        </w:tc>
+              <w:t>Corvino Luigi,</w:t>
+            </w:r>
+          </w:p>
+          <w:p>
+            <w:pPr>
+              <w:rPr>
+                <w:lang w:val="it-IT"/>
+              </w:rPr>
+            </w:pPr>
+            <w:r>
+              <w:rPr>
+                <w:lang w:val="it-IT"/>
+              </w:rPr>
+              <w:t>De Santis Alexander</w:t>
+            </w:r>
+          </w:p>
+          <w:p>
+            <w:pPr>
+              <w:rPr>
+                <w:lang w:val="it-IT"/>
+              </w:rPr>
+            </w:pPr>
+            <w:r>
+              <w:rPr>
+                <w:lang w:val="it-IT"/>
+              </w:rPr>
+              <w:t>Esposito Alfonso</w:t>
+            </w:r>
+          </w:p>
+        </w:tc>
+      </w:tr>
+      <w:tr>
         <w:tc>
           <w:tcPr>
             <w:tcW w:w="0" w:type="auto"/>
@@ -13248,14 +15003,70 @@
           <w:p>
             <w:pPr>
               <w:rPr>
-                <w:lang w:val="en-US"/>
-              </w:rPr>
-            </w:pPr>
-            <w:r>
-              <w:rPr>
-                <w:lang w:val="en-US"/>
-              </w:rPr>
-              <w:t>Save the last element of the numbers stack in a variable</w:t>
+                <w:lang w:val="it-IT"/>
+              </w:rPr>
+            </w:pPr>
+            <w:r>
+              <w:rPr>
+                <w:lang w:val="it-IT"/>
+              </w:rPr>
+              <w:lastRenderedPageBreak/>
+              <w:t>17</w:t>
+            </w:r>
+          </w:p>
+        </w:tc>
+        <w:tc>
+          <w:tcPr>
+            <w:tcW w:w="1278" w:type="dxa"/>
+            <w:tcBorders>
+              <w:top w:val="single" w:sz="8" w:space="0" w:color="000000"/>
+              <w:left w:val="single" w:sz="8" w:space="0" w:color="000000"/>
+              <w:bottom w:val="single" w:sz="8" w:space="0" w:color="000000"/>
+              <w:right w:val="single" w:sz="8" w:space="0" w:color="000000"/>
+            </w:tcBorders>
+          </w:tcPr>
+          <w:p>
+            <w:pPr>
+              <w:rPr>
+                <w:lang w:val="en-US"/>
+              </w:rPr>
+            </w:pPr>
+            <w:r>
+              <w:rPr>
+                <w:lang w:val="en-US"/>
+              </w:rPr>
+              <w:t>3</w:t>
+            </w:r>
+          </w:p>
+        </w:tc>
+        <w:tc>
+          <w:tcPr>
+            <w:tcW w:w="3588" w:type="dxa"/>
+            <w:tcBorders>
+              <w:top w:val="single" w:sz="8" w:space="0" w:color="000000"/>
+              <w:left w:val="single" w:sz="8" w:space="0" w:color="000000"/>
+              <w:bottom w:val="single" w:sz="8" w:space="0" w:color="000000"/>
+              <w:right w:val="single" w:sz="8" w:space="0" w:color="000000"/>
+            </w:tcBorders>
+            <w:tcMar>
+              <w:top w:w="100" w:type="dxa"/>
+              <w:left w:w="100" w:type="dxa"/>
+              <w:bottom w:w="100" w:type="dxa"/>
+              <w:right w:w="100" w:type="dxa"/>
+            </w:tcMar>
+            <w:hideMark/>
+          </w:tcPr>
+          <w:p>
+            <w:pPr>
+              <w:rPr>
+                <w:lang w:val="en-US"/>
+              </w:rPr>
+            </w:pPr>
+            <w:r>
+              <w:rPr>
+                <w:lang w:val="en-US"/>
+              </w:rPr>
+              <w:t>Subtract the top element of the numbers stack from the value of the variable</w:t>
             </w:r>
           </w:p>
         </w:tc>
@@ -13286,7 +15097,7 @@
               <w:rPr>
                 <w:lang w:val="it-IT"/>
               </w:rPr>
-              <w:t>21</w:t>
+              <w:t>5</w:t>
             </w:r>
           </w:p>
         </w:tc>
@@ -13343,464 +15154,6 @@
               <w:rPr>
                 <w:lang w:val="it-IT"/>
               </w:rPr>
-              <w:lastRenderedPageBreak/>
-              <w:t>Esposito Alfonso</w:t>
-            </w:r>
-          </w:p>
-        </w:tc>
-      </w:tr>
-      <w:tr>
-        <w:tc>
-          <w:tcPr>
-            <w:tcW w:w="0" w:type="auto"/>
-            <w:tcBorders>
-              <w:top w:val="single" w:sz="8" w:space="0" w:color="000000"/>
-              <w:left w:val="single" w:sz="8" w:space="0" w:color="000000"/>
-              <w:bottom w:val="single" w:sz="8" w:space="0" w:color="000000"/>
-              <w:right w:val="single" w:sz="8" w:space="0" w:color="000000"/>
-            </w:tcBorders>
-            <w:tcMar>
-              <w:top w:w="100" w:type="dxa"/>
-              <w:left w:w="100" w:type="dxa"/>
-              <w:bottom w:w="100" w:type="dxa"/>
-              <w:right w:w="100" w:type="dxa"/>
-            </w:tcMar>
-            <w:hideMark/>
-          </w:tcPr>
-          <w:p>
-            <w:pPr>
-              <w:rPr>
-                <w:lang w:val="it-IT"/>
-              </w:rPr>
-            </w:pPr>
-            <w:r>
-              <w:rPr>
-                <w:lang w:val="it-IT"/>
-              </w:rPr>
-              <w:lastRenderedPageBreak/>
-              <w:t>15</w:t>
-            </w:r>
-          </w:p>
-        </w:tc>
-        <w:tc>
-          <w:tcPr>
-            <w:tcW w:w="0" w:type="auto"/>
-            <w:tcBorders>
-              <w:top w:val="single" w:sz="8" w:space="0" w:color="000000"/>
-              <w:left w:val="single" w:sz="8" w:space="0" w:color="000000"/>
-              <w:bottom w:val="single" w:sz="8" w:space="0" w:color="000000"/>
-              <w:right w:val="single" w:sz="8" w:space="0" w:color="000000"/>
-            </w:tcBorders>
-            <w:tcMar>
-              <w:top w:w="100" w:type="dxa"/>
-              <w:left w:w="100" w:type="dxa"/>
-              <w:bottom w:w="100" w:type="dxa"/>
-              <w:right w:w="100" w:type="dxa"/>
-            </w:tcMar>
-            <w:hideMark/>
-          </w:tcPr>
-          <w:p>
-            <w:pPr>
-              <w:rPr>
-                <w:lang w:val="en-US"/>
-              </w:rPr>
-            </w:pPr>
-            <w:r>
-              <w:rPr>
-                <w:lang w:val="en-US"/>
-              </w:rPr>
-              <w:t>Push the value of a variable on the numbers stack</w:t>
-            </w:r>
-          </w:p>
-        </w:tc>
-        <w:tc>
-          <w:tcPr>
-            <w:tcW w:w="0" w:type="auto"/>
-            <w:tcBorders>
-              <w:top w:val="single" w:sz="8" w:space="0" w:color="000000"/>
-              <w:left w:val="single" w:sz="8" w:space="0" w:color="000000"/>
-              <w:bottom w:val="single" w:sz="8" w:space="0" w:color="000000"/>
-              <w:right w:val="single" w:sz="8" w:space="0" w:color="000000"/>
-            </w:tcBorders>
-            <w:tcMar>
-              <w:top w:w="100" w:type="dxa"/>
-              <w:left w:w="100" w:type="dxa"/>
-              <w:bottom w:w="100" w:type="dxa"/>
-              <w:right w:w="100" w:type="dxa"/>
-            </w:tcMar>
-            <w:hideMark/>
-          </w:tcPr>
-          <w:p>
-            <w:pPr>
-              <w:rPr>
-                <w:lang w:val="it-IT"/>
-              </w:rPr>
-            </w:pPr>
-            <w:r>
-              <w:rPr>
-                <w:lang w:val="it-IT"/>
-              </w:rPr>
-              <w:t>3</w:t>
-            </w:r>
-          </w:p>
-        </w:tc>
-        <w:tc>
-          <w:tcPr>
-            <w:tcW w:w="0" w:type="auto"/>
-            <w:tcBorders>
-              <w:top w:val="single" w:sz="8" w:space="0" w:color="000000"/>
-              <w:left w:val="single" w:sz="8" w:space="0" w:color="000000"/>
-              <w:bottom w:val="single" w:sz="8" w:space="0" w:color="000000"/>
-              <w:right w:val="single" w:sz="8" w:space="0" w:color="000000"/>
-            </w:tcBorders>
-            <w:tcMar>
-              <w:top w:w="100" w:type="dxa"/>
-              <w:left w:w="100" w:type="dxa"/>
-              <w:bottom w:w="100" w:type="dxa"/>
-              <w:right w:w="100" w:type="dxa"/>
-            </w:tcMar>
-            <w:hideMark/>
-          </w:tcPr>
-          <w:p>
-            <w:pPr>
-              <w:rPr>
-                <w:lang w:val="it-IT"/>
-              </w:rPr>
-            </w:pPr>
-            <w:r>
-              <w:rPr>
-                <w:lang w:val="it-IT"/>
-              </w:rPr>
-              <w:t>Corvino Luigi,</w:t>
-            </w:r>
-          </w:p>
-          <w:p>
-            <w:pPr>
-              <w:rPr>
-                <w:lang w:val="it-IT"/>
-              </w:rPr>
-            </w:pPr>
-            <w:r>
-              <w:rPr>
-                <w:lang w:val="it-IT"/>
-              </w:rPr>
-              <w:t>De Santis Alexander</w:t>
-            </w:r>
-          </w:p>
-          <w:p>
-            <w:pPr>
-              <w:rPr>
-                <w:lang w:val="it-IT"/>
-              </w:rPr>
-            </w:pPr>
-            <w:r>
-              <w:rPr>
-                <w:lang w:val="it-IT"/>
-              </w:rPr>
-              <w:t>Esposito Alfonso</w:t>
-            </w:r>
-          </w:p>
-        </w:tc>
-      </w:tr>
-      <w:tr>
-        <w:tc>
-          <w:tcPr>
-            <w:tcW w:w="0" w:type="auto"/>
-            <w:tcBorders>
-              <w:top w:val="single" w:sz="8" w:space="0" w:color="000000"/>
-              <w:left w:val="single" w:sz="8" w:space="0" w:color="000000"/>
-              <w:bottom w:val="single" w:sz="8" w:space="0" w:color="000000"/>
-              <w:right w:val="single" w:sz="8" w:space="0" w:color="000000"/>
-            </w:tcBorders>
-            <w:tcMar>
-              <w:top w:w="100" w:type="dxa"/>
-              <w:left w:w="100" w:type="dxa"/>
-              <w:bottom w:w="100" w:type="dxa"/>
-              <w:right w:w="100" w:type="dxa"/>
-            </w:tcMar>
-            <w:hideMark/>
-          </w:tcPr>
-          <w:p>
-            <w:pPr>
-              <w:rPr>
-                <w:lang w:val="it-IT"/>
-              </w:rPr>
-            </w:pPr>
-            <w:r>
-              <w:rPr>
-                <w:lang w:val="it-IT"/>
-              </w:rPr>
-              <w:t>16</w:t>
-            </w:r>
-          </w:p>
-        </w:tc>
-        <w:tc>
-          <w:tcPr>
-            <w:tcW w:w="0" w:type="auto"/>
-            <w:tcBorders>
-              <w:top w:val="single" w:sz="8" w:space="0" w:color="000000"/>
-              <w:left w:val="single" w:sz="8" w:space="0" w:color="000000"/>
-              <w:bottom w:val="single" w:sz="8" w:space="0" w:color="000000"/>
-              <w:right w:val="single" w:sz="8" w:space="0" w:color="000000"/>
-            </w:tcBorders>
-            <w:tcMar>
-              <w:top w:w="100" w:type="dxa"/>
-              <w:left w:w="100" w:type="dxa"/>
-              <w:bottom w:w="100" w:type="dxa"/>
-              <w:right w:w="100" w:type="dxa"/>
-            </w:tcMar>
-            <w:hideMark/>
-          </w:tcPr>
-          <w:p>
-            <w:pPr>
-              <w:rPr>
-                <w:lang w:val="en-US"/>
-              </w:rPr>
-            </w:pPr>
-            <w:r>
-              <w:rPr>
-                <w:lang w:val="en-US"/>
-              </w:rPr>
-              <w:t>Adds the top element of the numbers stack to the value of the variable</w:t>
-            </w:r>
-          </w:p>
-        </w:tc>
-        <w:tc>
-          <w:tcPr>
-            <w:tcW w:w="0" w:type="auto"/>
-            <w:tcBorders>
-              <w:top w:val="single" w:sz="8" w:space="0" w:color="000000"/>
-              <w:left w:val="single" w:sz="8" w:space="0" w:color="000000"/>
-              <w:bottom w:val="single" w:sz="8" w:space="0" w:color="000000"/>
-              <w:right w:val="single" w:sz="8" w:space="0" w:color="000000"/>
-            </w:tcBorders>
-            <w:tcMar>
-              <w:top w:w="100" w:type="dxa"/>
-              <w:left w:w="100" w:type="dxa"/>
-              <w:bottom w:w="100" w:type="dxa"/>
-              <w:right w:w="100" w:type="dxa"/>
-            </w:tcMar>
-            <w:hideMark/>
-          </w:tcPr>
-          <w:p>
-            <w:pPr>
-              <w:rPr>
-                <w:lang w:val="it-IT"/>
-              </w:rPr>
-            </w:pPr>
-            <w:r>
-              <w:rPr>
-                <w:lang w:val="it-IT"/>
-              </w:rPr>
-              <w:t>5</w:t>
-            </w:r>
-          </w:p>
-        </w:tc>
-        <w:tc>
-          <w:tcPr>
-            <w:tcW w:w="0" w:type="auto"/>
-            <w:tcBorders>
-              <w:top w:val="single" w:sz="8" w:space="0" w:color="000000"/>
-              <w:left w:val="single" w:sz="8" w:space="0" w:color="000000"/>
-              <w:bottom w:val="single" w:sz="8" w:space="0" w:color="000000"/>
-              <w:right w:val="single" w:sz="8" w:space="0" w:color="000000"/>
-            </w:tcBorders>
-            <w:tcMar>
-              <w:top w:w="100" w:type="dxa"/>
-              <w:left w:w="100" w:type="dxa"/>
-              <w:bottom w:w="100" w:type="dxa"/>
-              <w:right w:w="100" w:type="dxa"/>
-            </w:tcMar>
-            <w:hideMark/>
-          </w:tcPr>
-          <w:p>
-            <w:pPr>
-              <w:rPr>
-                <w:lang w:val="it-IT"/>
-              </w:rPr>
-            </w:pPr>
-            <w:r>
-              <w:rPr>
-                <w:lang w:val="it-IT"/>
-              </w:rPr>
-              <w:t>Corvino Luigi,</w:t>
-            </w:r>
-          </w:p>
-          <w:p>
-            <w:pPr>
-              <w:rPr>
-                <w:lang w:val="it-IT"/>
-              </w:rPr>
-            </w:pPr>
-            <w:r>
-              <w:rPr>
-                <w:lang w:val="it-IT"/>
-              </w:rPr>
-              <w:t>De Santis Alexander</w:t>
-            </w:r>
-          </w:p>
-          <w:p>
-            <w:pPr>
-              <w:rPr>
-                <w:lang w:val="it-IT"/>
-              </w:rPr>
-            </w:pPr>
-            <w:r>
-              <w:rPr>
-                <w:lang w:val="it-IT"/>
-              </w:rPr>
-              <w:t>Esposito Alfonso</w:t>
-            </w:r>
-          </w:p>
-        </w:tc>
-      </w:tr>
-      <w:tr>
-        <w:tc>
-          <w:tcPr>
-            <w:tcW w:w="0" w:type="auto"/>
-            <w:tcBorders>
-              <w:top w:val="single" w:sz="8" w:space="0" w:color="000000"/>
-              <w:left w:val="single" w:sz="8" w:space="0" w:color="000000"/>
-              <w:bottom w:val="single" w:sz="8" w:space="0" w:color="000000"/>
-              <w:right w:val="single" w:sz="8" w:space="0" w:color="000000"/>
-            </w:tcBorders>
-            <w:tcMar>
-              <w:top w:w="100" w:type="dxa"/>
-              <w:left w:w="100" w:type="dxa"/>
-              <w:bottom w:w="100" w:type="dxa"/>
-              <w:right w:w="100" w:type="dxa"/>
-            </w:tcMar>
-            <w:hideMark/>
-          </w:tcPr>
-          <w:p>
-            <w:pPr>
-              <w:rPr>
-                <w:lang w:val="it-IT"/>
-              </w:rPr>
-            </w:pPr>
-            <w:r>
-              <w:rPr>
-                <w:lang w:val="it-IT"/>
-              </w:rPr>
-              <w:t>17</w:t>
-            </w:r>
-          </w:p>
-        </w:tc>
-        <w:tc>
-          <w:tcPr>
-            <w:tcW w:w="0" w:type="auto"/>
-            <w:tcBorders>
-              <w:top w:val="single" w:sz="8" w:space="0" w:color="000000"/>
-              <w:left w:val="single" w:sz="8" w:space="0" w:color="000000"/>
-              <w:bottom w:val="single" w:sz="8" w:space="0" w:color="000000"/>
-              <w:right w:val="single" w:sz="8" w:space="0" w:color="000000"/>
-            </w:tcBorders>
-            <w:tcMar>
-              <w:top w:w="100" w:type="dxa"/>
-              <w:left w:w="100" w:type="dxa"/>
-              <w:bottom w:w="100" w:type="dxa"/>
-              <w:right w:w="100" w:type="dxa"/>
-            </w:tcMar>
-            <w:hideMark/>
-          </w:tcPr>
-          <w:p>
-            <w:pPr>
-              <w:rPr>
-                <w:lang w:val="en-US"/>
-              </w:rPr>
-            </w:pPr>
-            <w:r>
-              <w:rPr>
-                <w:lang w:val="en-US"/>
-              </w:rPr>
-              <w:t>Subtract the top element of the numbers stack from the value of the variable</w:t>
-            </w:r>
-          </w:p>
-        </w:tc>
-        <w:tc>
-          <w:tcPr>
-            <w:tcW w:w="0" w:type="auto"/>
-            <w:tcBorders>
-              <w:top w:val="single" w:sz="8" w:space="0" w:color="000000"/>
-              <w:left w:val="single" w:sz="8" w:space="0" w:color="000000"/>
-              <w:bottom w:val="single" w:sz="8" w:space="0" w:color="000000"/>
-              <w:right w:val="single" w:sz="8" w:space="0" w:color="000000"/>
-            </w:tcBorders>
-            <w:tcMar>
-              <w:top w:w="100" w:type="dxa"/>
-              <w:left w:w="100" w:type="dxa"/>
-              <w:bottom w:w="100" w:type="dxa"/>
-              <w:right w:w="100" w:type="dxa"/>
-            </w:tcMar>
-            <w:hideMark/>
-          </w:tcPr>
-          <w:p>
-            <w:pPr>
-              <w:rPr>
-                <w:lang w:val="it-IT"/>
-              </w:rPr>
-            </w:pPr>
-            <w:r>
-              <w:rPr>
-                <w:lang w:val="it-IT"/>
-              </w:rPr>
-              <w:t>5</w:t>
-            </w:r>
-          </w:p>
-        </w:tc>
-        <w:tc>
-          <w:tcPr>
-            <w:tcW w:w="0" w:type="auto"/>
-            <w:tcBorders>
-              <w:top w:val="single" w:sz="8" w:space="0" w:color="000000"/>
-              <w:left w:val="single" w:sz="8" w:space="0" w:color="000000"/>
-              <w:bottom w:val="single" w:sz="8" w:space="0" w:color="000000"/>
-              <w:right w:val="single" w:sz="8" w:space="0" w:color="000000"/>
-            </w:tcBorders>
-            <w:tcMar>
-              <w:top w:w="100" w:type="dxa"/>
-              <w:left w:w="100" w:type="dxa"/>
-              <w:bottom w:w="100" w:type="dxa"/>
-              <w:right w:w="100" w:type="dxa"/>
-            </w:tcMar>
-            <w:hideMark/>
-          </w:tcPr>
-          <w:p>
-            <w:pPr>
-              <w:rPr>
-                <w:lang w:val="it-IT"/>
-              </w:rPr>
-            </w:pPr>
-            <w:r>
-              <w:rPr>
-                <w:lang w:val="it-IT"/>
-              </w:rPr>
-              <w:t>Corvino Luigi,</w:t>
-            </w:r>
-          </w:p>
-          <w:p>
-            <w:pPr>
-              <w:rPr>
-                <w:lang w:val="it-IT"/>
-              </w:rPr>
-            </w:pPr>
-            <w:r>
-              <w:rPr>
-                <w:lang w:val="it-IT"/>
-              </w:rPr>
-              <w:t>De Santis Alexander</w:t>
-            </w:r>
-          </w:p>
-          <w:p>
-            <w:pPr>
-              <w:rPr>
-                <w:lang w:val="it-IT"/>
-              </w:rPr>
-            </w:pPr>
-            <w:r>
-              <w:rPr>
-                <w:lang w:val="it-IT"/>
-              </w:rPr>
               <w:t>Esposito Alfonso</w:t>
             </w:r>
           </w:p>
@@ -13956,7 +15309,7 @@
           <w:szCs w:val="24"/>
           <w:lang w:val="en-US"/>
         </w:rPr>
-        <w:t>54</w:t>
+        <w:t>68</w:t>
       </w:r>
     </w:p>
     <w:p>
@@ -14225,10 +15578,10 @@
         <w:tblLook w:val="04A0" w:firstRow="1" w:lastRow="0" w:firstColumn="1" w:lastColumn="0" w:noHBand="0" w:noVBand="1"/>
       </w:tblPr>
       <w:tblGrid>
-        <w:gridCol w:w="978"/>
-        <w:gridCol w:w="3734"/>
-        <w:gridCol w:w="1026"/>
-        <w:gridCol w:w="3271"/>
+        <w:gridCol w:w="848"/>
+        <w:gridCol w:w="4551"/>
+        <w:gridCol w:w="920"/>
+        <w:gridCol w:w="2690"/>
       </w:tblGrid>
       <w:tr>
         <w:tc>
@@ -15350,6 +16703,326 @@
           </w:p>
         </w:tc>
       </w:tr>
+      <w:tr>
+        <w:tc>
+          <w:tcPr>
+            <w:tcW w:w="0" w:type="auto"/>
+            <w:tcBorders>
+              <w:top w:val="single" w:sz="8" w:space="0" w:color="000000"/>
+              <w:left w:val="single" w:sz="8" w:space="0" w:color="000000"/>
+              <w:bottom w:val="single" w:sz="8" w:space="0" w:color="000000"/>
+              <w:right w:val="single" w:sz="8" w:space="0" w:color="000000"/>
+            </w:tcBorders>
+            <w:tcMar>
+              <w:top w:w="100" w:type="dxa"/>
+              <w:left w:w="100" w:type="dxa"/>
+              <w:bottom w:w="100" w:type="dxa"/>
+              <w:right w:w="100" w:type="dxa"/>
+            </w:tcMar>
+          </w:tcPr>
+          <w:p>
+            <w:pPr>
+              <w:spacing w:line="240" w:lineRule="auto"/>
+              <w:rPr>
+                <w:rFonts w:eastAsia="Times New Roman"/>
+                <w:color w:val="000000"/>
+                <w:lang w:val="it-IT"/>
+              </w:rPr>
+            </w:pPr>
+            <w:r>
+              <w:rPr>
+                <w:rFonts w:eastAsia="Times New Roman"/>
+                <w:color w:val="000000"/>
+                <w:lang w:val="it-IT"/>
+              </w:rPr>
+              <w:t>TD 1.0</w:t>
+            </w:r>
+          </w:p>
+        </w:tc>
+        <w:tc>
+          <w:tcPr>
+            <w:tcW w:w="0" w:type="auto"/>
+            <w:tcBorders>
+              <w:top w:val="single" w:sz="8" w:space="0" w:color="000000"/>
+              <w:left w:val="single" w:sz="8" w:space="0" w:color="000000"/>
+              <w:bottom w:val="single" w:sz="8" w:space="0" w:color="000000"/>
+              <w:right w:val="single" w:sz="8" w:space="0" w:color="000000"/>
+            </w:tcBorders>
+            <w:tcMar>
+              <w:top w:w="100" w:type="dxa"/>
+              <w:left w:w="100" w:type="dxa"/>
+              <w:bottom w:w="100" w:type="dxa"/>
+              <w:right w:w="100" w:type="dxa"/>
+            </w:tcMar>
+          </w:tcPr>
+          <w:p>
+            <w:pPr>
+              <w:spacing w:line="240" w:lineRule="auto"/>
+              <w:rPr>
+                <w:rFonts w:eastAsia="Times New Roman"/>
+                <w:color w:val="000000"/>
+                <w:lang w:val="en-US"/>
+              </w:rPr>
+            </w:pPr>
+            <w:r>
+              <w:rPr>
+                <w:rFonts w:eastAsia="Times New Roman"/>
+                <w:color w:val="000000"/>
+                <w:lang w:val="en-US"/>
+              </w:rPr>
+              <w:t xml:space="preserve">Refactoring the </w:t>
+            </w:r>
+            <w:proofErr w:type="gramStart"/>
+            <w:r>
+              <w:rPr>
+                <w:rFonts w:eastAsia="Times New Roman"/>
+                <w:color w:val="000000"/>
+                <w:lang w:val="en-US"/>
+              </w:rPr>
+              <w:t>elaborateInput(</w:t>
+            </w:r>
+            <w:proofErr w:type="gramEnd"/>
+            <w:r>
+              <w:rPr>
+                <w:rFonts w:eastAsia="Times New Roman"/>
+                <w:color w:val="000000"/>
+                <w:lang w:val="en-US"/>
+              </w:rPr>
+              <w:t>) method in the ProgrammableCalculatorController class</w:t>
+            </w:r>
+          </w:p>
+        </w:tc>
+        <w:tc>
+          <w:tcPr>
+            <w:tcW w:w="0" w:type="auto"/>
+            <w:tcBorders>
+              <w:top w:val="single" w:sz="8" w:space="0" w:color="000000"/>
+              <w:left w:val="single" w:sz="8" w:space="0" w:color="000000"/>
+              <w:bottom w:val="single" w:sz="8" w:space="0" w:color="000000"/>
+              <w:right w:val="single" w:sz="8" w:space="0" w:color="000000"/>
+            </w:tcBorders>
+            <w:tcMar>
+              <w:top w:w="100" w:type="dxa"/>
+              <w:left w:w="100" w:type="dxa"/>
+              <w:bottom w:w="100" w:type="dxa"/>
+              <w:right w:w="100" w:type="dxa"/>
+            </w:tcMar>
+          </w:tcPr>
+          <w:p>
+            <w:pPr>
+              <w:spacing w:line="240" w:lineRule="auto"/>
+              <w:rPr>
+                <w:rFonts w:eastAsia="Times New Roman"/>
+                <w:color w:val="000000"/>
+                <w:lang w:val="en-US"/>
+              </w:rPr>
+            </w:pPr>
+            <w:r>
+              <w:rPr>
+                <w:rFonts w:eastAsia="Times New Roman"/>
+                <w:color w:val="000000"/>
+                <w:lang w:val="en-US"/>
+              </w:rPr>
+              <w:t>13</w:t>
+            </w:r>
+          </w:p>
+        </w:tc>
+        <w:tc>
+          <w:tcPr>
+            <w:tcW w:w="0" w:type="auto"/>
+            <w:tcBorders>
+              <w:top w:val="single" w:sz="8" w:space="0" w:color="000000"/>
+              <w:left w:val="single" w:sz="8" w:space="0" w:color="000000"/>
+              <w:bottom w:val="single" w:sz="8" w:space="0" w:color="000000"/>
+              <w:right w:val="single" w:sz="8" w:space="0" w:color="000000"/>
+            </w:tcBorders>
+            <w:tcMar>
+              <w:top w:w="100" w:type="dxa"/>
+              <w:left w:w="100" w:type="dxa"/>
+              <w:bottom w:w="100" w:type="dxa"/>
+              <w:right w:w="100" w:type="dxa"/>
+            </w:tcMar>
+          </w:tcPr>
+          <w:p>
+            <w:pPr>
+              <w:spacing w:line="240" w:lineRule="auto"/>
+              <w:rPr>
+                <w:rFonts w:eastAsia="Times New Roman"/>
+                <w:color w:val="000000"/>
+                <w:lang w:val="en-US"/>
+              </w:rPr>
+            </w:pPr>
+            <w:r>
+              <w:rPr>
+                <w:rFonts w:eastAsia="Times New Roman"/>
+                <w:color w:val="000000"/>
+                <w:lang w:val="en-US"/>
+              </w:rPr>
+              <w:t xml:space="preserve">De </w:t>
+            </w:r>
+            <w:proofErr w:type="spellStart"/>
+            <w:r>
+              <w:rPr>
+                <w:rFonts w:eastAsia="Times New Roman"/>
+                <w:color w:val="000000"/>
+                <w:lang w:val="en-US"/>
+              </w:rPr>
+              <w:t>Santis</w:t>
+            </w:r>
+            <w:proofErr w:type="spellEnd"/>
+            <w:r>
+              <w:rPr>
+                <w:rFonts w:eastAsia="Times New Roman"/>
+                <w:color w:val="000000"/>
+                <w:lang w:val="en-US"/>
+              </w:rPr>
+              <w:t xml:space="preserve"> Alexander</w:t>
+            </w:r>
+          </w:p>
+        </w:tc>
+      </w:tr>
+      <w:tr>
+        <w:tc>
+          <w:tcPr>
+            <w:tcW w:w="0" w:type="auto"/>
+            <w:tcBorders>
+              <w:top w:val="single" w:sz="8" w:space="0" w:color="000000"/>
+              <w:left w:val="single" w:sz="8" w:space="0" w:color="000000"/>
+              <w:bottom w:val="single" w:sz="8" w:space="0" w:color="000000"/>
+              <w:right w:val="single" w:sz="8" w:space="0" w:color="000000"/>
+            </w:tcBorders>
+            <w:tcMar>
+              <w:top w:w="100" w:type="dxa"/>
+              <w:left w:w="100" w:type="dxa"/>
+              <w:bottom w:w="100" w:type="dxa"/>
+              <w:right w:w="100" w:type="dxa"/>
+            </w:tcMar>
+          </w:tcPr>
+          <w:p>
+            <w:pPr>
+              <w:spacing w:line="240" w:lineRule="auto"/>
+              <w:rPr>
+                <w:rFonts w:eastAsia="Times New Roman"/>
+                <w:color w:val="000000"/>
+                <w:lang w:val="it-IT"/>
+              </w:rPr>
+            </w:pPr>
+            <w:r>
+              <w:rPr>
+                <w:rFonts w:eastAsia="Times New Roman"/>
+                <w:color w:val="000000"/>
+                <w:lang w:val="it-IT"/>
+              </w:rPr>
+              <w:t>Bug 1.0</w:t>
+            </w:r>
+          </w:p>
+        </w:tc>
+        <w:tc>
+          <w:tcPr>
+            <w:tcW w:w="0" w:type="auto"/>
+            <w:tcBorders>
+              <w:top w:val="single" w:sz="8" w:space="0" w:color="000000"/>
+              <w:left w:val="single" w:sz="8" w:space="0" w:color="000000"/>
+              <w:bottom w:val="single" w:sz="8" w:space="0" w:color="000000"/>
+              <w:right w:val="single" w:sz="8" w:space="0" w:color="000000"/>
+            </w:tcBorders>
+            <w:tcMar>
+              <w:top w:w="100" w:type="dxa"/>
+              <w:left w:w="100" w:type="dxa"/>
+              <w:bottom w:w="100" w:type="dxa"/>
+              <w:right w:w="100" w:type="dxa"/>
+            </w:tcMar>
+          </w:tcPr>
+          <w:p>
+            <w:pPr>
+              <w:spacing w:line="240" w:lineRule="auto"/>
+              <w:rPr>
+                <w:rFonts w:eastAsia="Times New Roman"/>
+                <w:color w:val="000000"/>
+                <w:lang w:val="en-US"/>
+              </w:rPr>
+            </w:pPr>
+            <w:r>
+              <w:rPr>
+                <w:rFonts w:eastAsia="Times New Roman"/>
+                <w:color w:val="000000"/>
+                <w:lang w:val="en-US"/>
+              </w:rPr>
+              <w:t>Inserting a number with two imaginary parts</w:t>
+            </w:r>
+          </w:p>
+        </w:tc>
+        <w:tc>
+          <w:tcPr>
+            <w:tcW w:w="0" w:type="auto"/>
+            <w:tcBorders>
+              <w:top w:val="single" w:sz="8" w:space="0" w:color="000000"/>
+              <w:left w:val="single" w:sz="8" w:space="0" w:color="000000"/>
+              <w:bottom w:val="single" w:sz="8" w:space="0" w:color="000000"/>
+              <w:right w:val="single" w:sz="8" w:space="0" w:color="000000"/>
+            </w:tcBorders>
+            <w:tcMar>
+              <w:top w:w="100" w:type="dxa"/>
+              <w:left w:w="100" w:type="dxa"/>
+              <w:bottom w:w="100" w:type="dxa"/>
+              <w:right w:w="100" w:type="dxa"/>
+            </w:tcMar>
+          </w:tcPr>
+          <w:p>
+            <w:pPr>
+              <w:spacing w:line="240" w:lineRule="auto"/>
+              <w:rPr>
+                <w:rFonts w:eastAsia="Times New Roman"/>
+                <w:color w:val="000000"/>
+                <w:lang w:val="en-US"/>
+              </w:rPr>
+            </w:pPr>
+            <w:r>
+              <w:rPr>
+                <w:rFonts w:eastAsia="Times New Roman"/>
+                <w:color w:val="000000"/>
+                <w:lang w:val="en-US"/>
+              </w:rPr>
+              <w:t>1</w:t>
+            </w:r>
+          </w:p>
+        </w:tc>
+        <w:tc>
+          <w:tcPr>
+            <w:tcW w:w="0" w:type="auto"/>
+            <w:tcBorders>
+              <w:top w:val="single" w:sz="8" w:space="0" w:color="000000"/>
+              <w:left w:val="single" w:sz="8" w:space="0" w:color="000000"/>
+              <w:bottom w:val="single" w:sz="8" w:space="0" w:color="000000"/>
+              <w:right w:val="single" w:sz="8" w:space="0" w:color="000000"/>
+            </w:tcBorders>
+            <w:tcMar>
+              <w:top w:w="100" w:type="dxa"/>
+              <w:left w:w="100" w:type="dxa"/>
+              <w:bottom w:w="100" w:type="dxa"/>
+              <w:right w:w="100" w:type="dxa"/>
+            </w:tcMar>
+          </w:tcPr>
+          <w:p>
+            <w:pPr>
+              <w:spacing w:line="240" w:lineRule="auto"/>
+              <w:rPr>
+                <w:rFonts w:eastAsia="Times New Roman"/>
+                <w:color w:val="000000"/>
+                <w:lang w:val="en-US"/>
+              </w:rPr>
+            </w:pPr>
+            <w:r>
+              <w:rPr>
+                <w:rFonts w:eastAsia="Times New Roman"/>
+                <w:color w:val="000000"/>
+                <w:lang w:val="en-US"/>
+              </w:rPr>
+              <w:t>Esposito Alfonso</w:t>
+            </w:r>
+          </w:p>
+        </w:tc>
+      </w:tr>
     </w:tbl>
     <w:p>
       <w:pPr>
@@ -15358,7 +17031,7 @@
           <w:rFonts w:ascii="Times New Roman" w:eastAsia="Times New Roman" w:hAnsi="Times New Roman" w:cs="Times New Roman"/>
           <w:sz w:val="24"/>
           <w:szCs w:val="24"/>
-          <w:lang w:val="it-IT"/>
+          <w:lang w:val="en-US"/>
         </w:rPr>
       </w:pPr>
     </w:p>
@@ -15457,6 +17130,9 @@
     </w:p>
     <w:p>
       <w:pPr>
+        <w:tabs>
+          <w:tab w:val="left" w:pos="3231"/>
+        </w:tabs>
         <w:spacing w:line="240" w:lineRule="auto"/>
         <w:rPr>
           <w:rFonts w:ascii="Times New Roman" w:eastAsia="Times New Roman" w:hAnsi="Times New Roman" w:cs="Times New Roman"/>
@@ -15472,6 +17148,14 @@
           <w:lang w:val="it-IT"/>
         </w:rPr>
         <w:t>Bugs</w:t>
+      </w:r>
+      <w:r>
+        <w:rPr>
+          <w:rFonts w:eastAsia="Times New Roman"/>
+          <w:color w:val="000000"/>
+          <w:lang w:val="it-IT"/>
+        </w:rPr>
+        <w:tab/>
       </w:r>
     </w:p>
     <w:p>
@@ -15509,7 +17193,7 @@
     <w:p>
       <w:pPr>
         <w:rPr>
-          <w:lang w:val="it-IT"/>
+          <w:lang w:val="en-US"/>
         </w:rPr>
       </w:pPr>
     </w:p>

</xml_diff>